<commit_message>
version finale du rendu (dossier de gestion de projet)
</commit_message>
<xml_diff>
--- a/Evolution.docx
+++ b/Evolution.docx
@@ -1,6 +1,6 @@
 
 <file path=word/document.xml><?xml version="1.0" encoding="utf-8"?>
-<w:document xmlns:wpc="http://schemas.microsoft.com/office/word/2010/wordprocessingCanvas" xmlns:cx="http://schemas.microsoft.com/office/drawing/2014/chartex" xmlns:cx1="http://schemas.microsoft.com/office/drawing/2015/9/8/chartex" xmlns:cx2="http://schemas.microsoft.com/office/drawing/2015/10/21/chartex" xmlns:mc="http://schemas.openxmlformats.org/markup-compatibility/2006" xmlns:o="urn:schemas-microsoft-com:office:office" xmlns:r="http://schemas.openxmlformats.org/officeDocument/2006/relationships" xmlns:m="http://schemas.openxmlformats.org/officeDocument/2006/math" xmlns:v="urn:schemas-microsoft-com:vml" xmlns:wp14="http://schemas.microsoft.com/office/word/2010/wordprocessingDrawing" xmlns:wp="http://schemas.openxmlformats.org/drawingml/2006/wordprocessingDrawing" xmlns:w10="urn:schemas-microsoft-com:office:word" xmlns:w="http://schemas.openxmlformats.org/wordprocessingml/2006/main" xmlns:w14="http://schemas.microsoft.com/office/word/2010/wordml" xmlns:w15="http://schemas.microsoft.com/office/word/2012/wordml" xmlns:w16se="http://schemas.microsoft.com/office/word/2015/wordml/symex" xmlns:wpg="http://schemas.microsoft.com/office/word/2010/wordprocessingGroup" xmlns:wpi="http://schemas.microsoft.com/office/word/2010/wordprocessingInk" xmlns:wne="http://schemas.microsoft.com/office/word/2006/wordml" xmlns:wps="http://schemas.microsoft.com/office/word/2010/wordprocessingShape" mc:Ignorable="w14 w15 w16se wp14">
+<w:document xmlns:wpc="http://schemas.microsoft.com/office/word/2010/wordprocessingCanvas" xmlns:mc="http://schemas.openxmlformats.org/markup-compatibility/2006" xmlns:o="urn:schemas-microsoft-com:office:office" xmlns:r="http://schemas.openxmlformats.org/officeDocument/2006/relationships" xmlns:m="http://schemas.openxmlformats.org/officeDocument/2006/math" xmlns:v="urn:schemas-microsoft-com:vml" xmlns:wp14="http://schemas.microsoft.com/office/word/2010/wordprocessingDrawing" xmlns:wp="http://schemas.openxmlformats.org/drawingml/2006/wordprocessingDrawing" xmlns:w10="urn:schemas-microsoft-com:office:word" xmlns:w="http://schemas.openxmlformats.org/wordprocessingml/2006/main" xmlns:w14="http://schemas.microsoft.com/office/word/2010/wordml" xmlns:wpg="http://schemas.microsoft.com/office/word/2010/wordprocessingGroup" xmlns:wpi="http://schemas.microsoft.com/office/word/2010/wordprocessingInk" xmlns:wne="http://schemas.microsoft.com/office/word/2006/wordml" xmlns:wps="http://schemas.microsoft.com/office/word/2010/wordprocessingShape" mc:Ignorable="w14 wp14">
   <w:body>
     <w:sdt>
       <w:sdtPr>
@@ -384,7 +384,6 @@
                                   <w:t xml:space="preserve"> IRC 2015-2018</w:t>
                                 </w:r>
                               </w:p>
-                              <w:p/>
                             </w:txbxContent>
                           </wps:txbx>
                           <wps:bodyPr rot="0" vert="horz" wrap="square" lIns="91440" tIns="45720" rIns="91440" bIns="45720" anchor="t" anchorCtr="0">
@@ -404,7 +403,7 @@
               </mc:Choice>
               <mc:Fallback>
                 <w:pict>
-                  <v:shapetype w14:anchorId="3F1B6770" id="_x0000_t202" coordsize="21600,21600" o:spt="202" path="m,l,21600r21600,l21600,xe">
+                  <v:shapetype id="_x0000_t202" coordsize="21600,21600" o:spt="202" path="m,l,21600r21600,l21600,xe">
                     <v:stroke joinstyle="miter"/>
                     <v:path gradientshapeok="t" o:connecttype="rect"/>
                   </v:shapetype>
@@ -435,7 +434,6 @@
                             <w:t xml:space="preserve"> IRC 2015-2018</w:t>
                           </w:r>
                         </w:p>
-                        <w:p/>
                       </w:txbxContent>
                     </v:textbox>
                   </v:shape>
@@ -556,7 +554,7 @@
               </mc:Choice>
               <mc:Fallback>
                 <w:pict>
-                  <v:shapetype w14:anchorId="7A77519C" id="_x0000_t185" coordsize="21600,21600" o:spt="185" adj="3600" path="m@0,nfqx0@0l0@2qy@0,21600em@1,nfqx21600@0l21600@2qy@1,21600em@0,nsqx0@0l0@2qy@0,21600l@1,21600qx21600@2l21600@0qy@1,xe" filled="f">
+                  <v:shapetype id="_x0000_t185" coordsize="21600,21600" o:spt="185" adj="3600" path="m@0,nfqx0@0l0@2qy@0,21600em@1,nfqx21600@0l21600@2qy@1,21600em@0,nsqx0@0l0@2qy@0,21600l@1,21600qx21600@2l21600@0qy@1,xe" filled="f">
                     <v:formulas>
                       <v:f eqn="val #0"/>
                       <v:f eqn="sum width 0 #0"/>
@@ -630,7 +628,7 @@
                         </pic:cNvPicPr>
                       </pic:nvPicPr>
                       <pic:blipFill>
-                        <a:blip r:embed="rId6">
+                        <a:blip r:embed="rId10">
                           <a:extLst>
                             <a:ext uri="{28A0092B-C50C-407E-A947-70E740481C1C}">
                               <a14:useLocalDpi xmlns:a14="http://schemas.microsoft.com/office/drawing/2010/main" val="0"/>
@@ -714,7 +712,7 @@
           <w:r>
             <w:fldChar w:fldCharType="separate"/>
           </w:r>
-          <w:hyperlink w:anchor="_Toc466290172" w:history="1">
+          <w:hyperlink w:anchor="_Toc466451585" w:history="1">
             <w:r>
               <w:rPr>
                 <w:rStyle w:val="Lienhypertexte"/>
@@ -741,7 +739,7 @@
                 <w:noProof/>
                 <w:webHidden/>
               </w:rPr>
-              <w:instrText xml:space="preserve"> PAGEREF _Toc466290172 \h </w:instrText>
+              <w:instrText xml:space="preserve"> PAGEREF _Toc466451585 \h </w:instrText>
             </w:r>
             <w:r>
               <w:rPr>
@@ -761,7 +759,7 @@
                 <w:noProof/>
                 <w:webHidden/>
               </w:rPr>
-              <w:t>0</w:t>
+              <w:t>2</w:t>
             </w:r>
             <w:r>
               <w:rPr>
@@ -782,7 +780,7 @@
               <w:noProof/>
             </w:rPr>
           </w:pPr>
-          <w:hyperlink w:anchor="_Toc466290173" w:history="1">
+          <w:hyperlink w:anchor="_Toc466451586" w:history="1">
             <w:r>
               <w:rPr>
                 <w:rStyle w:val="Lienhypertexte"/>
@@ -809,7 +807,7 @@
                 <w:noProof/>
                 <w:webHidden/>
               </w:rPr>
-              <w:instrText xml:space="preserve"> PAGEREF _Toc466290173 \h </w:instrText>
+              <w:instrText xml:space="preserve"> PAGEREF _Toc466451586 \h </w:instrText>
             </w:r>
             <w:r>
               <w:rPr>
@@ -829,7 +827,7 @@
                 <w:noProof/>
                 <w:webHidden/>
               </w:rPr>
-              <w:t>0</w:t>
+              <w:t>3</w:t>
             </w:r>
             <w:r>
               <w:rPr>
@@ -850,7 +848,7 @@
               <w:noProof/>
             </w:rPr>
           </w:pPr>
-          <w:hyperlink w:anchor="_Toc466290174" w:history="1">
+          <w:hyperlink w:anchor="_Toc466451587" w:history="1">
             <w:r>
               <w:rPr>
                 <w:rStyle w:val="Lienhypertexte"/>
@@ -877,7 +875,7 @@
                 <w:noProof/>
                 <w:webHidden/>
               </w:rPr>
-              <w:instrText xml:space="preserve"> PAGEREF _Toc466290174 \h </w:instrText>
+              <w:instrText xml:space="preserve"> PAGEREF _Toc466451587 \h </w:instrText>
             </w:r>
             <w:r>
               <w:rPr>
@@ -897,7 +895,7 @@
                 <w:noProof/>
                 <w:webHidden/>
               </w:rPr>
-              <w:t>1</w:t>
+              <w:t>4</w:t>
             </w:r>
             <w:r>
               <w:rPr>
@@ -918,7 +916,7 @@
               <w:noProof/>
             </w:rPr>
           </w:pPr>
-          <w:hyperlink w:anchor="_Toc466290175" w:history="1">
+          <w:hyperlink w:anchor="_Toc466451588" w:history="1">
             <w:r>
               <w:rPr>
                 <w:rStyle w:val="Lienhypertexte"/>
@@ -945,7 +943,7 @@
                 <w:noProof/>
                 <w:webHidden/>
               </w:rPr>
-              <w:instrText xml:space="preserve"> PAGEREF _Toc466290175 \h </w:instrText>
+              <w:instrText xml:space="preserve"> PAGEREF _Toc466451588 \h </w:instrText>
             </w:r>
             <w:r>
               <w:rPr>
@@ -965,7 +963,7 @@
                 <w:noProof/>
                 <w:webHidden/>
               </w:rPr>
-              <w:t>1</w:t>
+              <w:t>4</w:t>
             </w:r>
             <w:r>
               <w:rPr>
@@ -986,7 +984,7 @@
               <w:noProof/>
             </w:rPr>
           </w:pPr>
-          <w:hyperlink w:anchor="_Toc466290176" w:history="1">
+          <w:hyperlink w:anchor="_Toc466451589" w:history="1">
             <w:r>
               <w:rPr>
                 <w:rStyle w:val="Lienhypertexte"/>
@@ -1013,7 +1011,7 @@
                 <w:noProof/>
                 <w:webHidden/>
               </w:rPr>
-              <w:instrText xml:space="preserve"> PAGEREF _Toc466290176 \h </w:instrText>
+              <w:instrText xml:space="preserve"> PAGEREF _Toc466451589 \h </w:instrText>
             </w:r>
             <w:r>
               <w:rPr>
@@ -1033,7 +1031,7 @@
                 <w:noProof/>
                 <w:webHidden/>
               </w:rPr>
-              <w:t>1</w:t>
+              <w:t>4</w:t>
             </w:r>
             <w:r>
               <w:rPr>
@@ -1054,7 +1052,7 @@
               <w:noProof/>
             </w:rPr>
           </w:pPr>
-          <w:hyperlink w:anchor="_Toc466290177" w:history="1">
+          <w:hyperlink w:anchor="_Toc466451590" w:history="1">
             <w:r>
               <w:rPr>
                 <w:rStyle w:val="Lienhypertexte"/>
@@ -1081,7 +1079,7 @@
                 <w:noProof/>
                 <w:webHidden/>
               </w:rPr>
-              <w:instrText xml:space="preserve"> PAGEREF _Toc466290177 \h </w:instrText>
+              <w:instrText xml:space="preserve"> PAGEREF _Toc466451590 \h </w:instrText>
             </w:r>
             <w:r>
               <w:rPr>
@@ -1101,7 +1099,7 @@
                 <w:noProof/>
                 <w:webHidden/>
               </w:rPr>
-              <w:t>1</w:t>
+              <w:t>4</w:t>
             </w:r>
             <w:r>
               <w:rPr>
@@ -1122,7 +1120,7 @@
               <w:noProof/>
             </w:rPr>
           </w:pPr>
-          <w:hyperlink w:anchor="_Toc466290178" w:history="1">
+          <w:hyperlink w:anchor="_Toc466451591" w:history="1">
             <w:r>
               <w:rPr>
                 <w:rStyle w:val="Lienhypertexte"/>
@@ -1149,7 +1147,7 @@
                 <w:noProof/>
                 <w:webHidden/>
               </w:rPr>
-              <w:instrText xml:space="preserve"> PAGEREF _Toc466290178 \h </w:instrText>
+              <w:instrText xml:space="preserve"> PAGEREF _Toc466451591 \h </w:instrText>
             </w:r>
             <w:r>
               <w:rPr>
@@ -1169,7 +1167,7 @@
                 <w:noProof/>
                 <w:webHidden/>
               </w:rPr>
-              <w:t>1</w:t>
+              <w:t>4</w:t>
             </w:r>
             <w:r>
               <w:rPr>
@@ -1190,7 +1188,7 @@
               <w:noProof/>
             </w:rPr>
           </w:pPr>
-          <w:hyperlink w:anchor="_Toc466290179" w:history="1">
+          <w:hyperlink w:anchor="_Toc466451592" w:history="1">
             <w:r>
               <w:rPr>
                 <w:rStyle w:val="Lienhypertexte"/>
@@ -1217,7 +1215,7 @@
                 <w:noProof/>
                 <w:webHidden/>
               </w:rPr>
-              <w:instrText xml:space="preserve"> PAGEREF _Toc466290179 \h </w:instrText>
+              <w:instrText xml:space="preserve"> PAGEREF _Toc466451592 \h </w:instrText>
             </w:r>
             <w:r>
               <w:rPr>
@@ -1237,7 +1235,7 @@
                 <w:noProof/>
                 <w:webHidden/>
               </w:rPr>
-              <w:t>2</w:t>
+              <w:t>5</w:t>
             </w:r>
             <w:r>
               <w:rPr>
@@ -1258,7 +1256,7 @@
               <w:noProof/>
             </w:rPr>
           </w:pPr>
-          <w:hyperlink w:anchor="_Toc466290180" w:history="1">
+          <w:hyperlink w:anchor="_Toc466451593" w:history="1">
             <w:r>
               <w:rPr>
                 <w:rStyle w:val="Lienhypertexte"/>
@@ -1285,7 +1283,7 @@
                 <w:noProof/>
                 <w:webHidden/>
               </w:rPr>
-              <w:instrText xml:space="preserve"> PAGEREF _Toc466290180 \h </w:instrText>
+              <w:instrText xml:space="preserve"> PAGEREF _Toc466451593 \h </w:instrText>
             </w:r>
             <w:r>
               <w:rPr>
@@ -1305,7 +1303,7 @@
                 <w:noProof/>
                 <w:webHidden/>
               </w:rPr>
-              <w:t>2</w:t>
+              <w:t>5</w:t>
             </w:r>
             <w:r>
               <w:rPr>
@@ -1326,7 +1324,7 @@
               <w:noProof/>
             </w:rPr>
           </w:pPr>
-          <w:hyperlink w:anchor="_Toc466290181" w:history="1">
+          <w:hyperlink w:anchor="_Toc466451594" w:history="1">
             <w:r>
               <w:rPr>
                 <w:rStyle w:val="Lienhypertexte"/>
@@ -1353,7 +1351,7 @@
                 <w:noProof/>
                 <w:webHidden/>
               </w:rPr>
-              <w:instrText xml:space="preserve"> PAGEREF _Toc466290181 \h </w:instrText>
+              <w:instrText xml:space="preserve"> PAGEREF _Toc466451594 \h </w:instrText>
             </w:r>
             <w:r>
               <w:rPr>
@@ -1373,7 +1371,7 @@
                 <w:noProof/>
                 <w:webHidden/>
               </w:rPr>
-              <w:t>2</w:t>
+              <w:t>5</w:t>
             </w:r>
             <w:r>
               <w:rPr>
@@ -1394,7 +1392,7 @@
               <w:noProof/>
             </w:rPr>
           </w:pPr>
-          <w:hyperlink w:anchor="_Toc466290182" w:history="1">
+          <w:hyperlink w:anchor="_Toc466451595" w:history="1">
             <w:r>
               <w:rPr>
                 <w:rStyle w:val="Lienhypertexte"/>
@@ -1421,7 +1419,7 @@
                 <w:noProof/>
                 <w:webHidden/>
               </w:rPr>
-              <w:instrText xml:space="preserve"> PAGEREF _Toc466290182 \h </w:instrText>
+              <w:instrText xml:space="preserve"> PAGEREF _Toc466451595 \h </w:instrText>
             </w:r>
             <w:r>
               <w:rPr>
@@ -1441,7 +1439,7 @@
                 <w:noProof/>
                 <w:webHidden/>
               </w:rPr>
-              <w:t>3</w:t>
+              <w:t>6</w:t>
             </w:r>
             <w:r>
               <w:rPr>
@@ -1462,7 +1460,7 @@
               <w:noProof/>
             </w:rPr>
           </w:pPr>
-          <w:hyperlink w:anchor="_Toc466290183" w:history="1">
+          <w:hyperlink w:anchor="_Toc466451596" w:history="1">
             <w:r>
               <w:rPr>
                 <w:rStyle w:val="Lienhypertexte"/>
@@ -1489,7 +1487,7 @@
                 <w:noProof/>
                 <w:webHidden/>
               </w:rPr>
-              <w:instrText xml:space="preserve"> PAGEREF _Toc466290183 \h </w:instrText>
+              <w:instrText xml:space="preserve"> PAGEREF _Toc466451596 \h </w:instrText>
             </w:r>
             <w:r>
               <w:rPr>
@@ -1509,7 +1507,7 @@
                 <w:noProof/>
                 <w:webHidden/>
               </w:rPr>
-              <w:t>3</w:t>
+              <w:t>6</w:t>
             </w:r>
             <w:r>
               <w:rPr>
@@ -1530,7 +1528,7 @@
               <w:noProof/>
             </w:rPr>
           </w:pPr>
-          <w:hyperlink w:anchor="_Toc466290184" w:history="1">
+          <w:hyperlink w:anchor="_Toc466451597" w:history="1">
             <w:r>
               <w:rPr>
                 <w:rStyle w:val="Lienhypertexte"/>
@@ -1557,7 +1555,7 @@
                 <w:noProof/>
                 <w:webHidden/>
               </w:rPr>
-              <w:instrText xml:space="preserve"> PAGEREF _Toc466290184 \h </w:instrText>
+              <w:instrText xml:space="preserve"> PAGEREF _Toc466451597 \h </w:instrText>
             </w:r>
             <w:r>
               <w:rPr>
@@ -1577,7 +1575,7 @@
                 <w:noProof/>
                 <w:webHidden/>
               </w:rPr>
-              <w:t>4</w:t>
+              <w:t>7</w:t>
             </w:r>
             <w:r>
               <w:rPr>
@@ -1598,7 +1596,7 @@
               <w:noProof/>
             </w:rPr>
           </w:pPr>
-          <w:hyperlink w:anchor="_Toc466290185" w:history="1">
+          <w:hyperlink w:anchor="_Toc466451598" w:history="1">
             <w:r>
               <w:rPr>
                 <w:rStyle w:val="Lienhypertexte"/>
@@ -1625,7 +1623,7 @@
                 <w:noProof/>
                 <w:webHidden/>
               </w:rPr>
-              <w:instrText xml:space="preserve"> PAGEREF _Toc466290185 \h </w:instrText>
+              <w:instrText xml:space="preserve"> PAGEREF _Toc466451598 \h </w:instrText>
             </w:r>
             <w:r>
               <w:rPr>
@@ -1645,7 +1643,143 @@
                 <w:noProof/>
                 <w:webHidden/>
               </w:rPr>
-              <w:t>5</w:t>
+              <w:t>8</w:t>
+            </w:r>
+            <w:r>
+              <w:rPr>
+                <w:noProof/>
+                <w:webHidden/>
+              </w:rPr>
+              <w:fldChar w:fldCharType="end"/>
+            </w:r>
+          </w:hyperlink>
+        </w:p>
+        <w:p>
+          <w:pPr>
+            <w:pStyle w:val="TM1"/>
+            <w:tabs>
+              <w:tab w:val="right" w:leader="dot" w:pos="9062"/>
+            </w:tabs>
+            <w:rPr>
+              <w:noProof/>
+            </w:rPr>
+          </w:pPr>
+          <w:hyperlink w:anchor="_Toc466451599" w:history="1">
+            <w:r>
+              <w:rPr>
+                <w:rStyle w:val="Lienhypertexte"/>
+                <w:noProof/>
+              </w:rPr>
+              <w:t>Architecture technologique</w:t>
+            </w:r>
+            <w:r>
+              <w:rPr>
+                <w:noProof/>
+                <w:webHidden/>
+              </w:rPr>
+              <w:tab/>
+            </w:r>
+            <w:r>
+              <w:rPr>
+                <w:noProof/>
+                <w:webHidden/>
+              </w:rPr>
+              <w:fldChar w:fldCharType="begin"/>
+            </w:r>
+            <w:r>
+              <w:rPr>
+                <w:noProof/>
+                <w:webHidden/>
+              </w:rPr>
+              <w:instrText xml:space="preserve"> PAGEREF _Toc466451599 \h </w:instrText>
+            </w:r>
+            <w:r>
+              <w:rPr>
+                <w:noProof/>
+                <w:webHidden/>
+              </w:rPr>
+            </w:r>
+            <w:r>
+              <w:rPr>
+                <w:noProof/>
+                <w:webHidden/>
+              </w:rPr>
+              <w:fldChar w:fldCharType="separate"/>
+            </w:r>
+            <w:r>
+              <w:rPr>
+                <w:noProof/>
+                <w:webHidden/>
+              </w:rPr>
+              <w:t>8</w:t>
+            </w:r>
+            <w:r>
+              <w:rPr>
+                <w:noProof/>
+                <w:webHidden/>
+              </w:rPr>
+              <w:fldChar w:fldCharType="end"/>
+            </w:r>
+          </w:hyperlink>
+        </w:p>
+        <w:p>
+          <w:pPr>
+            <w:pStyle w:val="TM1"/>
+            <w:tabs>
+              <w:tab w:val="right" w:leader="dot" w:pos="9062"/>
+            </w:tabs>
+            <w:rPr>
+              <w:noProof/>
+            </w:rPr>
+          </w:pPr>
+          <w:hyperlink w:anchor="_Toc466451600" w:history="1">
+            <w:r>
+              <w:rPr>
+                <w:rStyle w:val="Lienhypertexte"/>
+                <w:noProof/>
+              </w:rPr>
+              <w:t>Outils</w:t>
+            </w:r>
+            <w:r>
+              <w:rPr>
+                <w:noProof/>
+                <w:webHidden/>
+              </w:rPr>
+              <w:tab/>
+            </w:r>
+            <w:r>
+              <w:rPr>
+                <w:noProof/>
+                <w:webHidden/>
+              </w:rPr>
+              <w:fldChar w:fldCharType="begin"/>
+            </w:r>
+            <w:r>
+              <w:rPr>
+                <w:noProof/>
+                <w:webHidden/>
+              </w:rPr>
+              <w:instrText xml:space="preserve"> PAGEREF _Toc466451600 \h </w:instrText>
+            </w:r>
+            <w:r>
+              <w:rPr>
+                <w:noProof/>
+                <w:webHidden/>
+              </w:rPr>
+            </w:r>
+            <w:r>
+              <w:rPr>
+                <w:noProof/>
+                <w:webHidden/>
+              </w:rPr>
+              <w:fldChar w:fldCharType="separate"/>
+            </w:r>
+            <w:r>
+              <w:rPr>
+                <w:noProof/>
+                <w:webHidden/>
+              </w:rPr>
+              <w:t>8</w:t>
             </w:r>
             <w:r>
               <w:rPr>
@@ -1659,6 +1793,8 @@
         <w:p>
           <w:pPr>
             <w:sectPr>
+              <w:footerReference w:type="default" r:id="rId11"/>
+              <w:footerReference w:type="first" r:id="rId12"/>
               <w:pgSz w:w="11906" w:h="16838"/>
               <w:pgMar w:top="1417" w:right="1417" w:bottom="1417" w:left="1417" w:header="708" w:footer="708" w:gutter="0"/>
               <w:pgNumType w:start="0"/>
@@ -1681,14 +1817,12 @@
       <w:pPr>
         <w:pStyle w:val="Titre1"/>
       </w:pPr>
-      <w:bookmarkStart w:id="0" w:name="_Toc466290172"/>
+      <w:bookmarkStart w:id="0" w:name="_Toc466451585"/>
       <w:r>
         <w:lastRenderedPageBreak/>
         <w:t>Planning</w:t>
       </w:r>
-      <w:bookmarkStart w:id="1" w:name="_GoBack"/>
       <w:bookmarkEnd w:id="0"/>
-      <w:bookmarkEnd w:id="1"/>
     </w:p>
     <w:p/>
     <w:p>
@@ -1696,7 +1830,6 @@
         <w:sectPr>
           <w:pgSz w:w="16838" w:h="11906" w:orient="landscape"/>
           <w:pgMar w:top="1417" w:right="1417" w:bottom="1417" w:left="1417" w:header="708" w:footer="708" w:gutter="0"/>
-          <w:pgNumType w:start="0"/>
           <w:cols w:space="708"/>
           <w:titlePg/>
           <w:docGrid w:linePitch="360"/>
@@ -1725,7 +1858,7 @@
                     </pic:cNvPicPr>
                   </pic:nvPicPr>
                   <pic:blipFill rotWithShape="1">
-                    <a:blip r:embed="rId7">
+                    <a:blip r:embed="rId13">
                       <a:extLst>
                         <a:ext uri="{28A0092B-C50C-407E-A947-70E740481C1C}">
                           <a14:useLocalDpi xmlns:a14="http://schemas.microsoft.com/office/drawing/2010/main" val="0"/>
@@ -1768,7 +1901,7 @@
           <w:lang w:eastAsia="fr-FR"/>
         </w:rPr>
       </w:pPr>
-      <w:bookmarkStart w:id="2" w:name="_Toc466290173"/>
+      <w:bookmarkStart w:id="1" w:name="_Toc466451586"/>
       <w:r>
         <w:rPr>
           <w:noProof/>
@@ -1777,7 +1910,7 @@
         <w:lastRenderedPageBreak/>
         <w:t>Matrice des compétences</w:t>
       </w:r>
-      <w:bookmarkEnd w:id="2"/>
+      <w:bookmarkEnd w:id="1"/>
     </w:p>
     <w:p>
       <w:r>
@@ -1803,7 +1936,7 @@
                     </pic:cNvPicPr>
                   </pic:nvPicPr>
                   <pic:blipFill rotWithShape="1">
-                    <a:blip r:embed="rId8">
+                    <a:blip r:embed="rId14">
                       <a:extLst>
                         <a:ext uri="{28A0092B-C50C-407E-A947-70E740481C1C}">
                           <a14:useLocalDpi xmlns:a14="http://schemas.microsoft.com/office/drawing/2010/main" val="0"/>
@@ -1847,35 +1980,39 @@
       <w:pPr>
         <w:pStyle w:val="Titre1"/>
       </w:pPr>
-      <w:bookmarkStart w:id="3" w:name="_Toc466290174"/>
+      <w:bookmarkStart w:id="2" w:name="_Toc466451587"/>
       <w:r>
         <w:lastRenderedPageBreak/>
         <w:t>But du projet</w:t>
       </w:r>
+      <w:bookmarkEnd w:id="2"/>
+    </w:p>
+    <w:p>
+      <w:r>
+        <w:t xml:space="preserve">Le but de ce projet est de réaliser une simulation d’évolution de créatures via une intelligence artificielle  évolutive utilisant un circuit neuronal. </w:t>
+      </w:r>
+      <w:r>
+        <w:t xml:space="preserve">Cette simulation permettra de générer l’évolution et la sélection naturelle  à l’aide de mutations légères qui se passent à travers une reproduction asexuée. </w:t>
+      </w:r>
+    </w:p>
+    <w:p>
+      <w:r>
+        <w:t>La simulation se fera sur une grille de taille définie par l’utilisateur. Les cases seront un obstacle (eau), de la nourriture, ou juste un  chemin. Les créatures seront posées aléatoirement sur la grille, et comporteront des caractéristiques diverses. Leur but est de manger le plus possible pour se reproduire.</w:t>
+      </w:r>
+    </w:p>
+    <w:p>
+      <w:r>
+        <w:t>A travers les mutations légères et une fonction de mor t pour éliminer les traits négatifs, les créatures devraient rapidement atteindre des performances excellentes sans besoin de  programmer leur cerveau manuellement.</w:t>
+      </w:r>
+    </w:p>
+    <w:p>
+      <w:r>
+        <w:t>Dans la seconde itération, le joueur sera capable d’influer sur l’e</w:t>
+      </w:r>
+      <w:bookmarkStart w:id="3" w:name="_GoBack"/>
       <w:bookmarkEnd w:id="3"/>
-    </w:p>
-    <w:p>
-      <w:r>
-        <w:t xml:space="preserve">Le but de ce projet est de réaliser une simulation d’évolution de créatures via une intelligence artificielle  évolutive utilisant un circuit neuronal. </w:t>
-      </w:r>
-      <w:r>
-        <w:t xml:space="preserve">Cette simulation permettra de générer l’évolution et la sélection naturelle  à l’aide de mutations légères qui se passent à travers une reproduction asexuée. </w:t>
-      </w:r>
-    </w:p>
-    <w:p>
-      <w:r>
-        <w:t>La simulation se fera sur une grille de taille définie par l’utilisateur. Les cases seront un obstacle (eau), de la nourriture, ou juste un  chemin. Les créatures seront posées aléatoirement sur la grille, et comporteront des caractéristiques diverses. Leur but est de manger le plus possible pour se reproduire.</w:t>
-      </w:r>
-    </w:p>
-    <w:p>
-      <w:r>
-        <w:t>A travers les mutations légères et une fonction de mor t pour éliminer les traits négatifs, les créatures devraient rapidement atteindre des performances excellentes sans besoin de  programmer leur cerveau manuellement.</w:t>
-      </w:r>
-    </w:p>
-    <w:p/>
-    <w:p>
-      <w:r>
-        <w:t>Dans la seconde itération, le joueur sera capable d’influer sur l’environn</w:t>
+      <w:r>
+        <w:t>nvironn</w:t>
       </w:r>
       <w:r>
         <w:t>ement des créatures</w:t>
@@ -1883,8 +2020,10 @@
       <w:r>
         <w:t>, rajoutant nourriture, obstacles, ou changeant le climat.</w:t>
       </w:r>
-    </w:p>
-    <w:p/>
+      <w:r>
+        <w:t xml:space="preserve"> Il est éventuellement envisagé de pouvoir créer sa propre créature et de la placer sur la grille de simulation, afin de voir comment celle-ci évolue.</w:t>
+      </w:r>
+    </w:p>
     <w:p>
       <w:pPr>
         <w:pStyle w:val="Titre1"/>
@@ -1892,7 +2031,7 @@
           <w:b w:val="0"/>
         </w:rPr>
       </w:pPr>
-      <w:bookmarkStart w:id="4" w:name="_Toc466290175"/>
+      <w:bookmarkStart w:id="4" w:name="_Toc466451588"/>
       <w:r>
         <w:t>Contenu du projet</w:t>
       </w:r>
@@ -1910,7 +2049,7 @@
           <w:b w:val="0"/>
         </w:rPr>
       </w:pPr>
-      <w:bookmarkStart w:id="5" w:name="_Toc466290176"/>
+      <w:bookmarkStart w:id="5" w:name="_Toc466451589"/>
       <w:r>
         <w:t>Module : Moteur et intelligence artificielle</w:t>
       </w:r>
@@ -1928,7 +2067,7 @@
           <w:b w:val="0"/>
         </w:rPr>
       </w:pPr>
-      <w:bookmarkStart w:id="6" w:name="_Toc466290177"/>
+      <w:bookmarkStart w:id="6" w:name="_Toc466451590"/>
       <w:r>
         <w:t>L’environnement</w:t>
       </w:r>
@@ -1936,7 +2075,10 @@
     </w:p>
     <w:p>
       <w:r>
-        <w:t>Le projet consiste à simuler le comportement de créatures face à un environnement fixe, représenté par une grille en deux dimensions. Chaque case de la grille possède des caractéristiques d’environnement et des contenus : la case peut être une case de terre ou d’eau (rivière, océan, …), et contenir de la nourriture ou une ou plusieurs créatures.</w:t>
+        <w:t xml:space="preserve">Le projet consiste à simuler le comportement de créatures face à un environnement fixe, représenté par une grille en deux dimensions. Chaque case de la grille </w:t>
+      </w:r>
+      <w:r>
+        <w:t>possède une couleur représentée par un score de rouge, jaune et vert, représentant le « type » d’environnement. Une case verte représente de l’herbe, donc de la nourriture, une case bleue représente l’océan, etc.</w:t>
       </w:r>
     </w:p>
     <w:p>
@@ -1946,7 +2088,7 @@
           <w:b w:val="0"/>
         </w:rPr>
       </w:pPr>
-      <w:bookmarkStart w:id="7" w:name="_Toc466290178"/>
+      <w:bookmarkStart w:id="7" w:name="_Toc466451591"/>
       <w:r>
         <w:t>La nourriture</w:t>
       </w:r>
@@ -1964,18 +2106,23 @@
     </w:p>
     <w:p>
       <w:r>
+        <w:t>La créature va consommer la nourriture jusqu’à ce que sa jauge de faim atteigne son maximum. Quand la créature est rassasiée, elle va se reproduire.</w:t>
+      </w:r>
+    </w:p>
+    <w:p>
+      <w:r>
         <w:lastRenderedPageBreak/>
-        <w:t>La créature va consommer la nourriture jusqu’à ce que sa jauge de faim atteigne son maximum. Quand la créature est rassasiée, elle va se reproduire.</w:t>
-      </w:r>
-    </w:p>
-    <w:p>
-      <w:r>
         <w:t>Il est possible que plusieurs créatures se retrouve sur une case avec de la nourriture. Dans ce cas, la nourriture est consommée plus rapidement, il est donc possible qu’il n’y en ait pas assez pour toutes les créatures ! Les créatures malchanceuses devront alors se mettre en quête d’une autre case avec de la nourriture …</w:t>
       </w:r>
     </w:p>
     <w:p>
       <w:r>
         <w:t>Cas concret : Une case contient 100 unités de nourriture. Deux créatures se déplacent simultanément sur cette case. Leur score de faim est de 20. Ils consomment la nourriture à la même vitesse, et restent sur la case tant que leur score de faim n’a pas atteint 100 (le maximum). Après quelques instants, la totalité de la nourriture sur la case est consommée. Les deux créatures ont désormais un score de faim de 70 chacun. Elles doivent maintenant chercher une autre case avec de la nourriture.</w:t>
+      </w:r>
+    </w:p>
+    <w:p>
+      <w:r>
+        <w:t>Pour éviter le cas d’un monde vide, nous mettons en place un mécanisme de « repousse » de nourriture. Automatiquement à chaque tour d’horloge, un peu de nourriture est régénérée sur la case.</w:t>
       </w:r>
     </w:p>
     <w:p>
@@ -1985,7 +2132,7 @@
           <w:b w:val="0"/>
         </w:rPr>
       </w:pPr>
-      <w:bookmarkStart w:id="8" w:name="_Toc466290179"/>
+      <w:bookmarkStart w:id="8" w:name="_Toc466451592"/>
       <w:r>
         <w:t>La reproduction</w:t>
       </w:r>
@@ -1993,7 +2140,13 @@
     </w:p>
     <w:p>
       <w:r>
-        <w:t>Lorsque le score de faim d’une créature atteint 100, celle-ci se reproduit automatiquement. La créature génère un double d’elle-même légèrement modifiée par la mutation. La créature mère perd de l’énergie en se reproduisant.</w:t>
+        <w:t>Lorsque le score de faim d’une créature atteint 100, celle-ci se reproduit automatiquement. La créature génère un double d’elle-même</w:t>
+      </w:r>
+      <w:r>
+        <w:t>, éventuellement</w:t>
+      </w:r>
+      <w:r>
+        <w:t xml:space="preserve"> légèrement modifiée par la mutation. La créature mère perd de l’énergie en se reproduisant.</w:t>
       </w:r>
     </w:p>
     <w:p>
@@ -2008,7 +2161,7 @@
           <w:b w:val="0"/>
         </w:rPr>
       </w:pPr>
-      <w:bookmarkStart w:id="9" w:name="_Toc466290180"/>
+      <w:bookmarkStart w:id="9" w:name="_Toc466451593"/>
       <w:r>
         <w:t>Les créatures et leurs mutations</w:t>
       </w:r>
@@ -2019,10 +2172,9 @@
         <w:t>Chaque créature possède diverses caractéristiques. Ces caractéristiques sont modélisées par un circuit neuronal, qui permettra à la créature de prendre des décisions suivant les caractéristiques de son cerveau.</w:t>
       </w:r>
     </w:p>
-    <w:p/>
-    <w:p>
-      <w:r>
-        <w:t>L’utilisateur du programme sera dans un premier temps simplement invité à lancer la simulation via une interface graphique simplifiée.</w:t>
+    <w:p>
+      <w:r>
+        <w:t>Dans une première version du moteur très basique, la créature est capable de voir la couleur de la case sur laquelle elle se trouve, et de réagir en fonction. A l’aide d’une matrice de neurone, la créature applique un « poids » sur chaque couleur de case (rouge, jaune, vert) et en sort un résultat représentant la vitesse de course. Ainsi, la créature peut, en fonction de son réseau de neurone (qui peut muter), se déplacer plus vite sur une case de sable mais moins vite sur une case d’herbe avec de la nourriture, par exemple.</w:t>
       </w:r>
     </w:p>
     <w:p>
@@ -2032,7 +2184,7 @@
           <w:b w:val="0"/>
         </w:rPr>
       </w:pPr>
-      <w:bookmarkStart w:id="10" w:name="_Toc466290181"/>
+      <w:bookmarkStart w:id="10" w:name="_Toc466451594"/>
       <w:r>
         <w:t>Module : Interface graphique</w:t>
       </w:r>
@@ -2042,11 +2194,9 @@
       <w:r>
         <w:t xml:space="preserve">La simulation sera lancée dans une interface graphique. Elle sera composée de trois panneaux : à gauche, une carte est générée </w:t>
       </w:r>
-      <w:proofErr w:type="spellStart"/>
-      <w:r>
-        <w:t>procéduralement</w:t>
-      </w:r>
-      <w:proofErr w:type="spellEnd"/>
+      <w:r>
+        <w:t>de façon procédurale</w:t>
+      </w:r>
       <w:r>
         <w:t>, et sera le terrain de simulation. A droite figurent des boutons, permettant de générer une nouvelle carte, ou lorsqu’on est satisfaits de lancer la simulation.</w:t>
       </w:r>
@@ -2068,7 +2218,7 @@
           <w:b w:val="0"/>
         </w:rPr>
       </w:pPr>
-      <w:bookmarkStart w:id="11" w:name="_Toc466290182"/>
+      <w:bookmarkStart w:id="11" w:name="_Toc466451595"/>
       <w:r>
         <w:lastRenderedPageBreak/>
         <w:t>L’environnement</w:t>
@@ -2077,28 +2227,44 @@
     </w:p>
     <w:p>
       <w:r>
-        <w:t xml:space="preserve">La carte est générée aléatoirement et </w:t>
+        <w:t>La cart</w:t>
+      </w:r>
+      <w:r>
+        <w:t>e est générée aléatoirement et de façon procédurale</w:t>
+      </w:r>
+      <w:r>
+        <w:t xml:space="preserve"> grâce à deux variables : la </w:t>
+      </w:r>
+      <w:r>
+        <w:t>’</w:t>
       </w:r>
       <w:proofErr w:type="spellStart"/>
       <w:r>
-        <w:t>procéduralement</w:t>
+        <w:rPr>
+          <w:i/>
+        </w:rPr>
+        <w:t>seed</w:t>
       </w:r>
       <w:proofErr w:type="spellEnd"/>
       <w:r>
-        <w:t xml:space="preserve"> grâce à deux variables : la </w:t>
-      </w:r>
-      <w:proofErr w:type="spellStart"/>
-      <w:r>
-        <w:t>seed</w:t>
-      </w:r>
-      <w:proofErr w:type="spellEnd"/>
-      <w:r>
-        <w:t xml:space="preserve"> d’aléatoire et le facteur d’entropie. Ce dernier modifiera légèrement la carte générée afin de simuler le temps qui est passé.</w:t>
-      </w:r>
-    </w:p>
-    <w:p>
-      <w:r>
-        <w:t>Les cases de plaines (vertes) pourront générer de la nourriture, augmentant leur valeur de couleur verte. Ainsi, il y aura un retour visuel sur quelles cases contiennent de la nourriture.</w:t>
+        <w:t>’</w:t>
+      </w:r>
+      <w:r>
+        <w:t xml:space="preserve"> d’aléatoire et le facteur d’entropie. Ce dernier modifiera légèrement la carte générée afin de</w:t>
+      </w:r>
+      <w:r>
+        <w:t xml:space="preserve"> simuler le temps qui est passé, c’est-à-dire l’érosion.</w:t>
+      </w:r>
+    </w:p>
+    <w:p>
+      <w:r>
+        <w:t xml:space="preserve">Les cases vertes de nourriture pouvant se régénérer, un retour visuel est mis en place. Le vert est plus clair lorsqu’il y a plus de nourriture, et devient plus foncé lorsque les </w:t>
+      </w:r>
+      <w:r>
+        <w:t>créatures</w:t>
+      </w:r>
+      <w:r>
+        <w:t xml:space="preserve"> mangent sur cette case.</w:t>
       </w:r>
     </w:p>
     <w:p>
@@ -2108,7 +2274,7 @@
           <w:b w:val="0"/>
         </w:rPr>
       </w:pPr>
-      <w:bookmarkStart w:id="12" w:name="_Toc466290183"/>
+      <w:bookmarkStart w:id="12" w:name="_Toc466451596"/>
       <w:r>
         <w:t>Les créatures</w:t>
       </w:r>
@@ -2147,9 +2313,78 @@
         <w:t xml:space="preserve"> </w:t>
       </w:r>
       <w:r>
-        <w:t>ou tour d’horloge.</w:t>
-      </w:r>
-    </w:p>
+        <w:t>ou tour d’horloge</w:t>
+      </w:r>
+      <w:r>
+        <w:t xml:space="preserve"> parmi :</w:t>
+      </w:r>
+    </w:p>
+    <w:p>
+      <w:pPr>
+        <w:pStyle w:val="Paragraphedeliste"/>
+        <w:numPr>
+          <w:ilvl w:val="0"/>
+          <w:numId w:val="1"/>
+        </w:numPr>
+      </w:pPr>
+      <w:r>
+        <w:t>Manger</w:t>
+      </w:r>
+    </w:p>
+    <w:p>
+      <w:pPr>
+        <w:pStyle w:val="Paragraphedeliste"/>
+        <w:numPr>
+          <w:ilvl w:val="0"/>
+          <w:numId w:val="1"/>
+        </w:numPr>
+      </w:pPr>
+      <w:r>
+        <w:t>Se déplacer</w:t>
+      </w:r>
+    </w:p>
+    <w:p>
+      <w:pPr>
+        <w:pStyle w:val="Paragraphedeliste"/>
+        <w:numPr>
+          <w:ilvl w:val="0"/>
+          <w:numId w:val="1"/>
+        </w:numPr>
+      </w:pPr>
+      <w:r>
+        <w:t>Se reproduire</w:t>
+      </w:r>
+    </w:p>
+    <w:p>
+      <w:r>
+        <w:t>Il est possible pour une créature de faire toutes ses actions en un seul tour d’horloge, simultanément.</w:t>
+      </w:r>
+    </w:p>
+    <w:p>
+      <w:r>
+        <w:t>Le déplacement sera dans un premier temps aléatoire, puis avec l’implémentation de la vision, les créatures pourront avoir accès aux couleurs des cases adjacentes et donc décider par elles-mêmes quelles cases sont plus intéressantes pour elles.</w:t>
+      </w:r>
+    </w:p>
+    <w:p>
+      <w:r>
+        <w:t>Chaque créature possèdera donc un réseau de neurone lui permettant de faire des décisions. C’est ce réseau de neurone qui mute, permettant donc aux créatures intelligentes de survivre, et aux autres de mourir (dans d’atroces souffrances). Le réseau est représenté par une matrice qui, en fonction des entrées (ici, la couleur de la case et celles adjacentes), calcule deux sorties : la direction et la vitesse de déplacement.</w:t>
+      </w:r>
+    </w:p>
+    <w:p>
+      <w:r>
+        <w:t>Diverses idées sont envisagées pour rendre les créatures plus intéressantes et variées : la vitesse de déplacement sur la terre, sur l’eau, sur les montagnes, la vision (une case adjacente ou plusieurs ?), régime alimentaire (herbivore, carnivore, piscivore ?</w:t>
+      </w:r>
+      <w:r>
+        <w:t xml:space="preserve"> U</w:t>
+      </w:r>
+      <w:r>
+        <w:t>ne créature devra ainsi fuir devant un prédateur</w:t>
+      </w:r>
+      <w:r>
+        <w:t>), entre autres.</w:t>
+      </w:r>
+    </w:p>
+    <w:p/>
     <w:p>
       <w:r>
         <w:br w:type="page"/>
@@ -2159,22 +2394,50 @@
       <w:pPr>
         <w:pStyle w:val="Titre1"/>
       </w:pPr>
-      <w:bookmarkStart w:id="13" w:name="_Toc466290184"/>
+      <w:bookmarkStart w:id="13" w:name="_Toc466451597"/>
       <w:r>
         <w:lastRenderedPageBreak/>
         <w:t>Risques</w:t>
       </w:r>
       <w:bookmarkEnd w:id="13"/>
     </w:p>
-    <w:p>
+    <w:p/>
+    <w:p>
+      <w:pPr>
+        <w:pStyle w:val="Paragraphedeliste"/>
+        <w:numPr>
+          <w:ilvl w:val="0"/>
+          <w:numId w:val="2"/>
+        </w:numPr>
+      </w:pPr>
       <w:r>
         <w:t>Les risques de ce projet sont intimement liés à la nature complexe et relativement inconnue de l’équipe de l’intelligence artificielle évolutive, ainsi que les contraintes de temps et techniques (limitations sur le langage, par exemple).</w:t>
       </w:r>
     </w:p>
     <w:p>
+      <w:pPr>
+        <w:ind w:left="708"/>
+      </w:pPr>
       <w:r>
         <w:t>Il sera donc important de commencer par un moteur  très simple avec peu de caractéristiques, avant de rajouter des éléments de complexité.</w:t>
       </w:r>
+    </w:p>
+    <w:p>
+      <w:pPr>
+        <w:pStyle w:val="Paragraphedeliste"/>
+        <w:numPr>
+          <w:ilvl w:val="0"/>
+          <w:numId w:val="2"/>
+        </w:numPr>
+      </w:pPr>
+      <w:r>
+        <w:t>Un autre risque est le manque de justification appuyée pour le développement de notre projet. En effet, il ne d’agit pas un jeu mais bien d’une simulation. Il faut implémenter suffisamment d’éléments pour que l’utilisateur ne se sente pas lésé. Il faut pouvoir avoir accès à un ensemble d’informations qui soient pertinentes pour pouvoir tirer un vrai apprentissage de notre programme.</w:t>
+      </w:r>
+      <w:r>
+        <w:t xml:space="preserve"> Sinon, l’utilisateur peut y trouver un manque d’intérêt …</w:t>
+      </w:r>
+    </w:p>
+    <w:p>
       <w:r>
         <w:br w:type="page"/>
       </w:r>
@@ -2183,7 +2446,7 @@
       <w:pPr>
         <w:pStyle w:val="Titre1"/>
       </w:pPr>
-      <w:bookmarkStart w:id="14" w:name="_Toc466290185"/>
+      <w:bookmarkStart w:id="14" w:name="_Toc466451598"/>
       <w:r>
         <w:lastRenderedPageBreak/>
         <w:t>Rôles</w:t>
@@ -2267,10 +2530,100 @@
       </w:r>
     </w:p>
     <w:p/>
+    <w:p>
+      <w:pPr>
+        <w:pStyle w:val="Titre1"/>
+      </w:pPr>
+      <w:bookmarkStart w:id="15" w:name="_Toc466451599"/>
+      <w:r>
+        <w:t>Architecture technologique</w:t>
+      </w:r>
+      <w:bookmarkEnd w:id="15"/>
+    </w:p>
+    <w:p>
+      <w:r>
+        <w:t xml:space="preserve">Le langage imposé étant le Java, nous pensons mettre en place un modèle MVC pour notre projet. Après une brève étude, nous ne pensons pas utiliser de framework Java, ceux existants pour </w:t>
+      </w:r>
+      <w:r>
+        <w:t>l’implémentation de réseaux neuronaux (</w:t>
+      </w:r>
+      <w:proofErr w:type="spellStart"/>
+      <w:r>
+        <w:t>Neuroph</w:t>
+      </w:r>
+      <w:proofErr w:type="spellEnd"/>
+      <w:r>
+        <w:t>)</w:t>
+      </w:r>
+      <w:r>
+        <w:t xml:space="preserve"> ou le modèle MVC </w:t>
+      </w:r>
+      <w:proofErr w:type="spellStart"/>
+      <w:r>
+        <w:t>pré-construit</w:t>
+      </w:r>
+      <w:proofErr w:type="spellEnd"/>
+      <w:r>
+        <w:t xml:space="preserve"> (comme </w:t>
+      </w:r>
+      <w:proofErr w:type="spellStart"/>
+      <w:r>
+        <w:t>Spring</w:t>
+      </w:r>
+      <w:proofErr w:type="spellEnd"/>
+      <w:r>
+        <w:t xml:space="preserve"> MVC par exemple) étant très lourd pour un projet d’envergure scolaire.</w:t>
+      </w:r>
+    </w:p>
+    <w:p>
+      <w:pPr>
+        <w:pStyle w:val="Titre1"/>
+      </w:pPr>
+      <w:bookmarkStart w:id="16" w:name="_Toc466451600"/>
+      <w:r>
+        <w:t>Outils</w:t>
+      </w:r>
+      <w:bookmarkEnd w:id="16"/>
+    </w:p>
+    <w:p>
+      <w:r>
+        <w:t xml:space="preserve">Nous allons utiliser Git pour la gestion des versions et le travail en équipe, le projet étant hébergé sur </w:t>
+      </w:r>
+      <w:proofErr w:type="spellStart"/>
+      <w:r>
+        <w:t>GitHub</w:t>
+      </w:r>
+      <w:proofErr w:type="spellEnd"/>
+      <w:r>
+        <w:t>.</w:t>
+      </w:r>
+    </w:p>
+    <w:p>
+      <w:r>
+        <w:t xml:space="preserve">Nous avons également mis en place une plateforme </w:t>
+      </w:r>
+      <w:proofErr w:type="spellStart"/>
+      <w:r>
+        <w:t>Slack</w:t>
+      </w:r>
+      <w:proofErr w:type="spellEnd"/>
+      <w:r>
+        <w:t xml:space="preserve"> pour communiquer avec l’équipe, dans l’éventualité de travaux réalisés en autonomie par un membre du groupe, ou de séances de travaux surveillés effectuées dans deux salles différentes. Nous nous servons également de cette plateforme pour poster des références vers des sites d’informations concernant l’intelligence artificielle et les réseaux neuronaux.</w:t>
+      </w:r>
+    </w:p>
+    <w:p>
+      <w:r>
+        <w:t>Nous utilisons généralement nos ordinateurs personnels pour plus de confort.</w:t>
+      </w:r>
+    </w:p>
+    <w:p>
+      <w:r>
+        <w:t>Pour les éléments graphiques, nous utilisons des logiciels d’édition graphique comme Adobe Photoshop.</w:t>
+      </w:r>
+    </w:p>
     <w:sectPr>
       <w:pgSz w:w="11906" w:h="16838"/>
       <w:pgMar w:top="1417" w:right="1417" w:bottom="1417" w:left="1417" w:header="708" w:footer="708" w:gutter="0"/>
-      <w:pgNumType w:start="0"/>
       <w:cols w:space="708"/>
       <w:titlePg/>
       <w:docGrid w:linePitch="360"/>
@@ -2279,8 +2632,385 @@
 </w:document>
 </file>
 
+<file path=word/endnotes.xml><?xml version="1.0" encoding="utf-8"?>
+<w:endnotes xmlns:wpc="http://schemas.microsoft.com/office/word/2010/wordprocessingCanvas" xmlns:mc="http://schemas.openxmlformats.org/markup-compatibility/2006" xmlns:o="urn:schemas-microsoft-com:office:office" xmlns:r="http://schemas.openxmlformats.org/officeDocument/2006/relationships" xmlns:m="http://schemas.openxmlformats.org/officeDocument/2006/math" xmlns:v="urn:schemas-microsoft-com:vml" xmlns:wp14="http://schemas.microsoft.com/office/word/2010/wordprocessingDrawing" xmlns:wp="http://schemas.openxmlformats.org/drawingml/2006/wordprocessingDrawing" xmlns:w10="urn:schemas-microsoft-com:office:word" xmlns:w="http://schemas.openxmlformats.org/wordprocessingml/2006/main" xmlns:w14="http://schemas.microsoft.com/office/word/2010/wordml" xmlns:wpg="http://schemas.microsoft.com/office/word/2010/wordprocessingGroup" xmlns:wpi="http://schemas.microsoft.com/office/word/2010/wordprocessingInk" xmlns:wne="http://schemas.microsoft.com/office/word/2006/wordml" xmlns:wps="http://schemas.microsoft.com/office/word/2010/wordprocessingShape" mc:Ignorable="w14 wp14">
+  <w:endnote w:type="separator" w:id="-1">
+    <w:p>
+      <w:pPr>
+        <w:spacing w:after="0" w:line="240" w:lineRule="auto"/>
+      </w:pPr>
+      <w:r>
+        <w:separator/>
+      </w:r>
+    </w:p>
+  </w:endnote>
+  <w:endnote w:type="continuationSeparator" w:id="0">
+    <w:p>
+      <w:pPr>
+        <w:spacing w:after="0" w:line="240" w:lineRule="auto"/>
+      </w:pPr>
+      <w:r>
+        <w:continuationSeparator/>
+      </w:r>
+    </w:p>
+  </w:endnote>
+</w:endnotes>
+</file>
+
+<file path=word/footer1.xml><?xml version="1.0" encoding="utf-8"?>
+<w:ftr xmlns:wpc="http://schemas.microsoft.com/office/word/2010/wordprocessingCanvas" xmlns:mc="http://schemas.openxmlformats.org/markup-compatibility/2006" xmlns:o="urn:schemas-microsoft-com:office:office" xmlns:r="http://schemas.openxmlformats.org/officeDocument/2006/relationships" xmlns:m="http://schemas.openxmlformats.org/officeDocument/2006/math" xmlns:v="urn:schemas-microsoft-com:vml" xmlns:wp14="http://schemas.microsoft.com/office/word/2010/wordprocessingDrawing" xmlns:wp="http://schemas.openxmlformats.org/drawingml/2006/wordprocessingDrawing" xmlns:w10="urn:schemas-microsoft-com:office:word" xmlns:w="http://schemas.openxmlformats.org/wordprocessingml/2006/main" xmlns:w14="http://schemas.microsoft.com/office/word/2010/wordml" xmlns:wpg="http://schemas.microsoft.com/office/word/2010/wordprocessingGroup" xmlns:wpi="http://schemas.microsoft.com/office/word/2010/wordprocessingInk" xmlns:wne="http://schemas.microsoft.com/office/word/2006/wordml" xmlns:wps="http://schemas.microsoft.com/office/word/2010/wordprocessingShape" mc:Ignorable="w14 wp14">
+  <w:sdt>
+    <w:sdtPr>
+      <w:id w:val="-2108488873"/>
+      <w:docPartObj>
+        <w:docPartGallery w:val="Page Numbers (Bottom of Page)"/>
+        <w:docPartUnique/>
+      </w:docPartObj>
+    </w:sdtPr>
+    <w:sdtContent>
+      <w:p>
+        <w:pPr>
+          <w:pStyle w:val="Pieddepage"/>
+          <w:jc w:val="right"/>
+        </w:pPr>
+        <w:r>
+          <w:fldChar w:fldCharType="begin"/>
+        </w:r>
+        <w:r>
+          <w:instrText>PAGE   \* MERGEFORMAT</w:instrText>
+        </w:r>
+        <w:r>
+          <w:fldChar w:fldCharType="separate"/>
+        </w:r>
+        <w:r>
+          <w:rPr>
+            <w:noProof/>
+          </w:rPr>
+          <w:t>4</w:t>
+        </w:r>
+        <w:r>
+          <w:fldChar w:fldCharType="end"/>
+        </w:r>
+      </w:p>
+    </w:sdtContent>
+  </w:sdt>
+  <w:p>
+    <w:pPr>
+      <w:pStyle w:val="Pieddepage"/>
+    </w:pPr>
+  </w:p>
+</w:ftr>
+</file>
+
+<file path=word/footer2.xml><?xml version="1.0" encoding="utf-8"?>
+<w:ftr xmlns:wpc="http://schemas.microsoft.com/office/word/2010/wordprocessingCanvas" xmlns:mc="http://schemas.openxmlformats.org/markup-compatibility/2006" xmlns:o="urn:schemas-microsoft-com:office:office" xmlns:r="http://schemas.openxmlformats.org/officeDocument/2006/relationships" xmlns:m="http://schemas.openxmlformats.org/officeDocument/2006/math" xmlns:v="urn:schemas-microsoft-com:vml" xmlns:wp14="http://schemas.microsoft.com/office/word/2010/wordprocessingDrawing" xmlns:wp="http://schemas.openxmlformats.org/drawingml/2006/wordprocessingDrawing" xmlns:w10="urn:schemas-microsoft-com:office:word" xmlns:w="http://schemas.openxmlformats.org/wordprocessingml/2006/main" xmlns:w14="http://schemas.microsoft.com/office/word/2010/wordml" xmlns:wpg="http://schemas.microsoft.com/office/word/2010/wordprocessingGroup" xmlns:wpi="http://schemas.microsoft.com/office/word/2010/wordprocessingInk" xmlns:wne="http://schemas.microsoft.com/office/word/2006/wordml" xmlns:wps="http://schemas.microsoft.com/office/word/2010/wordprocessingShape" mc:Ignorable="w14 wp14">
+  <w:sdt>
+    <w:sdtPr>
+      <w:id w:val="-26186622"/>
+      <w:docPartObj>
+        <w:docPartGallery w:val="Page Numbers (Bottom of Page)"/>
+        <w:docPartUnique/>
+      </w:docPartObj>
+    </w:sdtPr>
+    <w:sdtContent>
+      <w:p>
+        <w:pPr>
+          <w:pStyle w:val="Pieddepage"/>
+          <w:jc w:val="right"/>
+        </w:pPr>
+        <w:r>
+          <w:fldChar w:fldCharType="begin"/>
+        </w:r>
+        <w:r>
+          <w:instrText>PAGE   \* MERGEFORMAT</w:instrText>
+        </w:r>
+        <w:r>
+          <w:fldChar w:fldCharType="separate"/>
+        </w:r>
+        <w:r>
+          <w:rPr>
+            <w:noProof/>
+          </w:rPr>
+          <w:t>3</w:t>
+        </w:r>
+        <w:r>
+          <w:fldChar w:fldCharType="end"/>
+        </w:r>
+      </w:p>
+    </w:sdtContent>
+  </w:sdt>
+  <w:p>
+    <w:pPr>
+      <w:pStyle w:val="Pieddepage"/>
+    </w:pPr>
+  </w:p>
+</w:ftr>
+</file>
+
+<file path=word/footnotes.xml><?xml version="1.0" encoding="utf-8"?>
+<w:footnotes xmlns:wpc="http://schemas.microsoft.com/office/word/2010/wordprocessingCanvas" xmlns:mc="http://schemas.openxmlformats.org/markup-compatibility/2006" xmlns:o="urn:schemas-microsoft-com:office:office" xmlns:r="http://schemas.openxmlformats.org/officeDocument/2006/relationships" xmlns:m="http://schemas.openxmlformats.org/officeDocument/2006/math" xmlns:v="urn:schemas-microsoft-com:vml" xmlns:wp14="http://schemas.microsoft.com/office/word/2010/wordprocessingDrawing" xmlns:wp="http://schemas.openxmlformats.org/drawingml/2006/wordprocessingDrawing" xmlns:w10="urn:schemas-microsoft-com:office:word" xmlns:w="http://schemas.openxmlformats.org/wordprocessingml/2006/main" xmlns:w14="http://schemas.microsoft.com/office/word/2010/wordml" xmlns:wpg="http://schemas.microsoft.com/office/word/2010/wordprocessingGroup" xmlns:wpi="http://schemas.microsoft.com/office/word/2010/wordprocessingInk" xmlns:wne="http://schemas.microsoft.com/office/word/2006/wordml" xmlns:wps="http://schemas.microsoft.com/office/word/2010/wordprocessingShape" mc:Ignorable="w14 wp14">
+  <w:footnote w:type="separator" w:id="-1">
+    <w:p>
+      <w:pPr>
+        <w:spacing w:after="0" w:line="240" w:lineRule="auto"/>
+      </w:pPr>
+      <w:r>
+        <w:separator/>
+      </w:r>
+    </w:p>
+  </w:footnote>
+  <w:footnote w:type="continuationSeparator" w:id="0">
+    <w:p>
+      <w:pPr>
+        <w:spacing w:after="0" w:line="240" w:lineRule="auto"/>
+      </w:pPr>
+      <w:r>
+        <w:continuationSeparator/>
+      </w:r>
+    </w:p>
+  </w:footnote>
+</w:footnotes>
+</file>
+
+<file path=word/numbering.xml><?xml version="1.0" encoding="utf-8"?>
+<w:numbering xmlns:wpc="http://schemas.microsoft.com/office/word/2010/wordprocessingCanvas" xmlns:mc="http://schemas.openxmlformats.org/markup-compatibility/2006" xmlns:o="urn:schemas-microsoft-com:office:office" xmlns:r="http://schemas.openxmlformats.org/officeDocument/2006/relationships" xmlns:m="http://schemas.openxmlformats.org/officeDocument/2006/math" xmlns:v="urn:schemas-microsoft-com:vml" xmlns:wp14="http://schemas.microsoft.com/office/word/2010/wordprocessingDrawing" xmlns:wp="http://schemas.openxmlformats.org/drawingml/2006/wordprocessingDrawing" xmlns:w10="urn:schemas-microsoft-com:office:word" xmlns:w="http://schemas.openxmlformats.org/wordprocessingml/2006/main" xmlns:w14="http://schemas.microsoft.com/office/word/2010/wordml" xmlns:wpg="http://schemas.microsoft.com/office/word/2010/wordprocessingGroup" xmlns:wpi="http://schemas.microsoft.com/office/word/2010/wordprocessingInk" xmlns:wne="http://schemas.microsoft.com/office/word/2006/wordml" xmlns:wps="http://schemas.microsoft.com/office/word/2010/wordprocessingShape" mc:Ignorable="w14 wp14">
+  <w:abstractNum w:abstractNumId="0">
+    <w:nsid w:val="575B18F7"/>
+    <w:multiLevelType w:val="hybridMultilevel"/>
+    <w:tmpl w:val="1DA00EA2"/>
+    <w:lvl w:ilvl="0" w:tplc="040C0001">
+      <w:start w:val="1"/>
+      <w:numFmt w:val="bullet"/>
+      <w:lvlText w:val=""/>
+      <w:lvlJc w:val="left"/>
+      <w:pPr>
+        <w:ind w:left="720" w:hanging="360"/>
+      </w:pPr>
+      <w:rPr>
+        <w:rFonts w:ascii="Symbol" w:hAnsi="Symbol" w:hint="default"/>
+      </w:rPr>
+    </w:lvl>
+    <w:lvl w:ilvl="1" w:tplc="040C0003" w:tentative="1">
+      <w:start w:val="1"/>
+      <w:numFmt w:val="bullet"/>
+      <w:lvlText w:val="o"/>
+      <w:lvlJc w:val="left"/>
+      <w:pPr>
+        <w:ind w:left="1440" w:hanging="360"/>
+      </w:pPr>
+      <w:rPr>
+        <w:rFonts w:ascii="Courier New" w:hAnsi="Courier New" w:cs="Courier New" w:hint="default"/>
+      </w:rPr>
+    </w:lvl>
+    <w:lvl w:ilvl="2" w:tplc="040C0005" w:tentative="1">
+      <w:start w:val="1"/>
+      <w:numFmt w:val="bullet"/>
+      <w:lvlText w:val=""/>
+      <w:lvlJc w:val="left"/>
+      <w:pPr>
+        <w:ind w:left="2160" w:hanging="360"/>
+      </w:pPr>
+      <w:rPr>
+        <w:rFonts w:ascii="Wingdings" w:hAnsi="Wingdings" w:hint="default"/>
+      </w:rPr>
+    </w:lvl>
+    <w:lvl w:ilvl="3" w:tplc="040C0001" w:tentative="1">
+      <w:start w:val="1"/>
+      <w:numFmt w:val="bullet"/>
+      <w:lvlText w:val=""/>
+      <w:lvlJc w:val="left"/>
+      <w:pPr>
+        <w:ind w:left="2880" w:hanging="360"/>
+      </w:pPr>
+      <w:rPr>
+        <w:rFonts w:ascii="Symbol" w:hAnsi="Symbol" w:hint="default"/>
+      </w:rPr>
+    </w:lvl>
+    <w:lvl w:ilvl="4" w:tplc="040C0003" w:tentative="1">
+      <w:start w:val="1"/>
+      <w:numFmt w:val="bullet"/>
+      <w:lvlText w:val="o"/>
+      <w:lvlJc w:val="left"/>
+      <w:pPr>
+        <w:ind w:left="3600" w:hanging="360"/>
+      </w:pPr>
+      <w:rPr>
+        <w:rFonts w:ascii="Courier New" w:hAnsi="Courier New" w:cs="Courier New" w:hint="default"/>
+      </w:rPr>
+    </w:lvl>
+    <w:lvl w:ilvl="5" w:tplc="040C0005" w:tentative="1">
+      <w:start w:val="1"/>
+      <w:numFmt w:val="bullet"/>
+      <w:lvlText w:val=""/>
+      <w:lvlJc w:val="left"/>
+      <w:pPr>
+        <w:ind w:left="4320" w:hanging="360"/>
+      </w:pPr>
+      <w:rPr>
+        <w:rFonts w:ascii="Wingdings" w:hAnsi="Wingdings" w:hint="default"/>
+      </w:rPr>
+    </w:lvl>
+    <w:lvl w:ilvl="6" w:tplc="040C0001" w:tentative="1">
+      <w:start w:val="1"/>
+      <w:numFmt w:val="bullet"/>
+      <w:lvlText w:val=""/>
+      <w:lvlJc w:val="left"/>
+      <w:pPr>
+        <w:ind w:left="5040" w:hanging="360"/>
+      </w:pPr>
+      <w:rPr>
+        <w:rFonts w:ascii="Symbol" w:hAnsi="Symbol" w:hint="default"/>
+      </w:rPr>
+    </w:lvl>
+    <w:lvl w:ilvl="7" w:tplc="040C0003" w:tentative="1">
+      <w:start w:val="1"/>
+      <w:numFmt w:val="bullet"/>
+      <w:lvlText w:val="o"/>
+      <w:lvlJc w:val="left"/>
+      <w:pPr>
+        <w:ind w:left="5760" w:hanging="360"/>
+      </w:pPr>
+      <w:rPr>
+        <w:rFonts w:ascii="Courier New" w:hAnsi="Courier New" w:cs="Courier New" w:hint="default"/>
+      </w:rPr>
+    </w:lvl>
+    <w:lvl w:ilvl="8" w:tplc="040C0005" w:tentative="1">
+      <w:start w:val="1"/>
+      <w:numFmt w:val="bullet"/>
+      <w:lvlText w:val=""/>
+      <w:lvlJc w:val="left"/>
+      <w:pPr>
+        <w:ind w:left="6480" w:hanging="360"/>
+      </w:pPr>
+      <w:rPr>
+        <w:rFonts w:ascii="Wingdings" w:hAnsi="Wingdings" w:hint="default"/>
+      </w:rPr>
+    </w:lvl>
+  </w:abstractNum>
+  <w:abstractNum w:abstractNumId="1">
+    <w:nsid w:val="657930C0"/>
+    <w:multiLevelType w:val="hybridMultilevel"/>
+    <w:tmpl w:val="E4E6E100"/>
+    <w:lvl w:ilvl="0" w:tplc="040C0001">
+      <w:start w:val="1"/>
+      <w:numFmt w:val="bullet"/>
+      <w:lvlText w:val=""/>
+      <w:lvlJc w:val="left"/>
+      <w:pPr>
+        <w:ind w:left="720" w:hanging="360"/>
+      </w:pPr>
+      <w:rPr>
+        <w:rFonts w:ascii="Symbol" w:hAnsi="Symbol" w:hint="default"/>
+      </w:rPr>
+    </w:lvl>
+    <w:lvl w:ilvl="1" w:tplc="040C0003" w:tentative="1">
+      <w:start w:val="1"/>
+      <w:numFmt w:val="bullet"/>
+      <w:lvlText w:val="o"/>
+      <w:lvlJc w:val="left"/>
+      <w:pPr>
+        <w:ind w:left="1440" w:hanging="360"/>
+      </w:pPr>
+      <w:rPr>
+        <w:rFonts w:ascii="Courier New" w:hAnsi="Courier New" w:cs="Courier New" w:hint="default"/>
+      </w:rPr>
+    </w:lvl>
+    <w:lvl w:ilvl="2" w:tplc="040C0005" w:tentative="1">
+      <w:start w:val="1"/>
+      <w:numFmt w:val="bullet"/>
+      <w:lvlText w:val=""/>
+      <w:lvlJc w:val="left"/>
+      <w:pPr>
+        <w:ind w:left="2160" w:hanging="360"/>
+      </w:pPr>
+      <w:rPr>
+        <w:rFonts w:ascii="Wingdings" w:hAnsi="Wingdings" w:hint="default"/>
+      </w:rPr>
+    </w:lvl>
+    <w:lvl w:ilvl="3" w:tplc="040C0001" w:tentative="1">
+      <w:start w:val="1"/>
+      <w:numFmt w:val="bullet"/>
+      <w:lvlText w:val=""/>
+      <w:lvlJc w:val="left"/>
+      <w:pPr>
+        <w:ind w:left="2880" w:hanging="360"/>
+      </w:pPr>
+      <w:rPr>
+        <w:rFonts w:ascii="Symbol" w:hAnsi="Symbol" w:hint="default"/>
+      </w:rPr>
+    </w:lvl>
+    <w:lvl w:ilvl="4" w:tplc="040C0003" w:tentative="1">
+      <w:start w:val="1"/>
+      <w:numFmt w:val="bullet"/>
+      <w:lvlText w:val="o"/>
+      <w:lvlJc w:val="left"/>
+      <w:pPr>
+        <w:ind w:left="3600" w:hanging="360"/>
+      </w:pPr>
+      <w:rPr>
+        <w:rFonts w:ascii="Courier New" w:hAnsi="Courier New" w:cs="Courier New" w:hint="default"/>
+      </w:rPr>
+    </w:lvl>
+    <w:lvl w:ilvl="5" w:tplc="040C0005" w:tentative="1">
+      <w:start w:val="1"/>
+      <w:numFmt w:val="bullet"/>
+      <w:lvlText w:val=""/>
+      <w:lvlJc w:val="left"/>
+      <w:pPr>
+        <w:ind w:left="4320" w:hanging="360"/>
+      </w:pPr>
+      <w:rPr>
+        <w:rFonts w:ascii="Wingdings" w:hAnsi="Wingdings" w:hint="default"/>
+      </w:rPr>
+    </w:lvl>
+    <w:lvl w:ilvl="6" w:tplc="040C0001" w:tentative="1">
+      <w:start w:val="1"/>
+      <w:numFmt w:val="bullet"/>
+      <w:lvlText w:val=""/>
+      <w:lvlJc w:val="left"/>
+      <w:pPr>
+        <w:ind w:left="5040" w:hanging="360"/>
+      </w:pPr>
+      <w:rPr>
+        <w:rFonts w:ascii="Symbol" w:hAnsi="Symbol" w:hint="default"/>
+      </w:rPr>
+    </w:lvl>
+    <w:lvl w:ilvl="7" w:tplc="040C0003" w:tentative="1">
+      <w:start w:val="1"/>
+      <w:numFmt w:val="bullet"/>
+      <w:lvlText w:val="o"/>
+      <w:lvlJc w:val="left"/>
+      <w:pPr>
+        <w:ind w:left="5760" w:hanging="360"/>
+      </w:pPr>
+      <w:rPr>
+        <w:rFonts w:ascii="Courier New" w:hAnsi="Courier New" w:cs="Courier New" w:hint="default"/>
+      </w:rPr>
+    </w:lvl>
+    <w:lvl w:ilvl="8" w:tplc="040C0005" w:tentative="1">
+      <w:start w:val="1"/>
+      <w:numFmt w:val="bullet"/>
+      <w:lvlText w:val=""/>
+      <w:lvlJc w:val="left"/>
+      <w:pPr>
+        <w:ind w:left="6480" w:hanging="360"/>
+      </w:pPr>
+      <w:rPr>
+        <w:rFonts w:ascii="Wingdings" w:hAnsi="Wingdings" w:hint="default"/>
+      </w:rPr>
+    </w:lvl>
+  </w:abstractNum>
+  <w:num w:numId="1">
+    <w:abstractNumId w:val="1"/>
+  </w:num>
+  <w:num w:numId="2">
+    <w:abstractNumId w:val="0"/>
+  </w:num>
+</w:numbering>
+</file>
+
 <file path=word/styles.xml><?xml version="1.0" encoding="utf-8"?>
-<w:styles xmlns:mc="http://schemas.openxmlformats.org/markup-compatibility/2006" xmlns:r="http://schemas.openxmlformats.org/officeDocument/2006/relationships" xmlns:w="http://schemas.openxmlformats.org/wordprocessingml/2006/main" xmlns:w14="http://schemas.microsoft.com/office/word/2010/wordml" xmlns:w15="http://schemas.microsoft.com/office/word/2012/wordml" xmlns:w16se="http://schemas.microsoft.com/office/word/2015/wordml/symex" mc:Ignorable="w14 w15 w16se">
+<w:styles xmlns:mc="http://schemas.openxmlformats.org/markup-compatibility/2006" xmlns:r="http://schemas.openxmlformats.org/officeDocument/2006/relationships" xmlns:w="http://schemas.openxmlformats.org/wordprocessingml/2006/main" xmlns:w14="http://schemas.microsoft.com/office/word/2010/wordml" mc:Ignorable="w14">
   <w:docDefaults>
     <w:rPrDefault>
       <w:rPr>
@@ -2296,379 +3026,144 @@
       </w:pPr>
     </w:pPrDefault>
   </w:docDefaults>
-  <w:latentStyles w:defLockedState="0" w:defUIPriority="99" w:defSemiHidden="0" w:defUnhideWhenUsed="0" w:defQFormat="0" w:count="372">
-    <w:lsdException w:name="Normal" w:uiPriority="0" w:qFormat="1"/>
-    <w:lsdException w:name="heading 1" w:uiPriority="9" w:qFormat="1"/>
-    <w:lsdException w:name="heading 2" w:semiHidden="1" w:uiPriority="9" w:unhideWhenUsed="1" w:qFormat="1"/>
-    <w:lsdException w:name="heading 3" w:semiHidden="1" w:uiPriority="9" w:unhideWhenUsed="1" w:qFormat="1"/>
-    <w:lsdException w:name="heading 4" w:semiHidden="1" w:uiPriority="9" w:unhideWhenUsed="1" w:qFormat="1"/>
-    <w:lsdException w:name="heading 5" w:semiHidden="1" w:uiPriority="9" w:unhideWhenUsed="1" w:qFormat="1"/>
-    <w:lsdException w:name="heading 6" w:semiHidden="1" w:uiPriority="9" w:unhideWhenUsed="1" w:qFormat="1"/>
-    <w:lsdException w:name="heading 7" w:semiHidden="1" w:uiPriority="9" w:unhideWhenUsed="1" w:qFormat="1"/>
-    <w:lsdException w:name="heading 8" w:semiHidden="1" w:uiPriority="9" w:unhideWhenUsed="1" w:qFormat="1"/>
-    <w:lsdException w:name="heading 9" w:semiHidden="1" w:uiPriority="9" w:unhideWhenUsed="1" w:qFormat="1"/>
-    <w:lsdException w:name="index 1" w:semiHidden="1" w:unhideWhenUsed="1"/>
-    <w:lsdException w:name="index 2" w:semiHidden="1" w:unhideWhenUsed="1"/>
-    <w:lsdException w:name="index 3" w:semiHidden="1" w:unhideWhenUsed="1"/>
-    <w:lsdException w:name="index 4" w:semiHidden="1" w:unhideWhenUsed="1"/>
-    <w:lsdException w:name="index 5" w:semiHidden="1" w:unhideWhenUsed="1"/>
-    <w:lsdException w:name="index 6" w:semiHidden="1" w:unhideWhenUsed="1"/>
-    <w:lsdException w:name="index 7" w:semiHidden="1" w:unhideWhenUsed="1"/>
-    <w:lsdException w:name="index 8" w:semiHidden="1" w:unhideWhenUsed="1"/>
-    <w:lsdException w:name="index 9" w:semiHidden="1" w:unhideWhenUsed="1"/>
-    <w:lsdException w:name="toc 1" w:semiHidden="1" w:uiPriority="39" w:unhideWhenUsed="1" w:qFormat="1"/>
-    <w:lsdException w:name="toc 2" w:semiHidden="1" w:uiPriority="39" w:unhideWhenUsed="1" w:qFormat="1"/>
-    <w:lsdException w:name="toc 3" w:semiHidden="1" w:uiPriority="39" w:unhideWhenUsed="1" w:qFormat="1"/>
-    <w:lsdException w:name="toc 4" w:semiHidden="1" w:uiPriority="39" w:unhideWhenUsed="1"/>
-    <w:lsdException w:name="toc 5" w:semiHidden="1" w:uiPriority="39" w:unhideWhenUsed="1"/>
-    <w:lsdException w:name="toc 6" w:semiHidden="1" w:uiPriority="39" w:unhideWhenUsed="1"/>
-    <w:lsdException w:name="toc 7" w:semiHidden="1" w:uiPriority="39" w:unhideWhenUsed="1"/>
-    <w:lsdException w:name="toc 8" w:semiHidden="1" w:uiPriority="39" w:unhideWhenUsed="1"/>
-    <w:lsdException w:name="toc 9" w:semiHidden="1" w:uiPriority="39" w:unhideWhenUsed="1"/>
-    <w:lsdException w:name="Normal Indent" w:semiHidden="1" w:unhideWhenUsed="1"/>
-    <w:lsdException w:name="footnote text" w:semiHidden="1" w:unhideWhenUsed="1"/>
-    <w:lsdException w:name="annotation text" w:semiHidden="1" w:unhideWhenUsed="1"/>
-    <w:lsdException w:name="header" w:semiHidden="1" w:unhideWhenUsed="1"/>
-    <w:lsdException w:name="footer" w:semiHidden="1" w:unhideWhenUsed="1"/>
-    <w:lsdException w:name="index heading" w:semiHidden="1" w:unhideWhenUsed="1"/>
-    <w:lsdException w:name="caption" w:semiHidden="1" w:uiPriority="35" w:unhideWhenUsed="1" w:qFormat="1"/>
-    <w:lsdException w:name="table of figures" w:semiHidden="1" w:unhideWhenUsed="1"/>
-    <w:lsdException w:name="envelope address" w:semiHidden="1" w:unhideWhenUsed="1"/>
-    <w:lsdException w:name="envelope return" w:semiHidden="1" w:unhideWhenUsed="1"/>
-    <w:lsdException w:name="footnote reference" w:semiHidden="1" w:unhideWhenUsed="1"/>
-    <w:lsdException w:name="annotation reference" w:semiHidden="1" w:unhideWhenUsed="1"/>
-    <w:lsdException w:name="line number" w:semiHidden="1" w:unhideWhenUsed="1"/>
-    <w:lsdException w:name="page number" w:semiHidden="1" w:unhideWhenUsed="1"/>
-    <w:lsdException w:name="endnote reference" w:semiHidden="1" w:unhideWhenUsed="1"/>
-    <w:lsdException w:name="endnote text" w:semiHidden="1" w:unhideWhenUsed="1"/>
-    <w:lsdException w:name="table of authorities" w:semiHidden="1" w:unhideWhenUsed="1"/>
-    <w:lsdException w:name="macro" w:semiHidden="1" w:unhideWhenUsed="1"/>
-    <w:lsdException w:name="toa heading" w:semiHidden="1" w:unhideWhenUsed="1"/>
-    <w:lsdException w:name="List" w:semiHidden="1" w:unhideWhenUsed="1"/>
-    <w:lsdException w:name="List Bullet" w:semiHidden="1" w:unhideWhenUsed="1"/>
-    <w:lsdException w:name="List Number" w:semiHidden="1" w:unhideWhenUsed="1"/>
-    <w:lsdException w:name="List 2" w:semiHidden="1" w:unhideWhenUsed="1"/>
-    <w:lsdException w:name="List 3" w:semiHidden="1" w:unhideWhenUsed="1"/>
-    <w:lsdException w:name="List 4" w:semiHidden="1" w:unhideWhenUsed="1"/>
-    <w:lsdException w:name="List 5" w:semiHidden="1" w:unhideWhenUsed="1"/>
-    <w:lsdException w:name="List Bullet 2" w:semiHidden="1" w:unhideWhenUsed="1"/>
-    <w:lsdException w:name="List Bullet 3" w:semiHidden="1" w:unhideWhenUsed="1"/>
-    <w:lsdException w:name="List Bullet 4" w:semiHidden="1" w:unhideWhenUsed="1"/>
-    <w:lsdException w:name="List Bullet 5" w:semiHidden="1" w:unhideWhenUsed="1"/>
-    <w:lsdException w:name="List Number 2" w:semiHidden="1" w:unhideWhenUsed="1"/>
-    <w:lsdException w:name="List Number 3" w:semiHidden="1" w:unhideWhenUsed="1"/>
-    <w:lsdException w:name="List Number 4" w:semiHidden="1" w:unhideWhenUsed="1"/>
-    <w:lsdException w:name="List Number 5" w:semiHidden="1" w:unhideWhenUsed="1"/>
-    <w:lsdException w:name="Title" w:uiPriority="10" w:qFormat="1"/>
-    <w:lsdException w:name="Closing" w:semiHidden="1" w:unhideWhenUsed="1"/>
-    <w:lsdException w:name="Signature" w:semiHidden="1" w:unhideWhenUsed="1"/>
-    <w:lsdException w:name="Default Paragraph Font" w:semiHidden="1" w:uiPriority="1" w:unhideWhenUsed="1"/>
-    <w:lsdException w:name="Body Text" w:semiHidden="1" w:unhideWhenUsed="1"/>
-    <w:lsdException w:name="Body Text Indent" w:semiHidden="1" w:unhideWhenUsed="1"/>
-    <w:lsdException w:name="List Continue" w:semiHidden="1" w:unhideWhenUsed="1"/>
-    <w:lsdException w:name="List Continue 2" w:semiHidden="1" w:unhideWhenUsed="1"/>
-    <w:lsdException w:name="List Continue 3" w:semiHidden="1" w:unhideWhenUsed="1"/>
-    <w:lsdException w:name="List Continue 4" w:semiHidden="1" w:unhideWhenUsed="1"/>
-    <w:lsdException w:name="List Continue 5" w:semiHidden="1" w:unhideWhenUsed="1"/>
-    <w:lsdException w:name="Message Header" w:semiHidden="1" w:unhideWhenUsed="1"/>
-    <w:lsdException w:name="Subtitle" w:uiPriority="11" w:qFormat="1"/>
-    <w:lsdException w:name="Salutation" w:semiHidden="1" w:unhideWhenUsed="1"/>
-    <w:lsdException w:name="Date" w:semiHidden="1" w:unhideWhenUsed="1"/>
-    <w:lsdException w:name="Body Text First Indent" w:semiHidden="1" w:unhideWhenUsed="1"/>
-    <w:lsdException w:name="Body Text First Indent 2" w:semiHidden="1" w:unhideWhenUsed="1"/>
-    <w:lsdException w:name="Note Heading" w:semiHidden="1" w:unhideWhenUsed="1"/>
-    <w:lsdException w:name="Body Text 2" w:semiHidden="1" w:unhideWhenUsed="1"/>
-    <w:lsdException w:name="Body Text 3" w:semiHidden="1" w:unhideWhenUsed="1"/>
-    <w:lsdException w:name="Body Text Indent 2" w:semiHidden="1" w:unhideWhenUsed="1"/>
-    <w:lsdException w:name="Body Text Indent 3" w:semiHidden="1" w:unhideWhenUsed="1"/>
-    <w:lsdException w:name="Block Text" w:semiHidden="1" w:unhideWhenUsed="1"/>
-    <w:lsdException w:name="Hyperlink" w:semiHidden="1" w:unhideWhenUsed="1"/>
-    <w:lsdException w:name="FollowedHyperlink" w:semiHidden="1" w:unhideWhenUsed="1"/>
-    <w:lsdException w:name="Strong" w:uiPriority="22" w:qFormat="1"/>
-    <w:lsdException w:name="Emphasis" w:uiPriority="20" w:qFormat="1"/>
-    <w:lsdException w:name="Document Map" w:semiHidden="1" w:unhideWhenUsed="1"/>
-    <w:lsdException w:name="Plain Text" w:semiHidden="1" w:unhideWhenUsed="1"/>
-    <w:lsdException w:name="E-mail Signature" w:semiHidden="1" w:unhideWhenUsed="1"/>
-    <w:lsdException w:name="HTML Top of Form" w:semiHidden="1" w:unhideWhenUsed="1"/>
-    <w:lsdException w:name="HTML Bottom of Form" w:semiHidden="1" w:unhideWhenUsed="1"/>
-    <w:lsdException w:name="Normal (Web)" w:semiHidden="1" w:unhideWhenUsed="1"/>
-    <w:lsdException w:name="HTML Acronym" w:semiHidden="1" w:unhideWhenUsed="1"/>
-    <w:lsdException w:name="HTML Address" w:semiHidden="1" w:unhideWhenUsed="1"/>
-    <w:lsdException w:name="HTML Cite" w:semiHidden="1" w:unhideWhenUsed="1"/>
-    <w:lsdException w:name="HTML Code" w:semiHidden="1" w:unhideWhenUsed="1"/>
-    <w:lsdException w:name="HTML Definition" w:semiHidden="1" w:unhideWhenUsed="1"/>
-    <w:lsdException w:name="HTML Keyboard" w:semiHidden="1" w:unhideWhenUsed="1"/>
-    <w:lsdException w:name="HTML Preformatted" w:semiHidden="1" w:unhideWhenUsed="1"/>
-    <w:lsdException w:name="HTML Sample" w:semiHidden="1" w:unhideWhenUsed="1"/>
-    <w:lsdException w:name="HTML Typewriter" w:semiHidden="1" w:unhideWhenUsed="1"/>
-    <w:lsdException w:name="HTML Variable" w:semiHidden="1" w:unhideWhenUsed="1"/>
-    <w:lsdException w:name="Normal Table" w:semiHidden="1" w:unhideWhenUsed="1"/>
-    <w:lsdException w:name="annotation subject" w:semiHidden="1" w:unhideWhenUsed="1"/>
-    <w:lsdException w:name="No List" w:semiHidden="1" w:unhideWhenUsed="1"/>
-    <w:lsdException w:name="Outline List 1" w:semiHidden="1" w:unhideWhenUsed="1"/>
-    <w:lsdException w:name="Outline List 2" w:semiHidden="1" w:unhideWhenUsed="1"/>
-    <w:lsdException w:name="Outline List 3" w:semiHidden="1" w:unhideWhenUsed="1"/>
-    <w:lsdException w:name="Table Simple 1" w:semiHidden="1" w:unhideWhenUsed="1"/>
-    <w:lsdException w:name="Table Simple 2" w:semiHidden="1" w:unhideWhenUsed="1"/>
-    <w:lsdException w:name="Table Simple 3" w:semiHidden="1" w:unhideWhenUsed="1"/>
-    <w:lsdException w:name="Table Classic 1" w:semiHidden="1" w:unhideWhenUsed="1"/>
-    <w:lsdException w:name="Table Classic 2" w:semiHidden="1" w:unhideWhenUsed="1"/>
-    <w:lsdException w:name="Table Classic 3" w:semiHidden="1" w:unhideWhenUsed="1"/>
-    <w:lsdException w:name="Table Classic 4" w:semiHidden="1" w:unhideWhenUsed="1"/>
-    <w:lsdException w:name="Table Colorful 1" w:semiHidden="1" w:unhideWhenUsed="1"/>
-    <w:lsdException w:name="Table Colorful 2" w:semiHidden="1" w:unhideWhenUsed="1"/>
-    <w:lsdException w:name="Table Colorful 3" w:semiHidden="1" w:unhideWhenUsed="1"/>
-    <w:lsdException w:name="Table Columns 1" w:semiHidden="1" w:unhideWhenUsed="1"/>
-    <w:lsdException w:name="Table Columns 2" w:semiHidden="1" w:unhideWhenUsed="1"/>
-    <w:lsdException w:name="Table Columns 3" w:semiHidden="1" w:unhideWhenUsed="1"/>
-    <w:lsdException w:name="Table Columns 4" w:semiHidden="1" w:unhideWhenUsed="1"/>
-    <w:lsdException w:name="Table Columns 5" w:semiHidden="1" w:unhideWhenUsed="1"/>
-    <w:lsdException w:name="Table Grid 1" w:semiHidden="1" w:unhideWhenUsed="1"/>
-    <w:lsdException w:name="Table Grid 2" w:semiHidden="1" w:unhideWhenUsed="1"/>
-    <w:lsdException w:name="Table Grid 3" w:semiHidden="1" w:unhideWhenUsed="1"/>
-    <w:lsdException w:name="Table Grid 4" w:semiHidden="1" w:unhideWhenUsed="1"/>
-    <w:lsdException w:name="Table Grid 5" w:semiHidden="1" w:unhideWhenUsed="1"/>
-    <w:lsdException w:name="Table Grid 6" w:semiHidden="1" w:unhideWhenUsed="1"/>
-    <w:lsdException w:name="Table Grid 7" w:semiHidden="1" w:unhideWhenUsed="1"/>
-    <w:lsdException w:name="Table Grid 8" w:semiHidden="1" w:unhideWhenUsed="1"/>
-    <w:lsdException w:name="Table List 1" w:semiHidden="1" w:unhideWhenUsed="1"/>
-    <w:lsdException w:name="Table List 2" w:semiHidden="1" w:unhideWhenUsed="1"/>
-    <w:lsdException w:name="Table List 3" w:semiHidden="1" w:unhideWhenUsed="1"/>
-    <w:lsdException w:name="Table List 4" w:semiHidden="1" w:unhideWhenUsed="1"/>
-    <w:lsdException w:name="Table List 5" w:semiHidden="1" w:unhideWhenUsed="1"/>
-    <w:lsdException w:name="Table List 6" w:semiHidden="1" w:unhideWhenUsed="1"/>
-    <w:lsdException w:name="Table List 7" w:semiHidden="1" w:unhideWhenUsed="1"/>
-    <w:lsdException w:name="Table List 8" w:semiHidden="1" w:unhideWhenUsed="1"/>
-    <w:lsdException w:name="Table 3D effects 1" w:semiHidden="1" w:unhideWhenUsed="1"/>
-    <w:lsdException w:name="Table 3D effects 2" w:semiHidden="1" w:unhideWhenUsed="1"/>
-    <w:lsdException w:name="Table 3D effects 3" w:semiHidden="1" w:unhideWhenUsed="1"/>
-    <w:lsdException w:name="Table Contemporary" w:semiHidden="1" w:unhideWhenUsed="1"/>
-    <w:lsdException w:name="Table Elegant" w:semiHidden="1" w:unhideWhenUsed="1"/>
-    <w:lsdException w:name="Table Professional" w:semiHidden="1" w:unhideWhenUsed="1"/>
-    <w:lsdException w:name="Table Subtle 1" w:semiHidden="1" w:unhideWhenUsed="1"/>
-    <w:lsdException w:name="Table Subtle 2" w:semiHidden="1" w:unhideWhenUsed="1"/>
-    <w:lsdException w:name="Table Web 1" w:semiHidden="1" w:unhideWhenUsed="1"/>
-    <w:lsdException w:name="Table Web 2" w:semiHidden="1" w:unhideWhenUsed="1"/>
-    <w:lsdException w:name="Table Web 3" w:semiHidden="1" w:unhideWhenUsed="1"/>
-    <w:lsdException w:name="Balloon Text" w:semiHidden="1" w:unhideWhenUsed="1"/>
-    <w:lsdException w:name="Table Grid" w:uiPriority="59"/>
-    <w:lsdException w:name="Table Theme" w:semiHidden="1" w:unhideWhenUsed="1"/>
-    <w:lsdException w:name="Placeholder Text" w:semiHidden="1"/>
-    <w:lsdException w:name="No Spacing" w:uiPriority="1" w:qFormat="1"/>
-    <w:lsdException w:name="Light Shading" w:uiPriority="60"/>
-    <w:lsdException w:name="Light List" w:uiPriority="61"/>
-    <w:lsdException w:name="Light Grid" w:uiPriority="62"/>
-    <w:lsdException w:name="Medium Shading 1" w:uiPriority="63"/>
-    <w:lsdException w:name="Medium Shading 2" w:uiPriority="64"/>
-    <w:lsdException w:name="Medium List 1" w:uiPriority="65"/>
-    <w:lsdException w:name="Medium List 2" w:uiPriority="66"/>
-    <w:lsdException w:name="Medium Grid 1" w:uiPriority="67"/>
-    <w:lsdException w:name="Medium Grid 2" w:uiPriority="68"/>
-    <w:lsdException w:name="Medium Grid 3" w:uiPriority="69"/>
-    <w:lsdException w:name="Dark List" w:uiPriority="70"/>
-    <w:lsdException w:name="Colorful Shading" w:uiPriority="71"/>
-    <w:lsdException w:name="Colorful List" w:uiPriority="72"/>
-    <w:lsdException w:name="Colorful Grid" w:uiPriority="73"/>
-    <w:lsdException w:name="Light Shading Accent 1" w:uiPriority="60"/>
-    <w:lsdException w:name="Light List Accent 1" w:uiPriority="61"/>
-    <w:lsdException w:name="Light Grid Accent 1" w:uiPriority="62"/>
-    <w:lsdException w:name="Medium Shading 1 Accent 1" w:uiPriority="63"/>
-    <w:lsdException w:name="Medium Shading 2 Accent 1" w:uiPriority="64"/>
-    <w:lsdException w:name="Medium List 1 Accent 1" w:uiPriority="65"/>
-    <w:lsdException w:name="Revision" w:semiHidden="1"/>
-    <w:lsdException w:name="List Paragraph" w:uiPriority="34" w:qFormat="1"/>
-    <w:lsdException w:name="Quote" w:uiPriority="29" w:qFormat="1"/>
-    <w:lsdException w:name="Intense Quote" w:uiPriority="30" w:qFormat="1"/>
-    <w:lsdException w:name="Medium List 2 Accent 1" w:uiPriority="66"/>
-    <w:lsdException w:name="Medium Grid 1 Accent 1" w:uiPriority="67"/>
-    <w:lsdException w:name="Medium Grid 2 Accent 1" w:uiPriority="68"/>
-    <w:lsdException w:name="Medium Grid 3 Accent 1" w:uiPriority="69"/>
-    <w:lsdException w:name="Dark List Accent 1" w:uiPriority="70"/>
-    <w:lsdException w:name="Colorful Shading Accent 1" w:uiPriority="71"/>
-    <w:lsdException w:name="Colorful List Accent 1" w:uiPriority="72"/>
-    <w:lsdException w:name="Colorful Grid Accent 1" w:uiPriority="73"/>
-    <w:lsdException w:name="Light Shading Accent 2" w:uiPriority="60"/>
-    <w:lsdException w:name="Light List Accent 2" w:uiPriority="61"/>
-    <w:lsdException w:name="Light Grid Accent 2" w:uiPriority="62"/>
-    <w:lsdException w:name="Medium Shading 1 Accent 2" w:uiPriority="63"/>
-    <w:lsdException w:name="Medium Shading 2 Accent 2" w:uiPriority="64"/>
-    <w:lsdException w:name="Medium List 1 Accent 2" w:uiPriority="65"/>
-    <w:lsdException w:name="Medium List 2 Accent 2" w:uiPriority="66"/>
-    <w:lsdException w:name="Medium Grid 1 Accent 2" w:uiPriority="67"/>
-    <w:lsdException w:name="Medium Grid 2 Accent 2" w:uiPriority="68"/>
-    <w:lsdException w:name="Medium Grid 3 Accent 2" w:uiPriority="69"/>
-    <w:lsdException w:name="Dark List Accent 2" w:uiPriority="70"/>
-    <w:lsdException w:name="Colorful Shading Accent 2" w:uiPriority="71"/>
-    <w:lsdException w:name="Colorful List Accent 2" w:uiPriority="72"/>
-    <w:lsdException w:name="Colorful Grid Accent 2" w:uiPriority="73"/>
-    <w:lsdException w:name="Light Shading Accent 3" w:uiPriority="60"/>
-    <w:lsdException w:name="Light List Accent 3" w:uiPriority="61"/>
-    <w:lsdException w:name="Light Grid Accent 3" w:uiPriority="62"/>
-    <w:lsdException w:name="Medium Shading 1 Accent 3" w:uiPriority="63"/>
-    <w:lsdException w:name="Medium Shading 2 Accent 3" w:uiPriority="64"/>
-    <w:lsdException w:name="Medium List 1 Accent 3" w:uiPriority="65"/>
-    <w:lsdException w:name="Medium List 2 Accent 3" w:uiPriority="66"/>
-    <w:lsdException w:name="Medium Grid 1 Accent 3" w:uiPriority="67"/>
-    <w:lsdException w:name="Medium Grid 2 Accent 3" w:uiPriority="68"/>
-    <w:lsdException w:name="Medium Grid 3 Accent 3" w:uiPriority="69"/>
-    <w:lsdException w:name="Dark List Accent 3" w:uiPriority="70"/>
-    <w:lsdException w:name="Colorful Shading Accent 3" w:uiPriority="71"/>
-    <w:lsdException w:name="Colorful List Accent 3" w:uiPriority="72"/>
-    <w:lsdException w:name="Colorful Grid Accent 3" w:uiPriority="73"/>
-    <w:lsdException w:name="Light Shading Accent 4" w:uiPriority="60"/>
-    <w:lsdException w:name="Light List Accent 4" w:uiPriority="61"/>
-    <w:lsdException w:name="Light Grid Accent 4" w:uiPriority="62"/>
-    <w:lsdException w:name="Medium Shading 1 Accent 4" w:uiPriority="63"/>
-    <w:lsdException w:name="Medium Shading 2 Accent 4" w:uiPriority="64"/>
-    <w:lsdException w:name="Medium List 1 Accent 4" w:uiPriority="65"/>
-    <w:lsdException w:name="Medium List 2 Accent 4" w:uiPriority="66"/>
-    <w:lsdException w:name="Medium Grid 1 Accent 4" w:uiPriority="67"/>
-    <w:lsdException w:name="Medium Grid 2 Accent 4" w:uiPriority="68"/>
-    <w:lsdException w:name="Medium Grid 3 Accent 4" w:uiPriority="69"/>
-    <w:lsdException w:name="Dark List Accent 4" w:uiPriority="70"/>
-    <w:lsdException w:name="Colorful Shading Accent 4" w:uiPriority="71"/>
-    <w:lsdException w:name="Colorful List Accent 4" w:uiPriority="72"/>
-    <w:lsdException w:name="Colorful Grid Accent 4" w:uiPriority="73"/>
-    <w:lsdException w:name="Light Shading Accent 5" w:uiPriority="60"/>
-    <w:lsdException w:name="Light List Accent 5" w:uiPriority="61"/>
-    <w:lsdException w:name="Light Grid Accent 5" w:uiPriority="62"/>
-    <w:lsdException w:name="Medium Shading 1 Accent 5" w:uiPriority="63"/>
-    <w:lsdException w:name="Medium Shading 2 Accent 5" w:uiPriority="64"/>
-    <w:lsdException w:name="Medium List 1 Accent 5" w:uiPriority="65"/>
-    <w:lsdException w:name="Medium List 2 Accent 5" w:uiPriority="66"/>
-    <w:lsdException w:name="Medium Grid 1 Accent 5" w:uiPriority="67"/>
-    <w:lsdException w:name="Medium Grid 2 Accent 5" w:uiPriority="68"/>
-    <w:lsdException w:name="Medium Grid 3 Accent 5" w:uiPriority="69"/>
-    <w:lsdException w:name="Dark List Accent 5" w:uiPriority="70"/>
-    <w:lsdException w:name="Colorful Shading Accent 5" w:uiPriority="71"/>
-    <w:lsdException w:name="Colorful List Accent 5" w:uiPriority="72"/>
-    <w:lsdException w:name="Colorful Grid Accent 5" w:uiPriority="73"/>
-    <w:lsdException w:name="Light Shading Accent 6" w:uiPriority="60"/>
-    <w:lsdException w:name="Light List Accent 6" w:uiPriority="61"/>
-    <w:lsdException w:name="Light Grid Accent 6" w:uiPriority="62"/>
-    <w:lsdException w:name="Medium Shading 1 Accent 6" w:uiPriority="63"/>
-    <w:lsdException w:name="Medium Shading 2 Accent 6" w:uiPriority="64"/>
-    <w:lsdException w:name="Medium List 1 Accent 6" w:uiPriority="65"/>
-    <w:lsdException w:name="Medium List 2 Accent 6" w:uiPriority="66"/>
-    <w:lsdException w:name="Medium Grid 1 Accent 6" w:uiPriority="67"/>
-    <w:lsdException w:name="Medium Grid 2 Accent 6" w:uiPriority="68"/>
-    <w:lsdException w:name="Medium Grid 3 Accent 6" w:uiPriority="69"/>
-    <w:lsdException w:name="Dark List Accent 6" w:uiPriority="70"/>
-    <w:lsdException w:name="Colorful Shading Accent 6" w:uiPriority="71"/>
-    <w:lsdException w:name="Colorful List Accent 6" w:uiPriority="72"/>
-    <w:lsdException w:name="Colorful Grid Accent 6" w:uiPriority="73"/>
-    <w:lsdException w:name="Subtle Emphasis" w:uiPriority="19" w:qFormat="1"/>
-    <w:lsdException w:name="Intense Emphasis" w:uiPriority="21" w:qFormat="1"/>
-    <w:lsdException w:name="Subtle Reference" w:uiPriority="31" w:qFormat="1"/>
-    <w:lsdException w:name="Intense Reference" w:uiPriority="32" w:qFormat="1"/>
-    <w:lsdException w:name="Book Title" w:uiPriority="33" w:qFormat="1"/>
-    <w:lsdException w:name="Bibliography" w:semiHidden="1" w:uiPriority="37" w:unhideWhenUsed="1"/>
-    <w:lsdException w:name="TOC Heading" w:semiHidden="1" w:uiPriority="39" w:unhideWhenUsed="1" w:qFormat="1"/>
-    <w:lsdException w:name="Plain Table 1" w:uiPriority="41"/>
-    <w:lsdException w:name="Plain Table 2" w:uiPriority="42"/>
-    <w:lsdException w:name="Plain Table 3" w:uiPriority="43"/>
-    <w:lsdException w:name="Plain Table 4" w:uiPriority="44"/>
-    <w:lsdException w:name="Plain Table 5" w:uiPriority="45"/>
-    <w:lsdException w:name="Grid Table Light" w:uiPriority="40"/>
-    <w:lsdException w:name="Grid Table 1 Light" w:uiPriority="46"/>
-    <w:lsdException w:name="Grid Table 2" w:uiPriority="47"/>
-    <w:lsdException w:name="Grid Table 3" w:uiPriority="48"/>
-    <w:lsdException w:name="Grid Table 4" w:uiPriority="49"/>
-    <w:lsdException w:name="Grid Table 5 Dark" w:uiPriority="50"/>
-    <w:lsdException w:name="Grid Table 6 Colorful" w:uiPriority="51"/>
-    <w:lsdException w:name="Grid Table 7 Colorful" w:uiPriority="52"/>
-    <w:lsdException w:name="Grid Table 1 Light Accent 1" w:uiPriority="46"/>
-    <w:lsdException w:name="Grid Table 2 Accent 1" w:uiPriority="47"/>
-    <w:lsdException w:name="Grid Table 3 Accent 1" w:uiPriority="48"/>
-    <w:lsdException w:name="Grid Table 4 Accent 1" w:uiPriority="49"/>
-    <w:lsdException w:name="Grid Table 5 Dark Accent 1" w:uiPriority="50"/>
-    <w:lsdException w:name="Grid Table 6 Colorful Accent 1" w:uiPriority="51"/>
-    <w:lsdException w:name="Grid Table 7 Colorful Accent 1" w:uiPriority="52"/>
-    <w:lsdException w:name="Grid Table 1 Light Accent 2" w:uiPriority="46"/>
-    <w:lsdException w:name="Grid Table 2 Accent 2" w:uiPriority="47"/>
-    <w:lsdException w:name="Grid Table 3 Accent 2" w:uiPriority="48"/>
-    <w:lsdException w:name="Grid Table 4 Accent 2" w:uiPriority="49"/>
-    <w:lsdException w:name="Grid Table 5 Dark Accent 2" w:uiPriority="50"/>
-    <w:lsdException w:name="Grid Table 6 Colorful Accent 2" w:uiPriority="51"/>
-    <w:lsdException w:name="Grid Table 7 Colorful Accent 2" w:uiPriority="52"/>
-    <w:lsdException w:name="Grid Table 1 Light Accent 3" w:uiPriority="46"/>
-    <w:lsdException w:name="Grid Table 2 Accent 3" w:uiPriority="47"/>
-    <w:lsdException w:name="Grid Table 3 Accent 3" w:uiPriority="48"/>
-    <w:lsdException w:name="Grid Table 4 Accent 3" w:uiPriority="49"/>
-    <w:lsdException w:name="Grid Table 5 Dark Accent 3" w:uiPriority="50"/>
-    <w:lsdException w:name="Grid Table 6 Colorful Accent 3" w:uiPriority="51"/>
-    <w:lsdException w:name="Grid Table 7 Colorful Accent 3" w:uiPriority="52"/>
-    <w:lsdException w:name="Grid Table 1 Light Accent 4" w:uiPriority="46"/>
-    <w:lsdException w:name="Grid Table 2 Accent 4" w:uiPriority="47"/>
-    <w:lsdException w:name="Grid Table 3 Accent 4" w:uiPriority="48"/>
-    <w:lsdException w:name="Grid Table 4 Accent 4" w:uiPriority="49"/>
-    <w:lsdException w:name="Grid Table 5 Dark Accent 4" w:uiPriority="50"/>
-    <w:lsdException w:name="Grid Table 6 Colorful Accent 4" w:uiPriority="51"/>
-    <w:lsdException w:name="Grid Table 7 Colorful Accent 4" w:uiPriority="52"/>
-    <w:lsdException w:name="Grid Table 1 Light Accent 5" w:uiPriority="46"/>
-    <w:lsdException w:name="Grid Table 2 Accent 5" w:uiPriority="47"/>
-    <w:lsdException w:name="Grid Table 3 Accent 5" w:uiPriority="48"/>
-    <w:lsdException w:name="Grid Table 4 Accent 5" w:uiPriority="49"/>
-    <w:lsdException w:name="Grid Table 5 Dark Accent 5" w:uiPriority="50"/>
-    <w:lsdException w:name="Grid Table 6 Colorful Accent 5" w:uiPriority="51"/>
-    <w:lsdException w:name="Grid Table 7 Colorful Accent 5" w:uiPriority="52"/>
-    <w:lsdException w:name="Grid Table 1 Light Accent 6" w:uiPriority="46"/>
-    <w:lsdException w:name="Grid Table 2 Accent 6" w:uiPriority="47"/>
-    <w:lsdException w:name="Grid Table 3 Accent 6" w:uiPriority="48"/>
-    <w:lsdException w:name="Grid Table 4 Accent 6" w:uiPriority="49"/>
-    <w:lsdException w:name="Grid Table 5 Dark Accent 6" w:uiPriority="50"/>
-    <w:lsdException w:name="Grid Table 6 Colorful Accent 6" w:uiPriority="51"/>
-    <w:lsdException w:name="Grid Table 7 Colorful Accent 6" w:uiPriority="52"/>
-    <w:lsdException w:name="List Table 1 Light" w:uiPriority="46"/>
-    <w:lsdException w:name="List Table 2" w:uiPriority="47"/>
-    <w:lsdException w:name="List Table 3" w:uiPriority="48"/>
-    <w:lsdException w:name="List Table 4" w:uiPriority="49"/>
-    <w:lsdException w:name="List Table 5 Dark" w:uiPriority="50"/>
-    <w:lsdException w:name="List Table 6 Colorful" w:uiPriority="51"/>
-    <w:lsdException w:name="List Table 7 Colorful" w:uiPriority="52"/>
-    <w:lsdException w:name="List Table 1 Light Accent 1" w:uiPriority="46"/>
-    <w:lsdException w:name="List Table 2 Accent 1" w:uiPriority="47"/>
-    <w:lsdException w:name="List Table 3 Accent 1" w:uiPriority="48"/>
-    <w:lsdException w:name="List Table 4 Accent 1" w:uiPriority="49"/>
-    <w:lsdException w:name="List Table 5 Dark Accent 1" w:uiPriority="50"/>
-    <w:lsdException w:name="List Table 6 Colorful Accent 1" w:uiPriority="51"/>
-    <w:lsdException w:name="List Table 7 Colorful Accent 1" w:uiPriority="52"/>
-    <w:lsdException w:name="List Table 1 Light Accent 2" w:uiPriority="46"/>
-    <w:lsdException w:name="List Table 2 Accent 2" w:uiPriority="47"/>
-    <w:lsdException w:name="List Table 3 Accent 2" w:uiPriority="48"/>
-    <w:lsdException w:name="List Table 4 Accent 2" w:uiPriority="49"/>
-    <w:lsdException w:name="List Table 5 Dark Accent 2" w:uiPriority="50"/>
-    <w:lsdException w:name="List Table 6 Colorful Accent 2" w:uiPriority="51"/>
-    <w:lsdException w:name="List Table 7 Colorful Accent 2" w:uiPriority="52"/>
-    <w:lsdException w:name="List Table 1 Light Accent 3" w:uiPriority="46"/>
-    <w:lsdException w:name="List Table 2 Accent 3" w:uiPriority="47"/>
-    <w:lsdException w:name="List Table 3 Accent 3" w:uiPriority="48"/>
-    <w:lsdException w:name="List Table 4 Accent 3" w:uiPriority="49"/>
-    <w:lsdException w:name="List Table 5 Dark Accent 3" w:uiPriority="50"/>
-    <w:lsdException w:name="List Table 6 Colorful Accent 3" w:uiPriority="51"/>
-    <w:lsdException w:name="List Table 7 Colorful Accent 3" w:uiPriority="52"/>
-    <w:lsdException w:name="List Table 1 Light Accent 4" w:uiPriority="46"/>
-    <w:lsdException w:name="List Table 2 Accent 4" w:uiPriority="47"/>
-    <w:lsdException w:name="List Table 3 Accent 4" w:uiPriority="48"/>
-    <w:lsdException w:name="List Table 4 Accent 4" w:uiPriority="49"/>
-    <w:lsdException w:name="List Table 5 Dark Accent 4" w:uiPriority="50"/>
-    <w:lsdException w:name="List Table 6 Colorful Accent 4" w:uiPriority="51"/>
-    <w:lsdException w:name="List Table 7 Colorful Accent 4" w:uiPriority="52"/>
-    <w:lsdException w:name="List Table 1 Light Accent 5" w:uiPriority="46"/>
-    <w:lsdException w:name="List Table 2 Accent 5" w:uiPriority="47"/>
-    <w:lsdException w:name="List Table 3 Accent 5" w:uiPriority="48"/>
-    <w:lsdException w:name="List Table 4 Accent 5" w:uiPriority="49"/>
-    <w:lsdException w:name="List Table 5 Dark Accent 5" w:uiPriority="50"/>
-    <w:lsdException w:name="List Table 6 Colorful Accent 5" w:uiPriority="51"/>
-    <w:lsdException w:name="List Table 7 Colorful Accent 5" w:uiPriority="52"/>
-    <w:lsdException w:name="List Table 1 Light Accent 6" w:uiPriority="46"/>
-    <w:lsdException w:name="List Table 2 Accent 6" w:uiPriority="47"/>
-    <w:lsdException w:name="List Table 3 Accent 6" w:uiPriority="48"/>
-    <w:lsdException w:name="List Table 4 Accent 6" w:uiPriority="49"/>
-    <w:lsdException w:name="List Table 5 Dark Accent 6" w:uiPriority="50"/>
-    <w:lsdException w:name="List Table 6 Colorful Accent 6" w:uiPriority="51"/>
-    <w:lsdException w:name="List Table 7 Colorful Accent 6" w:uiPriority="52"/>
-    <w:lsdException w:name="Mention" w:semiHidden="1" w:unhideWhenUsed="1"/>
+  <w:latentStyles w:defLockedState="0" w:defUIPriority="99" w:defSemiHidden="1" w:defUnhideWhenUsed="1" w:defQFormat="0" w:count="267">
+    <w:lsdException w:name="Normal" w:semiHidden="0" w:uiPriority="0" w:unhideWhenUsed="0" w:qFormat="1"/>
+    <w:lsdException w:name="heading 1" w:semiHidden="0" w:uiPriority="9" w:unhideWhenUsed="0" w:qFormat="1"/>
+    <w:lsdException w:name="heading 2" w:uiPriority="9" w:qFormat="1"/>
+    <w:lsdException w:name="heading 3" w:uiPriority="9" w:qFormat="1"/>
+    <w:lsdException w:name="heading 4" w:uiPriority="9" w:qFormat="1"/>
+    <w:lsdException w:name="heading 5" w:uiPriority="9" w:qFormat="1"/>
+    <w:lsdException w:name="heading 6" w:uiPriority="9" w:qFormat="1"/>
+    <w:lsdException w:name="heading 7" w:uiPriority="9" w:qFormat="1"/>
+    <w:lsdException w:name="heading 8" w:uiPriority="9" w:qFormat="1"/>
+    <w:lsdException w:name="heading 9" w:uiPriority="9" w:qFormat="1"/>
+    <w:lsdException w:name="toc 1" w:uiPriority="39" w:qFormat="1"/>
+    <w:lsdException w:name="toc 2" w:uiPriority="39" w:qFormat="1"/>
+    <w:lsdException w:name="toc 3" w:uiPriority="39" w:qFormat="1"/>
+    <w:lsdException w:name="toc 4" w:uiPriority="39"/>
+    <w:lsdException w:name="toc 5" w:uiPriority="39"/>
+    <w:lsdException w:name="toc 6" w:uiPriority="39"/>
+    <w:lsdException w:name="toc 7" w:uiPriority="39"/>
+    <w:lsdException w:name="toc 8" w:uiPriority="39"/>
+    <w:lsdException w:name="toc 9" w:uiPriority="39"/>
+    <w:lsdException w:name="caption" w:uiPriority="35" w:qFormat="1"/>
+    <w:lsdException w:name="Title" w:semiHidden="0" w:uiPriority="10" w:unhideWhenUsed="0" w:qFormat="1"/>
+    <w:lsdException w:name="Default Paragraph Font" w:uiPriority="1"/>
+    <w:lsdException w:name="Subtitle" w:semiHidden="0" w:uiPriority="11" w:unhideWhenUsed="0" w:qFormat="1"/>
+    <w:lsdException w:name="Strong" w:semiHidden="0" w:uiPriority="22" w:unhideWhenUsed="0" w:qFormat="1"/>
+    <w:lsdException w:name="Emphasis" w:semiHidden="0" w:uiPriority="20" w:unhideWhenUsed="0" w:qFormat="1"/>
+    <w:lsdException w:name="Table Grid" w:semiHidden="0" w:uiPriority="59" w:unhideWhenUsed="0"/>
+    <w:lsdException w:name="Placeholder Text" w:unhideWhenUsed="0"/>
+    <w:lsdException w:name="No Spacing" w:semiHidden="0" w:uiPriority="1" w:unhideWhenUsed="0" w:qFormat="1"/>
+    <w:lsdException w:name="Light Shading" w:semiHidden="0" w:uiPriority="60" w:unhideWhenUsed="0"/>
+    <w:lsdException w:name="Light List" w:semiHidden="0" w:uiPriority="61" w:unhideWhenUsed="0"/>
+    <w:lsdException w:name="Light Grid" w:semiHidden="0" w:uiPriority="62" w:unhideWhenUsed="0"/>
+    <w:lsdException w:name="Medium Shading 1" w:semiHidden="0" w:uiPriority="63" w:unhideWhenUsed="0"/>
+    <w:lsdException w:name="Medium Shading 2" w:semiHidden="0" w:uiPriority="64" w:unhideWhenUsed="0"/>
+    <w:lsdException w:name="Medium List 1" w:semiHidden="0" w:uiPriority="65" w:unhideWhenUsed="0"/>
+    <w:lsdException w:name="Medium List 2" w:semiHidden="0" w:uiPriority="66" w:unhideWhenUsed="0"/>
+    <w:lsdException w:name="Medium Grid 1" w:semiHidden="0" w:uiPriority="67" w:unhideWhenUsed="0"/>
+    <w:lsdException w:name="Medium Grid 2" w:semiHidden="0" w:uiPriority="68" w:unhideWhenUsed="0"/>
+    <w:lsdException w:name="Medium Grid 3" w:semiHidden="0" w:uiPriority="69" w:unhideWhenUsed="0"/>
+    <w:lsdException w:name="Dark List" w:semiHidden="0" w:uiPriority="70" w:unhideWhenUsed="0"/>
+    <w:lsdException w:name="Colorful Shading" w:semiHidden="0" w:uiPriority="71" w:unhideWhenUsed="0"/>
+    <w:lsdException w:name="Colorful List" w:semiHidden="0" w:uiPriority="72" w:unhideWhenUsed="0"/>
+    <w:lsdException w:name="Colorful Grid" w:semiHidden="0" w:uiPriority="73" w:unhideWhenUsed="0"/>
+    <w:lsdException w:name="Light Shading Accent 1" w:semiHidden="0" w:uiPriority="60" w:unhideWhenUsed="0"/>
+    <w:lsdException w:name="Light List Accent 1" w:semiHidden="0" w:uiPriority="61" w:unhideWhenUsed="0"/>
+    <w:lsdException w:name="Light Grid Accent 1" w:semiHidden="0" w:uiPriority="62" w:unhideWhenUsed="0"/>
+    <w:lsdException w:name="Medium Shading 1 Accent 1" w:semiHidden="0" w:uiPriority="63" w:unhideWhenUsed="0"/>
+    <w:lsdException w:name="Medium Shading 2 Accent 1" w:semiHidden="0" w:uiPriority="64" w:unhideWhenUsed="0"/>
+    <w:lsdException w:name="Medium List 1 Accent 1" w:semiHidden="0" w:uiPriority="65" w:unhideWhenUsed="0"/>
+    <w:lsdException w:name="Revision" w:unhideWhenUsed="0"/>
+    <w:lsdException w:name="List Paragraph" w:semiHidden="0" w:uiPriority="34" w:unhideWhenUsed="0" w:qFormat="1"/>
+    <w:lsdException w:name="Quote" w:semiHidden="0" w:uiPriority="29" w:unhideWhenUsed="0" w:qFormat="1"/>
+    <w:lsdException w:name="Intense Quote" w:semiHidden="0" w:uiPriority="30" w:unhideWhenUsed="0" w:qFormat="1"/>
+    <w:lsdException w:name="Medium List 2 Accent 1" w:semiHidden="0" w:uiPriority="66" w:unhideWhenUsed="0"/>
+    <w:lsdException w:name="Medium Grid 1 Accent 1" w:semiHidden="0" w:uiPriority="67" w:unhideWhenUsed="0"/>
+    <w:lsdException w:name="Medium Grid 2 Accent 1" w:semiHidden="0" w:uiPriority="68" w:unhideWhenUsed="0"/>
+    <w:lsdException w:name="Medium Grid 3 Accent 1" w:semiHidden="0" w:uiPriority="69" w:unhideWhenUsed="0"/>
+    <w:lsdException w:name="Dark List Accent 1" w:semiHidden="0" w:uiPriority="70" w:unhideWhenUsed="0"/>
+    <w:lsdException w:name="Colorful Shading Accent 1" w:semiHidden="0" w:uiPriority="71" w:unhideWhenUsed="0"/>
+    <w:lsdException w:name="Colorful List Accent 1" w:semiHidden="0" w:uiPriority="72" w:unhideWhenUsed="0"/>
+    <w:lsdException w:name="Colorful Grid Accent 1" w:semiHidden="0" w:uiPriority="73" w:unhideWhenUsed="0"/>
+    <w:lsdException w:name="Light Shading Accent 2" w:semiHidden="0" w:uiPriority="60" w:unhideWhenUsed="0"/>
+    <w:lsdException w:name="Light List Accent 2" w:semiHidden="0" w:uiPriority="61" w:unhideWhenUsed="0"/>
+    <w:lsdException w:name="Light Grid Accent 2" w:semiHidden="0" w:uiPriority="62" w:unhideWhenUsed="0"/>
+    <w:lsdException w:name="Medium Shading 1 Accent 2" w:semiHidden="0" w:uiPriority="63" w:unhideWhenUsed="0"/>
+    <w:lsdException w:name="Medium Shading 2 Accent 2" w:semiHidden="0" w:uiPriority="64" w:unhideWhenUsed="0"/>
+    <w:lsdException w:name="Medium List 1 Accent 2" w:semiHidden="0" w:uiPriority="65" w:unhideWhenUsed="0"/>
+    <w:lsdException w:name="Medium List 2 Accent 2" w:semiHidden="0" w:uiPriority="66" w:unhideWhenUsed="0"/>
+    <w:lsdException w:name="Medium Grid 1 Accent 2" w:semiHidden="0" w:uiPriority="67" w:unhideWhenUsed="0"/>
+    <w:lsdException w:name="Medium Grid 2 Accent 2" w:semiHidden="0" w:uiPriority="68" w:unhideWhenUsed="0"/>
+    <w:lsdException w:name="Medium Grid 3 Accent 2" w:semiHidden="0" w:uiPriority="69" w:unhideWhenUsed="0"/>
+    <w:lsdException w:name="Dark List Accent 2" w:semiHidden="0" w:uiPriority="70" w:unhideWhenUsed="0"/>
+    <w:lsdException w:name="Colorful Shading Accent 2" w:semiHidden="0" w:uiPriority="71" w:unhideWhenUsed="0"/>
+    <w:lsdException w:name="Colorful List Accent 2" w:semiHidden="0" w:uiPriority="72" w:unhideWhenUsed="0"/>
+    <w:lsdException w:name="Colorful Grid Accent 2" w:semiHidden="0" w:uiPriority="73" w:unhideWhenUsed="0"/>
+    <w:lsdException w:name="Light Shading Accent 3" w:semiHidden="0" w:uiPriority="60" w:unhideWhenUsed="0"/>
+    <w:lsdException w:name="Light List Accent 3" w:semiHidden="0" w:uiPriority="61" w:unhideWhenUsed="0"/>
+    <w:lsdException w:name="Light Grid Accent 3" w:semiHidden="0" w:uiPriority="62" w:unhideWhenUsed="0"/>
+    <w:lsdException w:name="Medium Shading 1 Accent 3" w:semiHidden="0" w:uiPriority="63" w:unhideWhenUsed="0"/>
+    <w:lsdException w:name="Medium Shading 2 Accent 3" w:semiHidden="0" w:uiPriority="64" w:unhideWhenUsed="0"/>
+    <w:lsdException w:name="Medium List 1 Accent 3" w:semiHidden="0" w:uiPriority="65" w:unhideWhenUsed="0"/>
+    <w:lsdException w:name="Medium List 2 Accent 3" w:semiHidden="0" w:uiPriority="66" w:unhideWhenUsed="0"/>
+    <w:lsdException w:name="Medium Grid 1 Accent 3" w:semiHidden="0" w:uiPriority="67" w:unhideWhenUsed="0"/>
+    <w:lsdException w:name="Medium Grid 2 Accent 3" w:semiHidden="0" w:uiPriority="68" w:unhideWhenUsed="0"/>
+    <w:lsdException w:name="Medium Grid 3 Accent 3" w:semiHidden="0" w:uiPriority="69" w:unhideWhenUsed="0"/>
+    <w:lsdException w:name="Dark List Accent 3" w:semiHidden="0" w:uiPriority="70" w:unhideWhenUsed="0"/>
+    <w:lsdException w:name="Colorful Shading Accent 3" w:semiHidden="0" w:uiPriority="71" w:unhideWhenUsed="0"/>
+    <w:lsdException w:name="Colorful List Accent 3" w:semiHidden="0" w:uiPriority="72" w:unhideWhenUsed="0"/>
+    <w:lsdException w:name="Colorful Grid Accent 3" w:semiHidden="0" w:uiPriority="73" w:unhideWhenUsed="0"/>
+    <w:lsdException w:name="Light Shading Accent 4" w:semiHidden="0" w:uiPriority="60" w:unhideWhenUsed="0"/>
+    <w:lsdException w:name="Light List Accent 4" w:semiHidden="0" w:uiPriority="61" w:unhideWhenUsed="0"/>
+    <w:lsdException w:name="Light Grid Accent 4" w:semiHidden="0" w:uiPriority="62" w:unhideWhenUsed="0"/>
+    <w:lsdException w:name="Medium Shading 1 Accent 4" w:semiHidden="0" w:uiPriority="63" w:unhideWhenUsed="0"/>
+    <w:lsdException w:name="Medium Shading 2 Accent 4" w:semiHidden="0" w:uiPriority="64" w:unhideWhenUsed="0"/>
+    <w:lsdException w:name="Medium List 1 Accent 4" w:semiHidden="0" w:uiPriority="65" w:unhideWhenUsed="0"/>
+    <w:lsdException w:name="Medium List 2 Accent 4" w:semiHidden="0" w:uiPriority="66" w:unhideWhenUsed="0"/>
+    <w:lsdException w:name="Medium Grid 1 Accent 4" w:semiHidden="0" w:uiPriority="67" w:unhideWhenUsed="0"/>
+    <w:lsdException w:name="Medium Grid 2 Accent 4" w:semiHidden="0" w:uiPriority="68" w:unhideWhenUsed="0"/>
+    <w:lsdException w:name="Medium Grid 3 Accent 4" w:semiHidden="0" w:uiPriority="69" w:unhideWhenUsed="0"/>
+    <w:lsdException w:name="Dark List Accent 4" w:semiHidden="0" w:uiPriority="70" w:unhideWhenUsed="0"/>
+    <w:lsdException w:name="Colorful Shading Accent 4" w:semiHidden="0" w:uiPriority="71" w:unhideWhenUsed="0"/>
+    <w:lsdException w:name="Colorful List Accent 4" w:semiHidden="0" w:uiPriority="72" w:unhideWhenUsed="0"/>
+    <w:lsdException w:name="Colorful Grid Accent 4" w:semiHidden="0" w:uiPriority="73" w:unhideWhenUsed="0"/>
+    <w:lsdException w:name="Light Shading Accent 5" w:semiHidden="0" w:uiPriority="60" w:unhideWhenUsed="0"/>
+    <w:lsdException w:name="Light List Accent 5" w:semiHidden="0" w:uiPriority="61" w:unhideWhenUsed="0"/>
+    <w:lsdException w:name="Light Grid Accent 5" w:semiHidden="0" w:uiPriority="62" w:unhideWhenUsed="0"/>
+    <w:lsdException w:name="Medium Shading 1 Accent 5" w:semiHidden="0" w:uiPriority="63" w:unhideWhenUsed="0"/>
+    <w:lsdException w:name="Medium Shading 2 Accent 5" w:semiHidden="0" w:uiPriority="64" w:unhideWhenUsed="0"/>
+    <w:lsdException w:name="Medium List 1 Accent 5" w:semiHidden="0" w:uiPriority="65" w:unhideWhenUsed="0"/>
+    <w:lsdException w:name="Medium List 2 Accent 5" w:semiHidden="0" w:uiPriority="66" w:unhideWhenUsed="0"/>
+    <w:lsdException w:name="Medium Grid 1 Accent 5" w:semiHidden="0" w:uiPriority="67" w:unhideWhenUsed="0"/>
+    <w:lsdException w:name="Medium Grid 2 Accent 5" w:semiHidden="0" w:uiPriority="68" w:unhideWhenUsed="0"/>
+    <w:lsdException w:name="Medium Grid 3 Accent 5" w:semiHidden="0" w:uiPriority="69" w:unhideWhenUsed="0"/>
+    <w:lsdException w:name="Dark List Accent 5" w:semiHidden="0" w:uiPriority="70" w:unhideWhenUsed="0"/>
+    <w:lsdException w:name="Colorful Shading Accent 5" w:semiHidden="0" w:uiPriority="71" w:unhideWhenUsed="0"/>
+    <w:lsdException w:name="Colorful List Accent 5" w:semiHidden="0" w:uiPriority="72" w:unhideWhenUsed="0"/>
+    <w:lsdException w:name="Colorful Grid Accent 5" w:semiHidden="0" w:uiPriority="73" w:unhideWhenUsed="0"/>
+    <w:lsdException w:name="Light Shading Accent 6" w:semiHidden="0" w:uiPriority="60" w:unhideWhenUsed="0"/>
+    <w:lsdException w:name="Light List Accent 6" w:semiHidden="0" w:uiPriority="61" w:unhideWhenUsed="0"/>
+    <w:lsdException w:name="Light Grid Accent 6" w:semiHidden="0" w:uiPriority="62" w:unhideWhenUsed="0"/>
+    <w:lsdException w:name="Medium Shading 1 Accent 6" w:semiHidden="0" w:uiPriority="63" w:unhideWhenUsed="0"/>
+    <w:lsdException w:name="Medium Shading 2 Accent 6" w:semiHidden="0" w:uiPriority="64" w:unhideWhenUsed="0"/>
+    <w:lsdException w:name="Medium List 1 Accent 6" w:semiHidden="0" w:uiPriority="65" w:unhideWhenUsed="0"/>
+    <w:lsdException w:name="Medium List 2 Accent 6" w:semiHidden="0" w:uiPriority="66" w:unhideWhenUsed="0"/>
+    <w:lsdException w:name="Medium Grid 1 Accent 6" w:semiHidden="0" w:uiPriority="67" w:unhideWhenUsed="0"/>
+    <w:lsdException w:name="Medium Grid 2 Accent 6" w:semiHidden="0" w:uiPriority="68" w:unhideWhenUsed="0"/>
+    <w:lsdException w:name="Medium Grid 3 Accent 6" w:semiHidden="0" w:uiPriority="69" w:unhideWhenUsed="0"/>
+    <w:lsdException w:name="Dark List Accent 6" w:semiHidden="0" w:uiPriority="70" w:unhideWhenUsed="0"/>
+    <w:lsdException w:name="Colorful Shading Accent 6" w:semiHidden="0" w:uiPriority="71" w:unhideWhenUsed="0"/>
+    <w:lsdException w:name="Colorful List Accent 6" w:semiHidden="0" w:uiPriority="72" w:unhideWhenUsed="0"/>
+    <w:lsdException w:name="Colorful Grid Accent 6" w:semiHidden="0" w:uiPriority="73" w:unhideWhenUsed="0"/>
+    <w:lsdException w:name="Subtle Emphasis" w:semiHidden="0" w:uiPriority="19" w:unhideWhenUsed="0" w:qFormat="1"/>
+    <w:lsdException w:name="Intense Emphasis" w:semiHidden="0" w:uiPriority="21" w:unhideWhenUsed="0" w:qFormat="1"/>
+    <w:lsdException w:name="Subtle Reference" w:semiHidden="0" w:uiPriority="31" w:unhideWhenUsed="0" w:qFormat="1"/>
+    <w:lsdException w:name="Intense Reference" w:semiHidden="0" w:uiPriority="32" w:unhideWhenUsed="0" w:qFormat="1"/>
+    <w:lsdException w:name="Book Title" w:semiHidden="0" w:uiPriority="33" w:unhideWhenUsed="0" w:qFormat="1"/>
+    <w:lsdException w:name="Bibliography" w:uiPriority="37"/>
+    <w:lsdException w:name="TOC Heading" w:uiPriority="39" w:qFormat="1"/>
   </w:latentStyles>
   <w:style w:type="paragraph" w:default="1" w:styleId="Normal">
     <w:name w:val="Normal"/>
@@ -2948,11 +3443,558 @@
       <w:color w:val="4F81BD" w:themeColor="accent1"/>
     </w:rPr>
   </w:style>
+  <w:style w:type="paragraph" w:styleId="En-tte">
+    <w:name w:val="header"/>
+    <w:basedOn w:val="Normal"/>
+    <w:link w:val="En-tteCar"/>
+    <w:uiPriority w:val="99"/>
+    <w:unhideWhenUsed/>
+    <w:rsid w:val="007C5339"/>
+    <w:pPr>
+      <w:tabs>
+        <w:tab w:val="center" w:pos="4536"/>
+        <w:tab w:val="right" w:pos="9072"/>
+      </w:tabs>
+      <w:spacing w:after="0" w:line="240" w:lineRule="auto"/>
+    </w:pPr>
+  </w:style>
+  <w:style w:type="character" w:customStyle="1" w:styleId="En-tteCar">
+    <w:name w:val="En-tête Car"/>
+    <w:basedOn w:val="Policepardfaut"/>
+    <w:link w:val="En-tte"/>
+    <w:uiPriority w:val="99"/>
+    <w:rsid w:val="007C5339"/>
+  </w:style>
+  <w:style w:type="paragraph" w:styleId="Pieddepage">
+    <w:name w:val="footer"/>
+    <w:basedOn w:val="Normal"/>
+    <w:link w:val="PieddepageCar"/>
+    <w:uiPriority w:val="99"/>
+    <w:unhideWhenUsed/>
+    <w:rsid w:val="007C5339"/>
+    <w:pPr>
+      <w:tabs>
+        <w:tab w:val="center" w:pos="4536"/>
+        <w:tab w:val="right" w:pos="9072"/>
+      </w:tabs>
+      <w:spacing w:after="0" w:line="240" w:lineRule="auto"/>
+    </w:pPr>
+  </w:style>
+  <w:style w:type="character" w:customStyle="1" w:styleId="PieddepageCar">
+    <w:name w:val="Pied de page Car"/>
+    <w:basedOn w:val="Policepardfaut"/>
+    <w:link w:val="Pieddepage"/>
+    <w:uiPriority w:val="99"/>
+    <w:rsid w:val="007C5339"/>
+  </w:style>
+  <w:style w:type="paragraph" w:styleId="Paragraphedeliste">
+    <w:name w:val="List Paragraph"/>
+    <w:basedOn w:val="Normal"/>
+    <w:uiPriority w:val="34"/>
+    <w:qFormat/>
+    <w:rsid w:val="008E6F64"/>
+    <w:pPr>
+      <w:ind w:left="720"/>
+      <w:contextualSpacing/>
+    </w:pPr>
+  </w:style>
+</w:styles>
+</file>
+
+<file path=word/stylesWithEffects.xml><?xml version="1.0" encoding="utf-8"?>
+<w:styles xmlns:wpc="http://schemas.microsoft.com/office/word/2010/wordprocessingCanvas" xmlns:mc="http://schemas.openxmlformats.org/markup-compatibility/2006" xmlns:o="urn:schemas-microsoft-com:office:office" xmlns:r="http://schemas.openxmlformats.org/officeDocument/2006/relationships" xmlns:m="http://schemas.openxmlformats.org/officeDocument/2006/math" xmlns:v="urn:schemas-microsoft-com:vml" xmlns:wp14="http://schemas.microsoft.com/office/word/2010/wordprocessingDrawing" xmlns:wp="http://schemas.openxmlformats.org/drawingml/2006/wordprocessingDrawing" xmlns:w10="urn:schemas-microsoft-com:office:word" xmlns:w="http://schemas.openxmlformats.org/wordprocessingml/2006/main" xmlns:w14="http://schemas.microsoft.com/office/word/2010/wordml" xmlns:wpg="http://schemas.microsoft.com/office/word/2010/wordprocessingGroup" xmlns:wpi="http://schemas.microsoft.com/office/word/2010/wordprocessingInk" xmlns:wne="http://schemas.microsoft.com/office/word/2006/wordml" xmlns:wps="http://schemas.microsoft.com/office/word/2010/wordprocessingShape" mc:Ignorable="w14 wp14">
+  <w:docDefaults>
+    <w:rPrDefault>
+      <w:rPr>
+        <w:rFonts w:asciiTheme="minorHAnsi" w:eastAsiaTheme="minorHAnsi" w:hAnsiTheme="minorHAnsi" w:cstheme="minorBidi"/>
+        <w:sz w:val="22"/>
+        <w:szCs w:val="22"/>
+        <w:lang w:val="fr-FR" w:eastAsia="en-US" w:bidi="ar-SA"/>
+      </w:rPr>
+    </w:rPrDefault>
+    <w:pPrDefault>
+      <w:pPr>
+        <w:spacing w:after="200" w:line="276" w:lineRule="auto"/>
+      </w:pPr>
+    </w:pPrDefault>
+  </w:docDefaults>
+  <w:latentStyles w:defLockedState="0" w:defUIPriority="99" w:defSemiHidden="1" w:defUnhideWhenUsed="1" w:defQFormat="0" w:count="267">
+    <w:lsdException w:name="Normal" w:semiHidden="0" w:uiPriority="0" w:unhideWhenUsed="0" w:qFormat="1"/>
+    <w:lsdException w:name="heading 1" w:semiHidden="0" w:uiPriority="9" w:unhideWhenUsed="0" w:qFormat="1"/>
+    <w:lsdException w:name="heading 2" w:uiPriority="9" w:qFormat="1"/>
+    <w:lsdException w:name="heading 3" w:uiPriority="9" w:qFormat="1"/>
+    <w:lsdException w:name="heading 4" w:uiPriority="9" w:qFormat="1"/>
+    <w:lsdException w:name="heading 5" w:uiPriority="9" w:qFormat="1"/>
+    <w:lsdException w:name="heading 6" w:uiPriority="9" w:qFormat="1"/>
+    <w:lsdException w:name="heading 7" w:uiPriority="9" w:qFormat="1"/>
+    <w:lsdException w:name="heading 8" w:uiPriority="9" w:qFormat="1"/>
+    <w:lsdException w:name="heading 9" w:uiPriority="9" w:qFormat="1"/>
+    <w:lsdException w:name="toc 1" w:uiPriority="39" w:qFormat="1"/>
+    <w:lsdException w:name="toc 2" w:uiPriority="39" w:qFormat="1"/>
+    <w:lsdException w:name="toc 3" w:uiPriority="39" w:qFormat="1"/>
+    <w:lsdException w:name="toc 4" w:uiPriority="39"/>
+    <w:lsdException w:name="toc 5" w:uiPriority="39"/>
+    <w:lsdException w:name="toc 6" w:uiPriority="39"/>
+    <w:lsdException w:name="toc 7" w:uiPriority="39"/>
+    <w:lsdException w:name="toc 8" w:uiPriority="39"/>
+    <w:lsdException w:name="toc 9" w:uiPriority="39"/>
+    <w:lsdException w:name="caption" w:uiPriority="35" w:qFormat="1"/>
+    <w:lsdException w:name="Title" w:semiHidden="0" w:uiPriority="10" w:unhideWhenUsed="0" w:qFormat="1"/>
+    <w:lsdException w:name="Default Paragraph Font" w:uiPriority="1"/>
+    <w:lsdException w:name="Subtitle" w:semiHidden="0" w:uiPriority="11" w:unhideWhenUsed="0" w:qFormat="1"/>
+    <w:lsdException w:name="Strong" w:semiHidden="0" w:uiPriority="22" w:unhideWhenUsed="0" w:qFormat="1"/>
+    <w:lsdException w:name="Emphasis" w:semiHidden="0" w:uiPriority="20" w:unhideWhenUsed="0" w:qFormat="1"/>
+    <w:lsdException w:name="Table Grid" w:semiHidden="0" w:uiPriority="59" w:unhideWhenUsed="0"/>
+    <w:lsdException w:name="Placeholder Text" w:unhideWhenUsed="0"/>
+    <w:lsdException w:name="No Spacing" w:semiHidden="0" w:uiPriority="1" w:unhideWhenUsed="0" w:qFormat="1"/>
+    <w:lsdException w:name="Light Shading" w:semiHidden="0" w:uiPriority="60" w:unhideWhenUsed="0"/>
+    <w:lsdException w:name="Light List" w:semiHidden="0" w:uiPriority="61" w:unhideWhenUsed="0"/>
+    <w:lsdException w:name="Light Grid" w:semiHidden="0" w:uiPriority="62" w:unhideWhenUsed="0"/>
+    <w:lsdException w:name="Medium Shading 1" w:semiHidden="0" w:uiPriority="63" w:unhideWhenUsed="0"/>
+    <w:lsdException w:name="Medium Shading 2" w:semiHidden="0" w:uiPriority="64" w:unhideWhenUsed="0"/>
+    <w:lsdException w:name="Medium List 1" w:semiHidden="0" w:uiPriority="65" w:unhideWhenUsed="0"/>
+    <w:lsdException w:name="Medium List 2" w:semiHidden="0" w:uiPriority="66" w:unhideWhenUsed="0"/>
+    <w:lsdException w:name="Medium Grid 1" w:semiHidden="0" w:uiPriority="67" w:unhideWhenUsed="0"/>
+    <w:lsdException w:name="Medium Grid 2" w:semiHidden="0" w:uiPriority="68" w:unhideWhenUsed="0"/>
+    <w:lsdException w:name="Medium Grid 3" w:semiHidden="0" w:uiPriority="69" w:unhideWhenUsed="0"/>
+    <w:lsdException w:name="Dark List" w:semiHidden="0" w:uiPriority="70" w:unhideWhenUsed="0"/>
+    <w:lsdException w:name="Colorful Shading" w:semiHidden="0" w:uiPriority="71" w:unhideWhenUsed="0"/>
+    <w:lsdException w:name="Colorful List" w:semiHidden="0" w:uiPriority="72" w:unhideWhenUsed="0"/>
+    <w:lsdException w:name="Colorful Grid" w:semiHidden="0" w:uiPriority="73" w:unhideWhenUsed="0"/>
+    <w:lsdException w:name="Light Shading Accent 1" w:semiHidden="0" w:uiPriority="60" w:unhideWhenUsed="0"/>
+    <w:lsdException w:name="Light List Accent 1" w:semiHidden="0" w:uiPriority="61" w:unhideWhenUsed="0"/>
+    <w:lsdException w:name="Light Grid Accent 1" w:semiHidden="0" w:uiPriority="62" w:unhideWhenUsed="0"/>
+    <w:lsdException w:name="Medium Shading 1 Accent 1" w:semiHidden="0" w:uiPriority="63" w:unhideWhenUsed="0"/>
+    <w:lsdException w:name="Medium Shading 2 Accent 1" w:semiHidden="0" w:uiPriority="64" w:unhideWhenUsed="0"/>
+    <w:lsdException w:name="Medium List 1 Accent 1" w:semiHidden="0" w:uiPriority="65" w:unhideWhenUsed="0"/>
+    <w:lsdException w:name="Revision" w:unhideWhenUsed="0"/>
+    <w:lsdException w:name="List Paragraph" w:semiHidden="0" w:uiPriority="34" w:unhideWhenUsed="0" w:qFormat="1"/>
+    <w:lsdException w:name="Quote" w:semiHidden="0" w:uiPriority="29" w:unhideWhenUsed="0" w:qFormat="1"/>
+    <w:lsdException w:name="Intense Quote" w:semiHidden="0" w:uiPriority="30" w:unhideWhenUsed="0" w:qFormat="1"/>
+    <w:lsdException w:name="Medium List 2 Accent 1" w:semiHidden="0" w:uiPriority="66" w:unhideWhenUsed="0"/>
+    <w:lsdException w:name="Medium Grid 1 Accent 1" w:semiHidden="0" w:uiPriority="67" w:unhideWhenUsed="0"/>
+    <w:lsdException w:name="Medium Grid 2 Accent 1" w:semiHidden="0" w:uiPriority="68" w:unhideWhenUsed="0"/>
+    <w:lsdException w:name="Medium Grid 3 Accent 1" w:semiHidden="0" w:uiPriority="69" w:unhideWhenUsed="0"/>
+    <w:lsdException w:name="Dark List Accent 1" w:semiHidden="0" w:uiPriority="70" w:unhideWhenUsed="0"/>
+    <w:lsdException w:name="Colorful Shading Accent 1" w:semiHidden="0" w:uiPriority="71" w:unhideWhenUsed="0"/>
+    <w:lsdException w:name="Colorful List Accent 1" w:semiHidden="0" w:uiPriority="72" w:unhideWhenUsed="0"/>
+    <w:lsdException w:name="Colorful Grid Accent 1" w:semiHidden="0" w:uiPriority="73" w:unhideWhenUsed="0"/>
+    <w:lsdException w:name="Light Shading Accent 2" w:semiHidden="0" w:uiPriority="60" w:unhideWhenUsed="0"/>
+    <w:lsdException w:name="Light List Accent 2" w:semiHidden="0" w:uiPriority="61" w:unhideWhenUsed="0"/>
+    <w:lsdException w:name="Light Grid Accent 2" w:semiHidden="0" w:uiPriority="62" w:unhideWhenUsed="0"/>
+    <w:lsdException w:name="Medium Shading 1 Accent 2" w:semiHidden="0" w:uiPriority="63" w:unhideWhenUsed="0"/>
+    <w:lsdException w:name="Medium Shading 2 Accent 2" w:semiHidden="0" w:uiPriority="64" w:unhideWhenUsed="0"/>
+    <w:lsdException w:name="Medium List 1 Accent 2" w:semiHidden="0" w:uiPriority="65" w:unhideWhenUsed="0"/>
+    <w:lsdException w:name="Medium List 2 Accent 2" w:semiHidden="0" w:uiPriority="66" w:unhideWhenUsed="0"/>
+    <w:lsdException w:name="Medium Grid 1 Accent 2" w:semiHidden="0" w:uiPriority="67" w:unhideWhenUsed="0"/>
+    <w:lsdException w:name="Medium Grid 2 Accent 2" w:semiHidden="0" w:uiPriority="68" w:unhideWhenUsed="0"/>
+    <w:lsdException w:name="Medium Grid 3 Accent 2" w:semiHidden="0" w:uiPriority="69" w:unhideWhenUsed="0"/>
+    <w:lsdException w:name="Dark List Accent 2" w:semiHidden="0" w:uiPriority="70" w:unhideWhenUsed="0"/>
+    <w:lsdException w:name="Colorful Shading Accent 2" w:semiHidden="0" w:uiPriority="71" w:unhideWhenUsed="0"/>
+    <w:lsdException w:name="Colorful List Accent 2" w:semiHidden="0" w:uiPriority="72" w:unhideWhenUsed="0"/>
+    <w:lsdException w:name="Colorful Grid Accent 2" w:semiHidden="0" w:uiPriority="73" w:unhideWhenUsed="0"/>
+    <w:lsdException w:name="Light Shading Accent 3" w:semiHidden="0" w:uiPriority="60" w:unhideWhenUsed="0"/>
+    <w:lsdException w:name="Light List Accent 3" w:semiHidden="0" w:uiPriority="61" w:unhideWhenUsed="0"/>
+    <w:lsdException w:name="Light Grid Accent 3" w:semiHidden="0" w:uiPriority="62" w:unhideWhenUsed="0"/>
+    <w:lsdException w:name="Medium Shading 1 Accent 3" w:semiHidden="0" w:uiPriority="63" w:unhideWhenUsed="0"/>
+    <w:lsdException w:name="Medium Shading 2 Accent 3" w:semiHidden="0" w:uiPriority="64" w:unhideWhenUsed="0"/>
+    <w:lsdException w:name="Medium List 1 Accent 3" w:semiHidden="0" w:uiPriority="65" w:unhideWhenUsed="0"/>
+    <w:lsdException w:name="Medium List 2 Accent 3" w:semiHidden="0" w:uiPriority="66" w:unhideWhenUsed="0"/>
+    <w:lsdException w:name="Medium Grid 1 Accent 3" w:semiHidden="0" w:uiPriority="67" w:unhideWhenUsed="0"/>
+    <w:lsdException w:name="Medium Grid 2 Accent 3" w:semiHidden="0" w:uiPriority="68" w:unhideWhenUsed="0"/>
+    <w:lsdException w:name="Medium Grid 3 Accent 3" w:semiHidden="0" w:uiPriority="69" w:unhideWhenUsed="0"/>
+    <w:lsdException w:name="Dark List Accent 3" w:semiHidden="0" w:uiPriority="70" w:unhideWhenUsed="0"/>
+    <w:lsdException w:name="Colorful Shading Accent 3" w:semiHidden="0" w:uiPriority="71" w:unhideWhenUsed="0"/>
+    <w:lsdException w:name="Colorful List Accent 3" w:semiHidden="0" w:uiPriority="72" w:unhideWhenUsed="0"/>
+    <w:lsdException w:name="Colorful Grid Accent 3" w:semiHidden="0" w:uiPriority="73" w:unhideWhenUsed="0"/>
+    <w:lsdException w:name="Light Shading Accent 4" w:semiHidden="0" w:uiPriority="60" w:unhideWhenUsed="0"/>
+    <w:lsdException w:name="Light List Accent 4" w:semiHidden="0" w:uiPriority="61" w:unhideWhenUsed="0"/>
+    <w:lsdException w:name="Light Grid Accent 4" w:semiHidden="0" w:uiPriority="62" w:unhideWhenUsed="0"/>
+    <w:lsdException w:name="Medium Shading 1 Accent 4" w:semiHidden="0" w:uiPriority="63" w:unhideWhenUsed="0"/>
+    <w:lsdException w:name="Medium Shading 2 Accent 4" w:semiHidden="0" w:uiPriority="64" w:unhideWhenUsed="0"/>
+    <w:lsdException w:name="Medium List 1 Accent 4" w:semiHidden="0" w:uiPriority="65" w:unhideWhenUsed="0"/>
+    <w:lsdException w:name="Medium List 2 Accent 4" w:semiHidden="0" w:uiPriority="66" w:unhideWhenUsed="0"/>
+    <w:lsdException w:name="Medium Grid 1 Accent 4" w:semiHidden="0" w:uiPriority="67" w:unhideWhenUsed="0"/>
+    <w:lsdException w:name="Medium Grid 2 Accent 4" w:semiHidden="0" w:uiPriority="68" w:unhideWhenUsed="0"/>
+    <w:lsdException w:name="Medium Grid 3 Accent 4" w:semiHidden="0" w:uiPriority="69" w:unhideWhenUsed="0"/>
+    <w:lsdException w:name="Dark List Accent 4" w:semiHidden="0" w:uiPriority="70" w:unhideWhenUsed="0"/>
+    <w:lsdException w:name="Colorful Shading Accent 4" w:semiHidden="0" w:uiPriority="71" w:unhideWhenUsed="0"/>
+    <w:lsdException w:name="Colorful List Accent 4" w:semiHidden="0" w:uiPriority="72" w:unhideWhenUsed="0"/>
+    <w:lsdException w:name="Colorful Grid Accent 4" w:semiHidden="0" w:uiPriority="73" w:unhideWhenUsed="0"/>
+    <w:lsdException w:name="Light Shading Accent 5" w:semiHidden="0" w:uiPriority="60" w:unhideWhenUsed="0"/>
+    <w:lsdException w:name="Light List Accent 5" w:semiHidden="0" w:uiPriority="61" w:unhideWhenUsed="0"/>
+    <w:lsdException w:name="Light Grid Accent 5" w:semiHidden="0" w:uiPriority="62" w:unhideWhenUsed="0"/>
+    <w:lsdException w:name="Medium Shading 1 Accent 5" w:semiHidden="0" w:uiPriority="63" w:unhideWhenUsed="0"/>
+    <w:lsdException w:name="Medium Shading 2 Accent 5" w:semiHidden="0" w:uiPriority="64" w:unhideWhenUsed="0"/>
+    <w:lsdException w:name="Medium List 1 Accent 5" w:semiHidden="0" w:uiPriority="65" w:unhideWhenUsed="0"/>
+    <w:lsdException w:name="Medium List 2 Accent 5" w:semiHidden="0" w:uiPriority="66" w:unhideWhenUsed="0"/>
+    <w:lsdException w:name="Medium Grid 1 Accent 5" w:semiHidden="0" w:uiPriority="67" w:unhideWhenUsed="0"/>
+    <w:lsdException w:name="Medium Grid 2 Accent 5" w:semiHidden="0" w:uiPriority="68" w:unhideWhenUsed="0"/>
+    <w:lsdException w:name="Medium Grid 3 Accent 5" w:semiHidden="0" w:uiPriority="69" w:unhideWhenUsed="0"/>
+    <w:lsdException w:name="Dark List Accent 5" w:semiHidden="0" w:uiPriority="70" w:unhideWhenUsed="0"/>
+    <w:lsdException w:name="Colorful Shading Accent 5" w:semiHidden="0" w:uiPriority="71" w:unhideWhenUsed="0"/>
+    <w:lsdException w:name="Colorful List Accent 5" w:semiHidden="0" w:uiPriority="72" w:unhideWhenUsed="0"/>
+    <w:lsdException w:name="Colorful Grid Accent 5" w:semiHidden="0" w:uiPriority="73" w:unhideWhenUsed="0"/>
+    <w:lsdException w:name="Light Shading Accent 6" w:semiHidden="0" w:uiPriority="60" w:unhideWhenUsed="0"/>
+    <w:lsdException w:name="Light List Accent 6" w:semiHidden="0" w:uiPriority="61" w:unhideWhenUsed="0"/>
+    <w:lsdException w:name="Light Grid Accent 6" w:semiHidden="0" w:uiPriority="62" w:unhideWhenUsed="0"/>
+    <w:lsdException w:name="Medium Shading 1 Accent 6" w:semiHidden="0" w:uiPriority="63" w:unhideWhenUsed="0"/>
+    <w:lsdException w:name="Medium Shading 2 Accent 6" w:semiHidden="0" w:uiPriority="64" w:unhideWhenUsed="0"/>
+    <w:lsdException w:name="Medium List 1 Accent 6" w:semiHidden="0" w:uiPriority="65" w:unhideWhenUsed="0"/>
+    <w:lsdException w:name="Medium List 2 Accent 6" w:semiHidden="0" w:uiPriority="66" w:unhideWhenUsed="0"/>
+    <w:lsdException w:name="Medium Grid 1 Accent 6" w:semiHidden="0" w:uiPriority="67" w:unhideWhenUsed="0"/>
+    <w:lsdException w:name="Medium Grid 2 Accent 6" w:semiHidden="0" w:uiPriority="68" w:unhideWhenUsed="0"/>
+    <w:lsdException w:name="Medium Grid 3 Accent 6" w:semiHidden="0" w:uiPriority="69" w:unhideWhenUsed="0"/>
+    <w:lsdException w:name="Dark List Accent 6" w:semiHidden="0" w:uiPriority="70" w:unhideWhenUsed="0"/>
+    <w:lsdException w:name="Colorful Shading Accent 6" w:semiHidden="0" w:uiPriority="71" w:unhideWhenUsed="0"/>
+    <w:lsdException w:name="Colorful List Accent 6" w:semiHidden="0" w:uiPriority="72" w:unhideWhenUsed="0"/>
+    <w:lsdException w:name="Colorful Grid Accent 6" w:semiHidden="0" w:uiPriority="73" w:unhideWhenUsed="0"/>
+    <w:lsdException w:name="Subtle Emphasis" w:semiHidden="0" w:uiPriority="19" w:unhideWhenUsed="0" w:qFormat="1"/>
+    <w:lsdException w:name="Intense Emphasis" w:semiHidden="0" w:uiPriority="21" w:unhideWhenUsed="0" w:qFormat="1"/>
+    <w:lsdException w:name="Subtle Reference" w:semiHidden="0" w:uiPriority="31" w:unhideWhenUsed="0" w:qFormat="1"/>
+    <w:lsdException w:name="Intense Reference" w:semiHidden="0" w:uiPriority="32" w:unhideWhenUsed="0" w:qFormat="1"/>
+    <w:lsdException w:name="Book Title" w:semiHidden="0" w:uiPriority="33" w:unhideWhenUsed="0" w:qFormat="1"/>
+    <w:lsdException w:name="Bibliography" w:uiPriority="37"/>
+    <w:lsdException w:name="TOC Heading" w:uiPriority="39" w:qFormat="1"/>
+  </w:latentStyles>
+  <w:style w:type="paragraph" w:default="1" w:styleId="Normal">
+    <w:name w:val="Normal"/>
+    <w:qFormat/>
+  </w:style>
+  <w:style w:type="paragraph" w:styleId="Titre1">
+    <w:name w:val="heading 1"/>
+    <w:basedOn w:val="Normal"/>
+    <w:next w:val="Normal"/>
+    <w:link w:val="Titre1Car"/>
+    <w:uiPriority w:val="9"/>
+    <w:qFormat/>
+    <w:rsid w:val="0098493E"/>
+    <w:pPr>
+      <w:keepNext/>
+      <w:keepLines/>
+      <w:spacing w:before="480" w:after="0"/>
+      <w:outlineLvl w:val="0"/>
+    </w:pPr>
+    <w:rPr>
+      <w:rFonts w:asciiTheme="majorHAnsi" w:eastAsiaTheme="majorEastAsia" w:hAnsiTheme="majorHAnsi" w:cstheme="majorBidi"/>
+      <w:b/>
+      <w:bCs/>
+      <w:color w:val="365F91" w:themeColor="accent1" w:themeShade="BF"/>
+      <w:sz w:val="28"/>
+      <w:szCs w:val="28"/>
+    </w:rPr>
+  </w:style>
+  <w:style w:type="paragraph" w:styleId="Titre2">
+    <w:name w:val="heading 2"/>
+    <w:basedOn w:val="Normal"/>
+    <w:next w:val="Normal"/>
+    <w:link w:val="Titre2Car"/>
+    <w:uiPriority w:val="9"/>
+    <w:unhideWhenUsed/>
+    <w:qFormat/>
+    <w:rsid w:val="005A2728"/>
+    <w:pPr>
+      <w:keepNext/>
+      <w:keepLines/>
+      <w:spacing w:before="200" w:after="0"/>
+      <w:outlineLvl w:val="1"/>
+    </w:pPr>
+    <w:rPr>
+      <w:rFonts w:asciiTheme="majorHAnsi" w:eastAsiaTheme="majorEastAsia" w:hAnsiTheme="majorHAnsi" w:cstheme="majorBidi"/>
+      <w:b/>
+      <w:bCs/>
+      <w:color w:val="4F81BD" w:themeColor="accent1"/>
+      <w:sz w:val="26"/>
+      <w:szCs w:val="26"/>
+    </w:rPr>
+  </w:style>
+  <w:style w:type="paragraph" w:styleId="Titre3">
+    <w:name w:val="heading 3"/>
+    <w:basedOn w:val="Normal"/>
+    <w:next w:val="Normal"/>
+    <w:link w:val="Titre3Car"/>
+    <w:uiPriority w:val="9"/>
+    <w:unhideWhenUsed/>
+    <w:qFormat/>
+    <w:rsid w:val="00B649C1"/>
+    <w:pPr>
+      <w:keepNext/>
+      <w:keepLines/>
+      <w:spacing w:before="200" w:after="0"/>
+      <w:outlineLvl w:val="2"/>
+    </w:pPr>
+    <w:rPr>
+      <w:rFonts w:asciiTheme="majorHAnsi" w:eastAsiaTheme="majorEastAsia" w:hAnsiTheme="majorHAnsi" w:cstheme="majorBidi"/>
+      <w:b/>
+      <w:bCs/>
+      <w:color w:val="4F81BD" w:themeColor="accent1"/>
+    </w:rPr>
+  </w:style>
+  <w:style w:type="character" w:default="1" w:styleId="Policepardfaut">
+    <w:name w:val="Default Paragraph Font"/>
+    <w:uiPriority w:val="1"/>
+    <w:semiHidden/>
+    <w:unhideWhenUsed/>
+  </w:style>
+  <w:style w:type="table" w:default="1" w:styleId="TableauNormal">
+    <w:name w:val="Normal Table"/>
+    <w:uiPriority w:val="99"/>
+    <w:semiHidden/>
+    <w:unhideWhenUsed/>
+    <w:tblPr>
+      <w:tblInd w:w="0" w:type="dxa"/>
+      <w:tblCellMar>
+        <w:top w:w="0" w:type="dxa"/>
+        <w:left w:w="108" w:type="dxa"/>
+        <w:bottom w:w="0" w:type="dxa"/>
+        <w:right w:w="108" w:type="dxa"/>
+      </w:tblCellMar>
+    </w:tblPr>
+  </w:style>
+  <w:style w:type="numbering" w:default="1" w:styleId="Aucuneliste">
+    <w:name w:val="No List"/>
+    <w:uiPriority w:val="99"/>
+    <w:semiHidden/>
+    <w:unhideWhenUsed/>
+  </w:style>
+  <w:style w:type="paragraph" w:styleId="Sansinterligne">
+    <w:name w:val="No Spacing"/>
+    <w:link w:val="SansinterligneCar"/>
+    <w:uiPriority w:val="1"/>
+    <w:qFormat/>
+    <w:rsid w:val="0098493E"/>
+    <w:pPr>
+      <w:spacing w:after="0" w:line="240" w:lineRule="auto"/>
+    </w:pPr>
+    <w:rPr>
+      <w:rFonts w:eastAsiaTheme="minorEastAsia"/>
+      <w:lang w:eastAsia="fr-FR"/>
+    </w:rPr>
+  </w:style>
+  <w:style w:type="character" w:customStyle="1" w:styleId="SansinterligneCar">
+    <w:name w:val="Sans interligne Car"/>
+    <w:basedOn w:val="Policepardfaut"/>
+    <w:link w:val="Sansinterligne"/>
+    <w:uiPriority w:val="1"/>
+    <w:rsid w:val="0098493E"/>
+    <w:rPr>
+      <w:rFonts w:eastAsiaTheme="minorEastAsia"/>
+      <w:lang w:eastAsia="fr-FR"/>
+    </w:rPr>
+  </w:style>
+  <w:style w:type="paragraph" w:styleId="Textedebulles">
+    <w:name w:val="Balloon Text"/>
+    <w:basedOn w:val="Normal"/>
+    <w:link w:val="TextedebullesCar"/>
+    <w:uiPriority w:val="99"/>
+    <w:semiHidden/>
+    <w:unhideWhenUsed/>
+    <w:rsid w:val="0098493E"/>
+    <w:pPr>
+      <w:spacing w:after="0" w:line="240" w:lineRule="auto"/>
+    </w:pPr>
+    <w:rPr>
+      <w:rFonts w:ascii="Tahoma" w:hAnsi="Tahoma" w:cs="Tahoma"/>
+      <w:sz w:val="16"/>
+      <w:szCs w:val="16"/>
+    </w:rPr>
+  </w:style>
+  <w:style w:type="character" w:customStyle="1" w:styleId="TextedebullesCar">
+    <w:name w:val="Texte de bulles Car"/>
+    <w:basedOn w:val="Policepardfaut"/>
+    <w:link w:val="Textedebulles"/>
+    <w:uiPriority w:val="99"/>
+    <w:semiHidden/>
+    <w:rsid w:val="0098493E"/>
+    <w:rPr>
+      <w:rFonts w:ascii="Tahoma" w:hAnsi="Tahoma" w:cs="Tahoma"/>
+      <w:sz w:val="16"/>
+      <w:szCs w:val="16"/>
+    </w:rPr>
+  </w:style>
+  <w:style w:type="character" w:customStyle="1" w:styleId="Titre1Car">
+    <w:name w:val="Titre 1 Car"/>
+    <w:basedOn w:val="Policepardfaut"/>
+    <w:link w:val="Titre1"/>
+    <w:uiPriority w:val="9"/>
+    <w:rsid w:val="0098493E"/>
+    <w:rPr>
+      <w:rFonts w:asciiTheme="majorHAnsi" w:eastAsiaTheme="majorEastAsia" w:hAnsiTheme="majorHAnsi" w:cstheme="majorBidi"/>
+      <w:b/>
+      <w:bCs/>
+      <w:color w:val="365F91" w:themeColor="accent1" w:themeShade="BF"/>
+      <w:sz w:val="28"/>
+      <w:szCs w:val="28"/>
+    </w:rPr>
+  </w:style>
+  <w:style w:type="paragraph" w:styleId="En-ttedetabledesmatires">
+    <w:name w:val="TOC Heading"/>
+    <w:basedOn w:val="Titre1"/>
+    <w:next w:val="Normal"/>
+    <w:uiPriority w:val="39"/>
+    <w:semiHidden/>
+    <w:unhideWhenUsed/>
+    <w:qFormat/>
+    <w:rsid w:val="005A2728"/>
+    <w:pPr>
+      <w:outlineLvl w:val="9"/>
+    </w:pPr>
+    <w:rPr>
+      <w:lang w:eastAsia="fr-FR"/>
+    </w:rPr>
+  </w:style>
+  <w:style w:type="paragraph" w:styleId="TM2">
+    <w:name w:val="toc 2"/>
+    <w:basedOn w:val="Normal"/>
+    <w:next w:val="Normal"/>
+    <w:autoRedefine/>
+    <w:uiPriority w:val="39"/>
+    <w:unhideWhenUsed/>
+    <w:qFormat/>
+    <w:rsid w:val="005A2728"/>
+    <w:pPr>
+      <w:spacing w:after="100"/>
+      <w:ind w:left="220"/>
+    </w:pPr>
+    <w:rPr>
+      <w:rFonts w:eastAsiaTheme="minorEastAsia"/>
+      <w:lang w:eastAsia="fr-FR"/>
+    </w:rPr>
+  </w:style>
+  <w:style w:type="paragraph" w:styleId="TM1">
+    <w:name w:val="toc 1"/>
+    <w:basedOn w:val="Normal"/>
+    <w:next w:val="Normal"/>
+    <w:autoRedefine/>
+    <w:uiPriority w:val="39"/>
+    <w:unhideWhenUsed/>
+    <w:qFormat/>
+    <w:rsid w:val="005A2728"/>
+    <w:pPr>
+      <w:spacing w:after="100"/>
+    </w:pPr>
+    <w:rPr>
+      <w:rFonts w:eastAsiaTheme="minorEastAsia"/>
+      <w:lang w:eastAsia="fr-FR"/>
+    </w:rPr>
+  </w:style>
+  <w:style w:type="paragraph" w:styleId="TM3">
+    <w:name w:val="toc 3"/>
+    <w:basedOn w:val="Normal"/>
+    <w:next w:val="Normal"/>
+    <w:autoRedefine/>
+    <w:uiPriority w:val="39"/>
+    <w:unhideWhenUsed/>
+    <w:qFormat/>
+    <w:rsid w:val="005A2728"/>
+    <w:pPr>
+      <w:spacing w:after="100"/>
+      <w:ind w:left="440"/>
+    </w:pPr>
+    <w:rPr>
+      <w:rFonts w:eastAsiaTheme="minorEastAsia"/>
+      <w:lang w:eastAsia="fr-FR"/>
+    </w:rPr>
+  </w:style>
+  <w:style w:type="character" w:styleId="Lienhypertexte">
+    <w:name w:val="Hyperlink"/>
+    <w:basedOn w:val="Policepardfaut"/>
+    <w:uiPriority w:val="99"/>
+    <w:unhideWhenUsed/>
+    <w:rsid w:val="005A2728"/>
+    <w:rPr>
+      <w:color w:val="0000FF" w:themeColor="hyperlink"/>
+      <w:u w:val="single"/>
+    </w:rPr>
+  </w:style>
+  <w:style w:type="character" w:customStyle="1" w:styleId="Titre2Car">
+    <w:name w:val="Titre 2 Car"/>
+    <w:basedOn w:val="Policepardfaut"/>
+    <w:link w:val="Titre2"/>
+    <w:uiPriority w:val="9"/>
+    <w:rsid w:val="005A2728"/>
+    <w:rPr>
+      <w:rFonts w:asciiTheme="majorHAnsi" w:eastAsiaTheme="majorEastAsia" w:hAnsiTheme="majorHAnsi" w:cstheme="majorBidi"/>
+      <w:b/>
+      <w:bCs/>
+      <w:color w:val="4F81BD" w:themeColor="accent1"/>
+      <w:sz w:val="26"/>
+      <w:szCs w:val="26"/>
+    </w:rPr>
+  </w:style>
+  <w:style w:type="character" w:customStyle="1" w:styleId="Titre3Car">
+    <w:name w:val="Titre 3 Car"/>
+    <w:basedOn w:val="Policepardfaut"/>
+    <w:link w:val="Titre3"/>
+    <w:uiPriority w:val="9"/>
+    <w:rsid w:val="00B649C1"/>
+    <w:rPr>
+      <w:rFonts w:asciiTheme="majorHAnsi" w:eastAsiaTheme="majorEastAsia" w:hAnsiTheme="majorHAnsi" w:cstheme="majorBidi"/>
+      <w:b/>
+      <w:bCs/>
+      <w:color w:val="4F81BD" w:themeColor="accent1"/>
+    </w:rPr>
+  </w:style>
+  <w:style w:type="paragraph" w:styleId="En-tte">
+    <w:name w:val="header"/>
+    <w:basedOn w:val="Normal"/>
+    <w:link w:val="En-tteCar"/>
+    <w:uiPriority w:val="99"/>
+    <w:unhideWhenUsed/>
+    <w:rsid w:val="007C5339"/>
+    <w:pPr>
+      <w:tabs>
+        <w:tab w:val="center" w:pos="4536"/>
+        <w:tab w:val="right" w:pos="9072"/>
+      </w:tabs>
+      <w:spacing w:after="0" w:line="240" w:lineRule="auto"/>
+    </w:pPr>
+  </w:style>
+  <w:style w:type="character" w:customStyle="1" w:styleId="En-tteCar">
+    <w:name w:val="En-tête Car"/>
+    <w:basedOn w:val="Policepardfaut"/>
+    <w:link w:val="En-tte"/>
+    <w:uiPriority w:val="99"/>
+    <w:rsid w:val="007C5339"/>
+  </w:style>
+  <w:style w:type="paragraph" w:styleId="Pieddepage">
+    <w:name w:val="footer"/>
+    <w:basedOn w:val="Normal"/>
+    <w:link w:val="PieddepageCar"/>
+    <w:uiPriority w:val="99"/>
+    <w:unhideWhenUsed/>
+    <w:rsid w:val="007C5339"/>
+    <w:pPr>
+      <w:tabs>
+        <w:tab w:val="center" w:pos="4536"/>
+        <w:tab w:val="right" w:pos="9072"/>
+      </w:tabs>
+      <w:spacing w:after="0" w:line="240" w:lineRule="auto"/>
+    </w:pPr>
+  </w:style>
+  <w:style w:type="character" w:customStyle="1" w:styleId="PieddepageCar">
+    <w:name w:val="Pied de page Car"/>
+    <w:basedOn w:val="Policepardfaut"/>
+    <w:link w:val="Pieddepage"/>
+    <w:uiPriority w:val="99"/>
+    <w:rsid w:val="007C5339"/>
+  </w:style>
+  <w:style w:type="paragraph" w:styleId="Paragraphedeliste">
+    <w:name w:val="List Paragraph"/>
+    <w:basedOn w:val="Normal"/>
+    <w:uiPriority w:val="34"/>
+    <w:qFormat/>
+    <w:rsid w:val="008E6F64"/>
+    <w:pPr>
+      <w:ind w:left="720"/>
+      <w:contextualSpacing/>
+    </w:pPr>
+  </w:style>
 </w:styles>
 </file>
 
 <file path=word/glossary/document.xml><?xml version="1.0" encoding="utf-8"?>
-<w:glossaryDocument xmlns:wpc="http://schemas.microsoft.com/office/word/2010/wordprocessingCanvas" xmlns:cx="http://schemas.microsoft.com/office/drawing/2014/chartex" xmlns:cx1="http://schemas.microsoft.com/office/drawing/2015/9/8/chartex" xmlns:cx2="http://schemas.microsoft.com/office/drawing/2015/10/21/chartex" xmlns:mc="http://schemas.openxmlformats.org/markup-compatibility/2006" xmlns:o="urn:schemas-microsoft-com:office:office" xmlns:r="http://schemas.openxmlformats.org/officeDocument/2006/relationships" xmlns:m="http://schemas.openxmlformats.org/officeDocument/2006/math" xmlns:v="urn:schemas-microsoft-com:vml" xmlns:wp14="http://schemas.microsoft.com/office/word/2010/wordprocessingDrawing" xmlns:wp="http://schemas.openxmlformats.org/drawingml/2006/wordprocessingDrawing" xmlns:w10="urn:schemas-microsoft-com:office:word" xmlns:w="http://schemas.openxmlformats.org/wordprocessingml/2006/main" xmlns:w14="http://schemas.microsoft.com/office/word/2010/wordml" xmlns:w15="http://schemas.microsoft.com/office/word/2012/wordml" xmlns:w16se="http://schemas.microsoft.com/office/word/2015/wordml/symex" xmlns:wpg="http://schemas.microsoft.com/office/word/2010/wordprocessingGroup" xmlns:wpi="http://schemas.microsoft.com/office/word/2010/wordprocessingInk" xmlns:wne="http://schemas.microsoft.com/office/word/2006/wordml" xmlns:wps="http://schemas.microsoft.com/office/word/2010/wordprocessingShape" mc:Ignorable="w14 w15 w16se wp14">
+<w:glossaryDocument xmlns:wpc="http://schemas.microsoft.com/office/word/2010/wordprocessingCanvas" xmlns:mc="http://schemas.openxmlformats.org/markup-compatibility/2006" xmlns:o="urn:schemas-microsoft-com:office:office" xmlns:r="http://schemas.openxmlformats.org/officeDocument/2006/relationships" xmlns:m="http://schemas.openxmlformats.org/officeDocument/2006/math" xmlns:v="urn:schemas-microsoft-com:vml" xmlns:wp14="http://schemas.microsoft.com/office/word/2010/wordprocessingDrawing" xmlns:wp="http://schemas.openxmlformats.org/drawingml/2006/wordprocessingDrawing" xmlns:w10="urn:schemas-microsoft-com:office:word" xmlns:w="http://schemas.openxmlformats.org/wordprocessingml/2006/main" xmlns:w14="http://schemas.microsoft.com/office/word/2010/wordml" xmlns:wpg="http://schemas.microsoft.com/office/word/2010/wordprocessingGroup" xmlns:wpi="http://schemas.microsoft.com/office/word/2010/wordprocessingInk" xmlns:wne="http://schemas.microsoft.com/office/word/2006/wordml" xmlns:wps="http://schemas.microsoft.com/office/word/2010/wordprocessingShape" mc:Ignorable="w14 wp14">
   <w:docParts>
     <w:docPart>
       <w:docPartPr>
@@ -3021,54 +4063,46 @@
         </w:p>
       </w:docPartBody>
     </w:docPart>
-    <w:docPart>
-      <w:docPartPr>
-        <w:name w:val="0C53D4084511476893A5636092B03402"/>
-        <w:category>
-          <w:name w:val="Général"/>
-          <w:gallery w:val="placeholder"/>
-        </w:category>
-        <w:types>
-          <w:type w:val="bbPlcHdr"/>
-        </w:types>
-        <w:behaviors>
-          <w:behavior w:val="content"/>
-        </w:behaviors>
-        <w:guid w:val="{51DD745F-B74D-4ADD-9581-B79B68529DFA}"/>
-      </w:docPartPr>
-      <w:docPartBody>
-        <w:p>
-          <w:pPr>
-            <w:pStyle w:val="0C53D4084511476893A5636092B03402"/>
-          </w:pPr>
-          <w:r>
-            <w:rPr>
-              <w:color w:val="7F7F7F" w:themeColor="background1" w:themeShade="7F"/>
-            </w:rPr>
-            <w:t>[Tapez le résumé du document ici. Il s’agit généralement d’une courte synthèse du document. Tapez le résumé du document ici. Il s’agit généralement d’une courte synthèse du document.]</w:t>
-          </w:r>
-        </w:p>
-      </w:docPartBody>
-    </w:docPart>
   </w:docParts>
 </w:glossaryDocument>
 </file>
 
 <file path=word/glossary/fontTable.xml><?xml version="1.0" encoding="utf-8"?>
-<w:fonts xmlns:mc="http://schemas.openxmlformats.org/markup-compatibility/2006" xmlns:r="http://schemas.openxmlformats.org/officeDocument/2006/relationships" xmlns:w="http://schemas.openxmlformats.org/wordprocessingml/2006/main" xmlns:w14="http://schemas.microsoft.com/office/word/2010/wordml" xmlns:w15="http://schemas.microsoft.com/office/word/2012/wordml" xmlns:w16se="http://schemas.microsoft.com/office/word/2015/wordml/symex" mc:Ignorable="w14 w15 w16se">
+<w:fonts xmlns:mc="http://schemas.openxmlformats.org/markup-compatibility/2006" xmlns:r="http://schemas.openxmlformats.org/officeDocument/2006/relationships" xmlns:w="http://schemas.openxmlformats.org/wordprocessingml/2006/main" xmlns:w14="http://schemas.microsoft.com/office/word/2010/wordml" mc:Ignorable="w14">
+  <w:font w:name="Symbol">
+    <w:panose1 w:val="05050102010706020507"/>
+    <w:charset w:val="02"/>
+    <w:family w:val="roman"/>
+    <w:pitch w:val="variable"/>
+    <w:sig w:usb0="00000000" w:usb1="10000000" w:usb2="00000000" w:usb3="00000000" w:csb0="80000000" w:csb1="00000000"/>
+  </w:font>
+  <w:font w:name="Times New Roman">
+    <w:panose1 w:val="02020603050405020304"/>
+    <w:charset w:val="00"/>
+    <w:family w:val="roman"/>
+    <w:pitch w:val="variable"/>
+    <w:sig w:usb0="E0002AFF" w:usb1="C0007841" w:usb2="00000009" w:usb3="00000000" w:csb0="000001FF" w:csb1="00000000"/>
+  </w:font>
+  <w:font w:name="Courier New">
+    <w:panose1 w:val="02070309020205020404"/>
+    <w:charset w:val="00"/>
+    <w:family w:val="modern"/>
+    <w:pitch w:val="fixed"/>
+    <w:sig w:usb0="E0002AFF" w:usb1="C0007843" w:usb2="00000009" w:usb3="00000000" w:csb0="000001FF" w:csb1="00000000"/>
+  </w:font>
+  <w:font w:name="Wingdings">
+    <w:panose1 w:val="05000000000000000000"/>
+    <w:charset w:val="02"/>
+    <w:family w:val="auto"/>
+    <w:pitch w:val="variable"/>
+    <w:sig w:usb0="00000000" w:usb1="10000000" w:usb2="00000000" w:usb3="00000000" w:csb0="80000000" w:csb1="00000000"/>
+  </w:font>
   <w:font w:name="Calibri">
     <w:panose1 w:val="020F0502020204030204"/>
     <w:charset w:val="00"/>
     <w:family w:val="swiss"/>
     <w:pitch w:val="variable"/>
     <w:sig w:usb0="E00002FF" w:usb1="4000ACFF" w:usb2="00000001" w:usb3="00000000" w:csb0="0000019F" w:csb1="00000000"/>
-  </w:font>
-  <w:font w:name="Times New Roman">
-    <w:panose1 w:val="02020603050405020304"/>
-    <w:charset w:val="00"/>
-    <w:family w:val="roman"/>
-    <w:pitch w:val="variable"/>
-    <w:sig w:usb0="E0002EFF" w:usb1="C0007843" w:usb2="00000009" w:usb3="00000000" w:csb0="000001FF" w:csb1="00000000"/>
   </w:font>
   <w:font w:name="Cambria">
     <w:panose1 w:val="02040503050406030204"/>
@@ -3078,24 +4112,18 @@
     <w:sig w:usb0="E00002FF" w:usb1="400004FF" w:usb2="00000000" w:usb3="00000000" w:csb0="0000019F" w:csb1="00000000"/>
   </w:font>
   <w:font w:name="Tahoma">
-    <w:panose1 w:val="020B0604030504040204"/>
+    <w:panose1 w:val="00000000000000000000"/>
     <w:charset w:val="00"/>
     <w:family w:val="swiss"/>
+    <w:notTrueType/>
     <w:pitch w:val="variable"/>
-    <w:sig w:usb0="E1002EFF" w:usb1="C000605B" w:usb2="00000029" w:usb3="00000000" w:csb0="000101FF" w:csb1="00000000"/>
-  </w:font>
-  <w:font w:name="Calibri Light">
-    <w:panose1 w:val="020F0302020204030204"/>
-    <w:charset w:val="00"/>
-    <w:family w:val="swiss"/>
-    <w:pitch w:val="variable"/>
-    <w:sig w:usb0="A00002EF" w:usb1="4000207B" w:usb2="00000000" w:usb3="00000000" w:csb0="0000019F" w:csb1="00000000"/>
+    <w:sig w:usb0="00000003" w:usb1="00000000" w:usb2="00000000" w:usb3="00000000" w:csb0="00000001" w:csb1="00000000"/>
   </w:font>
 </w:fonts>
 </file>
 
 <file path=word/glossary/settings.xml><?xml version="1.0" encoding="utf-8"?>
-<w:settings xmlns:mc="http://schemas.openxmlformats.org/markup-compatibility/2006" xmlns:o="urn:schemas-microsoft-com:office:office" xmlns:r="http://schemas.openxmlformats.org/officeDocument/2006/relationships" xmlns:m="http://schemas.openxmlformats.org/officeDocument/2006/math" xmlns:v="urn:schemas-microsoft-com:vml" xmlns:w10="urn:schemas-microsoft-com:office:word" xmlns:w="http://schemas.openxmlformats.org/wordprocessingml/2006/main" xmlns:w14="http://schemas.microsoft.com/office/word/2010/wordml" xmlns:w15="http://schemas.microsoft.com/office/word/2012/wordml" xmlns:w16se="http://schemas.microsoft.com/office/word/2015/wordml/symex" xmlns:sl="http://schemas.openxmlformats.org/schemaLibrary/2006/main" mc:Ignorable="w14 w15 w16se">
+<w:settings xmlns:mc="http://schemas.openxmlformats.org/markup-compatibility/2006" xmlns:o="urn:schemas-microsoft-com:office:office" xmlns:r="http://schemas.openxmlformats.org/officeDocument/2006/relationships" xmlns:m="http://schemas.openxmlformats.org/officeDocument/2006/math" xmlns:v="urn:schemas-microsoft-com:vml" xmlns:w10="urn:schemas-microsoft-com:office:word" xmlns:w="http://schemas.openxmlformats.org/wordprocessingml/2006/main" xmlns:w14="http://schemas.microsoft.com/office/word/2010/wordml" xmlns:sl="http://schemas.openxmlformats.org/schemaLibrary/2006/main" mc:Ignorable="w14">
   <w:view w:val="normal"/>
   <w:defaultTabStop w:val="708"/>
   <w:hyphenationZone w:val="425"/>
@@ -3109,6 +4137,7 @@
   </w:compat>
   <w:rsids>
     <w:rsidRoot w:val="00C47E6E"/>
+    <w:rsid w:val="001D1CF6"/>
     <w:rsid w:val="00380438"/>
     <w:rsid w:val="00645B7F"/>
     <w:rsid w:val="00C47E6E"/>
@@ -3135,7 +4164,7 @@
 </file>
 
 <file path=word/glossary/styles.xml><?xml version="1.0" encoding="utf-8"?>
-<w:styles xmlns:mc="http://schemas.openxmlformats.org/markup-compatibility/2006" xmlns:r="http://schemas.openxmlformats.org/officeDocument/2006/relationships" xmlns:w="http://schemas.openxmlformats.org/wordprocessingml/2006/main" xmlns:w14="http://schemas.microsoft.com/office/word/2010/wordml" xmlns:w15="http://schemas.microsoft.com/office/word/2012/wordml" xmlns:w16se="http://schemas.microsoft.com/office/word/2015/wordml/symex" mc:Ignorable="w14 w15 w16se">
+<w:styles xmlns:mc="http://schemas.openxmlformats.org/markup-compatibility/2006" xmlns:r="http://schemas.openxmlformats.org/officeDocument/2006/relationships" xmlns:w="http://schemas.openxmlformats.org/wordprocessingml/2006/main" xmlns:w14="http://schemas.microsoft.com/office/word/2010/wordml" mc:Ignorable="w14">
   <w:docDefaults>
     <w:rPrDefault>
       <w:rPr>
@@ -3151,379 +4180,144 @@
       </w:pPr>
     </w:pPrDefault>
   </w:docDefaults>
-  <w:latentStyles w:defLockedState="0" w:defUIPriority="99" w:defSemiHidden="0" w:defUnhideWhenUsed="0" w:defQFormat="0" w:count="372">
-    <w:lsdException w:name="Normal" w:uiPriority="0" w:qFormat="1"/>
-    <w:lsdException w:name="heading 1" w:uiPriority="9" w:qFormat="1"/>
-    <w:lsdException w:name="heading 2" w:semiHidden="1" w:uiPriority="9" w:unhideWhenUsed="1" w:qFormat="1"/>
-    <w:lsdException w:name="heading 3" w:semiHidden="1" w:uiPriority="9" w:unhideWhenUsed="1" w:qFormat="1"/>
-    <w:lsdException w:name="heading 4" w:semiHidden="1" w:uiPriority="9" w:unhideWhenUsed="1" w:qFormat="1"/>
-    <w:lsdException w:name="heading 5" w:semiHidden="1" w:uiPriority="9" w:unhideWhenUsed="1" w:qFormat="1"/>
-    <w:lsdException w:name="heading 6" w:semiHidden="1" w:uiPriority="9" w:unhideWhenUsed="1" w:qFormat="1"/>
-    <w:lsdException w:name="heading 7" w:semiHidden="1" w:uiPriority="9" w:unhideWhenUsed="1" w:qFormat="1"/>
-    <w:lsdException w:name="heading 8" w:semiHidden="1" w:uiPriority="9" w:unhideWhenUsed="1" w:qFormat="1"/>
-    <w:lsdException w:name="heading 9" w:semiHidden="1" w:uiPriority="9" w:unhideWhenUsed="1" w:qFormat="1"/>
-    <w:lsdException w:name="index 1" w:semiHidden="1" w:unhideWhenUsed="1"/>
-    <w:lsdException w:name="index 2" w:semiHidden="1" w:unhideWhenUsed="1"/>
-    <w:lsdException w:name="index 3" w:semiHidden="1" w:unhideWhenUsed="1"/>
-    <w:lsdException w:name="index 4" w:semiHidden="1" w:unhideWhenUsed="1"/>
-    <w:lsdException w:name="index 5" w:semiHidden="1" w:unhideWhenUsed="1"/>
-    <w:lsdException w:name="index 6" w:semiHidden="1" w:unhideWhenUsed="1"/>
-    <w:lsdException w:name="index 7" w:semiHidden="1" w:unhideWhenUsed="1"/>
-    <w:lsdException w:name="index 8" w:semiHidden="1" w:unhideWhenUsed="1"/>
-    <w:lsdException w:name="index 9" w:semiHidden="1" w:unhideWhenUsed="1"/>
-    <w:lsdException w:name="toc 1" w:semiHidden="1" w:uiPriority="39" w:unhideWhenUsed="1"/>
-    <w:lsdException w:name="toc 2" w:semiHidden="1" w:uiPriority="39" w:unhideWhenUsed="1"/>
-    <w:lsdException w:name="toc 3" w:semiHidden="1" w:uiPriority="39" w:unhideWhenUsed="1"/>
-    <w:lsdException w:name="toc 4" w:semiHidden="1" w:uiPriority="39" w:unhideWhenUsed="1"/>
-    <w:lsdException w:name="toc 5" w:semiHidden="1" w:uiPriority="39" w:unhideWhenUsed="1"/>
-    <w:lsdException w:name="toc 6" w:semiHidden="1" w:uiPriority="39" w:unhideWhenUsed="1"/>
-    <w:lsdException w:name="toc 7" w:semiHidden="1" w:uiPriority="39" w:unhideWhenUsed="1"/>
-    <w:lsdException w:name="toc 8" w:semiHidden="1" w:uiPriority="39" w:unhideWhenUsed="1"/>
-    <w:lsdException w:name="toc 9" w:semiHidden="1" w:uiPriority="39" w:unhideWhenUsed="1"/>
-    <w:lsdException w:name="Normal Indent" w:semiHidden="1" w:unhideWhenUsed="1"/>
-    <w:lsdException w:name="footnote text" w:semiHidden="1" w:unhideWhenUsed="1"/>
-    <w:lsdException w:name="annotation text" w:semiHidden="1" w:unhideWhenUsed="1"/>
-    <w:lsdException w:name="header" w:semiHidden="1" w:unhideWhenUsed="1"/>
-    <w:lsdException w:name="footer" w:semiHidden="1" w:unhideWhenUsed="1"/>
-    <w:lsdException w:name="index heading" w:semiHidden="1" w:unhideWhenUsed="1"/>
-    <w:lsdException w:name="caption" w:semiHidden="1" w:uiPriority="35" w:unhideWhenUsed="1" w:qFormat="1"/>
-    <w:lsdException w:name="table of figures" w:semiHidden="1" w:unhideWhenUsed="1"/>
-    <w:lsdException w:name="envelope address" w:semiHidden="1" w:unhideWhenUsed="1"/>
-    <w:lsdException w:name="envelope return" w:semiHidden="1" w:unhideWhenUsed="1"/>
-    <w:lsdException w:name="footnote reference" w:semiHidden="1" w:unhideWhenUsed="1"/>
-    <w:lsdException w:name="annotation reference" w:semiHidden="1" w:unhideWhenUsed="1"/>
-    <w:lsdException w:name="line number" w:semiHidden="1" w:unhideWhenUsed="1"/>
-    <w:lsdException w:name="page number" w:semiHidden="1" w:unhideWhenUsed="1"/>
-    <w:lsdException w:name="endnote reference" w:semiHidden="1" w:unhideWhenUsed="1"/>
-    <w:lsdException w:name="endnote text" w:semiHidden="1" w:unhideWhenUsed="1"/>
-    <w:lsdException w:name="table of authorities" w:semiHidden="1" w:unhideWhenUsed="1"/>
-    <w:lsdException w:name="macro" w:semiHidden="1" w:unhideWhenUsed="1"/>
-    <w:lsdException w:name="toa heading" w:semiHidden="1" w:unhideWhenUsed="1"/>
-    <w:lsdException w:name="List" w:semiHidden="1" w:unhideWhenUsed="1"/>
-    <w:lsdException w:name="List Bullet" w:semiHidden="1" w:unhideWhenUsed="1"/>
-    <w:lsdException w:name="List Number" w:semiHidden="1" w:unhideWhenUsed="1"/>
-    <w:lsdException w:name="List 2" w:semiHidden="1" w:unhideWhenUsed="1"/>
-    <w:lsdException w:name="List 3" w:semiHidden="1" w:unhideWhenUsed="1"/>
-    <w:lsdException w:name="List 4" w:semiHidden="1" w:unhideWhenUsed="1"/>
-    <w:lsdException w:name="List 5" w:semiHidden="1" w:unhideWhenUsed="1"/>
-    <w:lsdException w:name="List Bullet 2" w:semiHidden="1" w:unhideWhenUsed="1"/>
-    <w:lsdException w:name="List Bullet 3" w:semiHidden="1" w:unhideWhenUsed="1"/>
-    <w:lsdException w:name="List Bullet 4" w:semiHidden="1" w:unhideWhenUsed="1"/>
-    <w:lsdException w:name="List Bullet 5" w:semiHidden="1" w:unhideWhenUsed="1"/>
-    <w:lsdException w:name="List Number 2" w:semiHidden="1" w:unhideWhenUsed="1"/>
-    <w:lsdException w:name="List Number 3" w:semiHidden="1" w:unhideWhenUsed="1"/>
-    <w:lsdException w:name="List Number 4" w:semiHidden="1" w:unhideWhenUsed="1"/>
-    <w:lsdException w:name="List Number 5" w:semiHidden="1" w:unhideWhenUsed="1"/>
-    <w:lsdException w:name="Title" w:uiPriority="10" w:qFormat="1"/>
-    <w:lsdException w:name="Closing" w:semiHidden="1" w:unhideWhenUsed="1"/>
-    <w:lsdException w:name="Signature" w:semiHidden="1" w:unhideWhenUsed="1"/>
-    <w:lsdException w:name="Default Paragraph Font" w:semiHidden="1" w:uiPriority="1" w:unhideWhenUsed="1"/>
-    <w:lsdException w:name="Body Text" w:semiHidden="1" w:unhideWhenUsed="1"/>
-    <w:lsdException w:name="Body Text Indent" w:semiHidden="1" w:unhideWhenUsed="1"/>
-    <w:lsdException w:name="List Continue" w:semiHidden="1" w:unhideWhenUsed="1"/>
-    <w:lsdException w:name="List Continue 2" w:semiHidden="1" w:unhideWhenUsed="1"/>
-    <w:lsdException w:name="List Continue 3" w:semiHidden="1" w:unhideWhenUsed="1"/>
-    <w:lsdException w:name="List Continue 4" w:semiHidden="1" w:unhideWhenUsed="1"/>
-    <w:lsdException w:name="List Continue 5" w:semiHidden="1" w:unhideWhenUsed="1"/>
-    <w:lsdException w:name="Message Header" w:semiHidden="1" w:unhideWhenUsed="1"/>
-    <w:lsdException w:name="Subtitle" w:uiPriority="11" w:qFormat="1"/>
-    <w:lsdException w:name="Salutation" w:semiHidden="1" w:unhideWhenUsed="1"/>
-    <w:lsdException w:name="Date" w:semiHidden="1" w:unhideWhenUsed="1"/>
-    <w:lsdException w:name="Body Text First Indent" w:semiHidden="1" w:unhideWhenUsed="1"/>
-    <w:lsdException w:name="Body Text First Indent 2" w:semiHidden="1" w:unhideWhenUsed="1"/>
-    <w:lsdException w:name="Note Heading" w:semiHidden="1" w:unhideWhenUsed="1"/>
-    <w:lsdException w:name="Body Text 2" w:semiHidden="1" w:unhideWhenUsed="1"/>
-    <w:lsdException w:name="Body Text 3" w:semiHidden="1" w:unhideWhenUsed="1"/>
-    <w:lsdException w:name="Body Text Indent 2" w:semiHidden="1" w:unhideWhenUsed="1"/>
-    <w:lsdException w:name="Body Text Indent 3" w:semiHidden="1" w:unhideWhenUsed="1"/>
-    <w:lsdException w:name="Block Text" w:semiHidden="1" w:unhideWhenUsed="1"/>
-    <w:lsdException w:name="Hyperlink" w:semiHidden="1" w:unhideWhenUsed="1"/>
-    <w:lsdException w:name="FollowedHyperlink" w:semiHidden="1" w:unhideWhenUsed="1"/>
-    <w:lsdException w:name="Strong" w:uiPriority="22" w:qFormat="1"/>
-    <w:lsdException w:name="Emphasis" w:uiPriority="20" w:qFormat="1"/>
-    <w:lsdException w:name="Document Map" w:semiHidden="1" w:unhideWhenUsed="1"/>
-    <w:lsdException w:name="Plain Text" w:semiHidden="1" w:unhideWhenUsed="1"/>
-    <w:lsdException w:name="E-mail Signature" w:semiHidden="1" w:unhideWhenUsed="1"/>
-    <w:lsdException w:name="HTML Top of Form" w:semiHidden="1" w:unhideWhenUsed="1"/>
-    <w:lsdException w:name="HTML Bottom of Form" w:semiHidden="1" w:unhideWhenUsed="1"/>
-    <w:lsdException w:name="Normal (Web)" w:semiHidden="1" w:unhideWhenUsed="1"/>
-    <w:lsdException w:name="HTML Acronym" w:semiHidden="1" w:unhideWhenUsed="1"/>
-    <w:lsdException w:name="HTML Address" w:semiHidden="1" w:unhideWhenUsed="1"/>
-    <w:lsdException w:name="HTML Cite" w:semiHidden="1" w:unhideWhenUsed="1"/>
-    <w:lsdException w:name="HTML Code" w:semiHidden="1" w:unhideWhenUsed="1"/>
-    <w:lsdException w:name="HTML Definition" w:semiHidden="1" w:unhideWhenUsed="1"/>
-    <w:lsdException w:name="HTML Keyboard" w:semiHidden="1" w:unhideWhenUsed="1"/>
-    <w:lsdException w:name="HTML Preformatted" w:semiHidden="1" w:unhideWhenUsed="1"/>
-    <w:lsdException w:name="HTML Sample" w:semiHidden="1" w:unhideWhenUsed="1"/>
-    <w:lsdException w:name="HTML Typewriter" w:semiHidden="1" w:unhideWhenUsed="1"/>
-    <w:lsdException w:name="HTML Variable" w:semiHidden="1" w:unhideWhenUsed="1"/>
-    <w:lsdException w:name="Normal Table" w:semiHidden="1" w:unhideWhenUsed="1"/>
-    <w:lsdException w:name="annotation subject" w:semiHidden="1" w:unhideWhenUsed="1"/>
-    <w:lsdException w:name="No List" w:semiHidden="1" w:unhideWhenUsed="1"/>
-    <w:lsdException w:name="Outline List 1" w:semiHidden="1" w:unhideWhenUsed="1"/>
-    <w:lsdException w:name="Outline List 2" w:semiHidden="1" w:unhideWhenUsed="1"/>
-    <w:lsdException w:name="Outline List 3" w:semiHidden="1" w:unhideWhenUsed="1"/>
-    <w:lsdException w:name="Table Simple 1" w:semiHidden="1" w:unhideWhenUsed="1"/>
-    <w:lsdException w:name="Table Simple 2" w:semiHidden="1" w:unhideWhenUsed="1"/>
-    <w:lsdException w:name="Table Simple 3" w:semiHidden="1" w:unhideWhenUsed="1"/>
-    <w:lsdException w:name="Table Classic 1" w:semiHidden="1" w:unhideWhenUsed="1"/>
-    <w:lsdException w:name="Table Classic 2" w:semiHidden="1" w:unhideWhenUsed="1"/>
-    <w:lsdException w:name="Table Classic 3" w:semiHidden="1" w:unhideWhenUsed="1"/>
-    <w:lsdException w:name="Table Classic 4" w:semiHidden="1" w:unhideWhenUsed="1"/>
-    <w:lsdException w:name="Table Colorful 1" w:semiHidden="1" w:unhideWhenUsed="1"/>
-    <w:lsdException w:name="Table Colorful 2" w:semiHidden="1" w:unhideWhenUsed="1"/>
-    <w:lsdException w:name="Table Colorful 3" w:semiHidden="1" w:unhideWhenUsed="1"/>
-    <w:lsdException w:name="Table Columns 1" w:semiHidden="1" w:unhideWhenUsed="1"/>
-    <w:lsdException w:name="Table Columns 2" w:semiHidden="1" w:unhideWhenUsed="1"/>
-    <w:lsdException w:name="Table Columns 3" w:semiHidden="1" w:unhideWhenUsed="1"/>
-    <w:lsdException w:name="Table Columns 4" w:semiHidden="1" w:unhideWhenUsed="1"/>
-    <w:lsdException w:name="Table Columns 5" w:semiHidden="1" w:unhideWhenUsed="1"/>
-    <w:lsdException w:name="Table Grid 1" w:semiHidden="1" w:unhideWhenUsed="1"/>
-    <w:lsdException w:name="Table Grid 2" w:semiHidden="1" w:unhideWhenUsed="1"/>
-    <w:lsdException w:name="Table Grid 3" w:semiHidden="1" w:unhideWhenUsed="1"/>
-    <w:lsdException w:name="Table Grid 4" w:semiHidden="1" w:unhideWhenUsed="1"/>
-    <w:lsdException w:name="Table Grid 5" w:semiHidden="1" w:unhideWhenUsed="1"/>
-    <w:lsdException w:name="Table Grid 6" w:semiHidden="1" w:unhideWhenUsed="1"/>
-    <w:lsdException w:name="Table Grid 7" w:semiHidden="1" w:unhideWhenUsed="1"/>
-    <w:lsdException w:name="Table Grid 8" w:semiHidden="1" w:unhideWhenUsed="1"/>
-    <w:lsdException w:name="Table List 1" w:semiHidden="1" w:unhideWhenUsed="1"/>
-    <w:lsdException w:name="Table List 2" w:semiHidden="1" w:unhideWhenUsed="1"/>
-    <w:lsdException w:name="Table List 3" w:semiHidden="1" w:unhideWhenUsed="1"/>
-    <w:lsdException w:name="Table List 4" w:semiHidden="1" w:unhideWhenUsed="1"/>
-    <w:lsdException w:name="Table List 5" w:semiHidden="1" w:unhideWhenUsed="1"/>
-    <w:lsdException w:name="Table List 6" w:semiHidden="1" w:unhideWhenUsed="1"/>
-    <w:lsdException w:name="Table List 7" w:semiHidden="1" w:unhideWhenUsed="1"/>
-    <w:lsdException w:name="Table List 8" w:semiHidden="1" w:unhideWhenUsed="1"/>
-    <w:lsdException w:name="Table 3D effects 1" w:semiHidden="1" w:unhideWhenUsed="1"/>
-    <w:lsdException w:name="Table 3D effects 2" w:semiHidden="1" w:unhideWhenUsed="1"/>
-    <w:lsdException w:name="Table 3D effects 3" w:semiHidden="1" w:unhideWhenUsed="1"/>
-    <w:lsdException w:name="Table Contemporary" w:semiHidden="1" w:unhideWhenUsed="1"/>
-    <w:lsdException w:name="Table Elegant" w:semiHidden="1" w:unhideWhenUsed="1"/>
-    <w:lsdException w:name="Table Professional" w:semiHidden="1" w:unhideWhenUsed="1"/>
-    <w:lsdException w:name="Table Subtle 1" w:semiHidden="1" w:unhideWhenUsed="1"/>
-    <w:lsdException w:name="Table Subtle 2" w:semiHidden="1" w:unhideWhenUsed="1"/>
-    <w:lsdException w:name="Table Web 1" w:semiHidden="1" w:unhideWhenUsed="1"/>
-    <w:lsdException w:name="Table Web 2" w:semiHidden="1" w:unhideWhenUsed="1"/>
-    <w:lsdException w:name="Table Web 3" w:semiHidden="1" w:unhideWhenUsed="1"/>
-    <w:lsdException w:name="Balloon Text" w:semiHidden="1" w:unhideWhenUsed="1"/>
-    <w:lsdException w:name="Table Grid" w:uiPriority="59"/>
-    <w:lsdException w:name="Table Theme" w:semiHidden="1" w:unhideWhenUsed="1"/>
-    <w:lsdException w:name="Placeholder Text" w:semiHidden="1"/>
-    <w:lsdException w:name="No Spacing" w:uiPriority="1" w:qFormat="1"/>
-    <w:lsdException w:name="Light Shading" w:uiPriority="60"/>
-    <w:lsdException w:name="Light List" w:uiPriority="61"/>
-    <w:lsdException w:name="Light Grid" w:uiPriority="62"/>
-    <w:lsdException w:name="Medium Shading 1" w:uiPriority="63"/>
-    <w:lsdException w:name="Medium Shading 2" w:uiPriority="64"/>
-    <w:lsdException w:name="Medium List 1" w:uiPriority="65"/>
-    <w:lsdException w:name="Medium List 2" w:uiPriority="66"/>
-    <w:lsdException w:name="Medium Grid 1" w:uiPriority="67"/>
-    <w:lsdException w:name="Medium Grid 2" w:uiPriority="68"/>
-    <w:lsdException w:name="Medium Grid 3" w:uiPriority="69"/>
-    <w:lsdException w:name="Dark List" w:uiPriority="70"/>
-    <w:lsdException w:name="Colorful Shading" w:uiPriority="71"/>
-    <w:lsdException w:name="Colorful List" w:uiPriority="72"/>
-    <w:lsdException w:name="Colorful Grid" w:uiPriority="73"/>
-    <w:lsdException w:name="Light Shading Accent 1" w:uiPriority="60"/>
-    <w:lsdException w:name="Light List Accent 1" w:uiPriority="61"/>
-    <w:lsdException w:name="Light Grid Accent 1" w:uiPriority="62"/>
-    <w:lsdException w:name="Medium Shading 1 Accent 1" w:uiPriority="63"/>
-    <w:lsdException w:name="Medium Shading 2 Accent 1" w:uiPriority="64"/>
-    <w:lsdException w:name="Medium List 1 Accent 1" w:uiPriority="65"/>
-    <w:lsdException w:name="Revision" w:semiHidden="1"/>
-    <w:lsdException w:name="List Paragraph" w:uiPriority="34" w:qFormat="1"/>
-    <w:lsdException w:name="Quote" w:uiPriority="29" w:qFormat="1"/>
-    <w:lsdException w:name="Intense Quote" w:uiPriority="30" w:qFormat="1"/>
-    <w:lsdException w:name="Medium List 2 Accent 1" w:uiPriority="66"/>
-    <w:lsdException w:name="Medium Grid 1 Accent 1" w:uiPriority="67"/>
-    <w:lsdException w:name="Medium Grid 2 Accent 1" w:uiPriority="68"/>
-    <w:lsdException w:name="Medium Grid 3 Accent 1" w:uiPriority="69"/>
-    <w:lsdException w:name="Dark List Accent 1" w:uiPriority="70"/>
-    <w:lsdException w:name="Colorful Shading Accent 1" w:uiPriority="71"/>
-    <w:lsdException w:name="Colorful List Accent 1" w:uiPriority="72"/>
-    <w:lsdException w:name="Colorful Grid Accent 1" w:uiPriority="73"/>
-    <w:lsdException w:name="Light Shading Accent 2" w:uiPriority="60"/>
-    <w:lsdException w:name="Light List Accent 2" w:uiPriority="61"/>
-    <w:lsdException w:name="Light Grid Accent 2" w:uiPriority="62"/>
-    <w:lsdException w:name="Medium Shading 1 Accent 2" w:uiPriority="63"/>
-    <w:lsdException w:name="Medium Shading 2 Accent 2" w:uiPriority="64"/>
-    <w:lsdException w:name="Medium List 1 Accent 2" w:uiPriority="65"/>
-    <w:lsdException w:name="Medium List 2 Accent 2" w:uiPriority="66"/>
-    <w:lsdException w:name="Medium Grid 1 Accent 2" w:uiPriority="67"/>
-    <w:lsdException w:name="Medium Grid 2 Accent 2" w:uiPriority="68"/>
-    <w:lsdException w:name="Medium Grid 3 Accent 2" w:uiPriority="69"/>
-    <w:lsdException w:name="Dark List Accent 2" w:uiPriority="70"/>
-    <w:lsdException w:name="Colorful Shading Accent 2" w:uiPriority="71"/>
-    <w:lsdException w:name="Colorful List Accent 2" w:uiPriority="72"/>
-    <w:lsdException w:name="Colorful Grid Accent 2" w:uiPriority="73"/>
-    <w:lsdException w:name="Light Shading Accent 3" w:uiPriority="60"/>
-    <w:lsdException w:name="Light List Accent 3" w:uiPriority="61"/>
-    <w:lsdException w:name="Light Grid Accent 3" w:uiPriority="62"/>
-    <w:lsdException w:name="Medium Shading 1 Accent 3" w:uiPriority="63"/>
-    <w:lsdException w:name="Medium Shading 2 Accent 3" w:uiPriority="64"/>
-    <w:lsdException w:name="Medium List 1 Accent 3" w:uiPriority="65"/>
-    <w:lsdException w:name="Medium List 2 Accent 3" w:uiPriority="66"/>
-    <w:lsdException w:name="Medium Grid 1 Accent 3" w:uiPriority="67"/>
-    <w:lsdException w:name="Medium Grid 2 Accent 3" w:uiPriority="68"/>
-    <w:lsdException w:name="Medium Grid 3 Accent 3" w:uiPriority="69"/>
-    <w:lsdException w:name="Dark List Accent 3" w:uiPriority="70"/>
-    <w:lsdException w:name="Colorful Shading Accent 3" w:uiPriority="71"/>
-    <w:lsdException w:name="Colorful List Accent 3" w:uiPriority="72"/>
-    <w:lsdException w:name="Colorful Grid Accent 3" w:uiPriority="73"/>
-    <w:lsdException w:name="Light Shading Accent 4" w:uiPriority="60"/>
-    <w:lsdException w:name="Light List Accent 4" w:uiPriority="61"/>
-    <w:lsdException w:name="Light Grid Accent 4" w:uiPriority="62"/>
-    <w:lsdException w:name="Medium Shading 1 Accent 4" w:uiPriority="63"/>
-    <w:lsdException w:name="Medium Shading 2 Accent 4" w:uiPriority="64"/>
-    <w:lsdException w:name="Medium List 1 Accent 4" w:uiPriority="65"/>
-    <w:lsdException w:name="Medium List 2 Accent 4" w:uiPriority="66"/>
-    <w:lsdException w:name="Medium Grid 1 Accent 4" w:uiPriority="67"/>
-    <w:lsdException w:name="Medium Grid 2 Accent 4" w:uiPriority="68"/>
-    <w:lsdException w:name="Medium Grid 3 Accent 4" w:uiPriority="69"/>
-    <w:lsdException w:name="Dark List Accent 4" w:uiPriority="70"/>
-    <w:lsdException w:name="Colorful Shading Accent 4" w:uiPriority="71"/>
-    <w:lsdException w:name="Colorful List Accent 4" w:uiPriority="72"/>
-    <w:lsdException w:name="Colorful Grid Accent 4" w:uiPriority="73"/>
-    <w:lsdException w:name="Light Shading Accent 5" w:uiPriority="60"/>
-    <w:lsdException w:name="Light List Accent 5" w:uiPriority="61"/>
-    <w:lsdException w:name="Light Grid Accent 5" w:uiPriority="62"/>
-    <w:lsdException w:name="Medium Shading 1 Accent 5" w:uiPriority="63"/>
-    <w:lsdException w:name="Medium Shading 2 Accent 5" w:uiPriority="64"/>
-    <w:lsdException w:name="Medium List 1 Accent 5" w:uiPriority="65"/>
-    <w:lsdException w:name="Medium List 2 Accent 5" w:uiPriority="66"/>
-    <w:lsdException w:name="Medium Grid 1 Accent 5" w:uiPriority="67"/>
-    <w:lsdException w:name="Medium Grid 2 Accent 5" w:uiPriority="68"/>
-    <w:lsdException w:name="Medium Grid 3 Accent 5" w:uiPriority="69"/>
-    <w:lsdException w:name="Dark List Accent 5" w:uiPriority="70"/>
-    <w:lsdException w:name="Colorful Shading Accent 5" w:uiPriority="71"/>
-    <w:lsdException w:name="Colorful List Accent 5" w:uiPriority="72"/>
-    <w:lsdException w:name="Colorful Grid Accent 5" w:uiPriority="73"/>
-    <w:lsdException w:name="Light Shading Accent 6" w:uiPriority="60"/>
-    <w:lsdException w:name="Light List Accent 6" w:uiPriority="61"/>
-    <w:lsdException w:name="Light Grid Accent 6" w:uiPriority="62"/>
-    <w:lsdException w:name="Medium Shading 1 Accent 6" w:uiPriority="63"/>
-    <w:lsdException w:name="Medium Shading 2 Accent 6" w:uiPriority="64"/>
-    <w:lsdException w:name="Medium List 1 Accent 6" w:uiPriority="65"/>
-    <w:lsdException w:name="Medium List 2 Accent 6" w:uiPriority="66"/>
-    <w:lsdException w:name="Medium Grid 1 Accent 6" w:uiPriority="67"/>
-    <w:lsdException w:name="Medium Grid 2 Accent 6" w:uiPriority="68"/>
-    <w:lsdException w:name="Medium Grid 3 Accent 6" w:uiPriority="69"/>
-    <w:lsdException w:name="Dark List Accent 6" w:uiPriority="70"/>
-    <w:lsdException w:name="Colorful Shading Accent 6" w:uiPriority="71"/>
-    <w:lsdException w:name="Colorful List Accent 6" w:uiPriority="72"/>
-    <w:lsdException w:name="Colorful Grid Accent 6" w:uiPriority="73"/>
-    <w:lsdException w:name="Subtle Emphasis" w:uiPriority="19" w:qFormat="1"/>
-    <w:lsdException w:name="Intense Emphasis" w:uiPriority="21" w:qFormat="1"/>
-    <w:lsdException w:name="Subtle Reference" w:uiPriority="31" w:qFormat="1"/>
-    <w:lsdException w:name="Intense Reference" w:uiPriority="32" w:qFormat="1"/>
-    <w:lsdException w:name="Book Title" w:uiPriority="33" w:qFormat="1"/>
-    <w:lsdException w:name="Bibliography" w:semiHidden="1" w:uiPriority="37" w:unhideWhenUsed="1"/>
-    <w:lsdException w:name="TOC Heading" w:semiHidden="1" w:uiPriority="39" w:unhideWhenUsed="1" w:qFormat="1"/>
-    <w:lsdException w:name="Plain Table 1" w:uiPriority="41"/>
-    <w:lsdException w:name="Plain Table 2" w:uiPriority="42"/>
-    <w:lsdException w:name="Plain Table 3" w:uiPriority="43"/>
-    <w:lsdException w:name="Plain Table 4" w:uiPriority="44"/>
-    <w:lsdException w:name="Plain Table 5" w:uiPriority="45"/>
-    <w:lsdException w:name="Grid Table Light" w:uiPriority="40"/>
-    <w:lsdException w:name="Grid Table 1 Light" w:uiPriority="46"/>
-    <w:lsdException w:name="Grid Table 2" w:uiPriority="47"/>
-    <w:lsdException w:name="Grid Table 3" w:uiPriority="48"/>
-    <w:lsdException w:name="Grid Table 4" w:uiPriority="49"/>
-    <w:lsdException w:name="Grid Table 5 Dark" w:uiPriority="50"/>
-    <w:lsdException w:name="Grid Table 6 Colorful" w:uiPriority="51"/>
-    <w:lsdException w:name="Grid Table 7 Colorful" w:uiPriority="52"/>
-    <w:lsdException w:name="Grid Table 1 Light Accent 1" w:uiPriority="46"/>
-    <w:lsdException w:name="Grid Table 2 Accent 1" w:uiPriority="47"/>
-    <w:lsdException w:name="Grid Table 3 Accent 1" w:uiPriority="48"/>
-    <w:lsdException w:name="Grid Table 4 Accent 1" w:uiPriority="49"/>
-    <w:lsdException w:name="Grid Table 5 Dark Accent 1" w:uiPriority="50"/>
-    <w:lsdException w:name="Grid Table 6 Colorful Accent 1" w:uiPriority="51"/>
-    <w:lsdException w:name="Grid Table 7 Colorful Accent 1" w:uiPriority="52"/>
-    <w:lsdException w:name="Grid Table 1 Light Accent 2" w:uiPriority="46"/>
-    <w:lsdException w:name="Grid Table 2 Accent 2" w:uiPriority="47"/>
-    <w:lsdException w:name="Grid Table 3 Accent 2" w:uiPriority="48"/>
-    <w:lsdException w:name="Grid Table 4 Accent 2" w:uiPriority="49"/>
-    <w:lsdException w:name="Grid Table 5 Dark Accent 2" w:uiPriority="50"/>
-    <w:lsdException w:name="Grid Table 6 Colorful Accent 2" w:uiPriority="51"/>
-    <w:lsdException w:name="Grid Table 7 Colorful Accent 2" w:uiPriority="52"/>
-    <w:lsdException w:name="Grid Table 1 Light Accent 3" w:uiPriority="46"/>
-    <w:lsdException w:name="Grid Table 2 Accent 3" w:uiPriority="47"/>
-    <w:lsdException w:name="Grid Table 3 Accent 3" w:uiPriority="48"/>
-    <w:lsdException w:name="Grid Table 4 Accent 3" w:uiPriority="49"/>
-    <w:lsdException w:name="Grid Table 5 Dark Accent 3" w:uiPriority="50"/>
-    <w:lsdException w:name="Grid Table 6 Colorful Accent 3" w:uiPriority="51"/>
-    <w:lsdException w:name="Grid Table 7 Colorful Accent 3" w:uiPriority="52"/>
-    <w:lsdException w:name="Grid Table 1 Light Accent 4" w:uiPriority="46"/>
-    <w:lsdException w:name="Grid Table 2 Accent 4" w:uiPriority="47"/>
-    <w:lsdException w:name="Grid Table 3 Accent 4" w:uiPriority="48"/>
-    <w:lsdException w:name="Grid Table 4 Accent 4" w:uiPriority="49"/>
-    <w:lsdException w:name="Grid Table 5 Dark Accent 4" w:uiPriority="50"/>
-    <w:lsdException w:name="Grid Table 6 Colorful Accent 4" w:uiPriority="51"/>
-    <w:lsdException w:name="Grid Table 7 Colorful Accent 4" w:uiPriority="52"/>
-    <w:lsdException w:name="Grid Table 1 Light Accent 5" w:uiPriority="46"/>
-    <w:lsdException w:name="Grid Table 2 Accent 5" w:uiPriority="47"/>
-    <w:lsdException w:name="Grid Table 3 Accent 5" w:uiPriority="48"/>
-    <w:lsdException w:name="Grid Table 4 Accent 5" w:uiPriority="49"/>
-    <w:lsdException w:name="Grid Table 5 Dark Accent 5" w:uiPriority="50"/>
-    <w:lsdException w:name="Grid Table 6 Colorful Accent 5" w:uiPriority="51"/>
-    <w:lsdException w:name="Grid Table 7 Colorful Accent 5" w:uiPriority="52"/>
-    <w:lsdException w:name="Grid Table 1 Light Accent 6" w:uiPriority="46"/>
-    <w:lsdException w:name="Grid Table 2 Accent 6" w:uiPriority="47"/>
-    <w:lsdException w:name="Grid Table 3 Accent 6" w:uiPriority="48"/>
-    <w:lsdException w:name="Grid Table 4 Accent 6" w:uiPriority="49"/>
-    <w:lsdException w:name="Grid Table 5 Dark Accent 6" w:uiPriority="50"/>
-    <w:lsdException w:name="Grid Table 6 Colorful Accent 6" w:uiPriority="51"/>
-    <w:lsdException w:name="Grid Table 7 Colorful Accent 6" w:uiPriority="52"/>
-    <w:lsdException w:name="List Table 1 Light" w:uiPriority="46"/>
-    <w:lsdException w:name="List Table 2" w:uiPriority="47"/>
-    <w:lsdException w:name="List Table 3" w:uiPriority="48"/>
-    <w:lsdException w:name="List Table 4" w:uiPriority="49"/>
-    <w:lsdException w:name="List Table 5 Dark" w:uiPriority="50"/>
-    <w:lsdException w:name="List Table 6 Colorful" w:uiPriority="51"/>
-    <w:lsdException w:name="List Table 7 Colorful" w:uiPriority="52"/>
-    <w:lsdException w:name="List Table 1 Light Accent 1" w:uiPriority="46"/>
-    <w:lsdException w:name="List Table 2 Accent 1" w:uiPriority="47"/>
-    <w:lsdException w:name="List Table 3 Accent 1" w:uiPriority="48"/>
-    <w:lsdException w:name="List Table 4 Accent 1" w:uiPriority="49"/>
-    <w:lsdException w:name="List Table 5 Dark Accent 1" w:uiPriority="50"/>
-    <w:lsdException w:name="List Table 6 Colorful Accent 1" w:uiPriority="51"/>
-    <w:lsdException w:name="List Table 7 Colorful Accent 1" w:uiPriority="52"/>
-    <w:lsdException w:name="List Table 1 Light Accent 2" w:uiPriority="46"/>
-    <w:lsdException w:name="List Table 2 Accent 2" w:uiPriority="47"/>
-    <w:lsdException w:name="List Table 3 Accent 2" w:uiPriority="48"/>
-    <w:lsdException w:name="List Table 4 Accent 2" w:uiPriority="49"/>
-    <w:lsdException w:name="List Table 5 Dark Accent 2" w:uiPriority="50"/>
-    <w:lsdException w:name="List Table 6 Colorful Accent 2" w:uiPriority="51"/>
-    <w:lsdException w:name="List Table 7 Colorful Accent 2" w:uiPriority="52"/>
-    <w:lsdException w:name="List Table 1 Light Accent 3" w:uiPriority="46"/>
-    <w:lsdException w:name="List Table 2 Accent 3" w:uiPriority="47"/>
-    <w:lsdException w:name="List Table 3 Accent 3" w:uiPriority="48"/>
-    <w:lsdException w:name="List Table 4 Accent 3" w:uiPriority="49"/>
-    <w:lsdException w:name="List Table 5 Dark Accent 3" w:uiPriority="50"/>
-    <w:lsdException w:name="List Table 6 Colorful Accent 3" w:uiPriority="51"/>
-    <w:lsdException w:name="List Table 7 Colorful Accent 3" w:uiPriority="52"/>
-    <w:lsdException w:name="List Table 1 Light Accent 4" w:uiPriority="46"/>
-    <w:lsdException w:name="List Table 2 Accent 4" w:uiPriority="47"/>
-    <w:lsdException w:name="List Table 3 Accent 4" w:uiPriority="48"/>
-    <w:lsdException w:name="List Table 4 Accent 4" w:uiPriority="49"/>
-    <w:lsdException w:name="List Table 5 Dark Accent 4" w:uiPriority="50"/>
-    <w:lsdException w:name="List Table 6 Colorful Accent 4" w:uiPriority="51"/>
-    <w:lsdException w:name="List Table 7 Colorful Accent 4" w:uiPriority="52"/>
-    <w:lsdException w:name="List Table 1 Light Accent 5" w:uiPriority="46"/>
-    <w:lsdException w:name="List Table 2 Accent 5" w:uiPriority="47"/>
-    <w:lsdException w:name="List Table 3 Accent 5" w:uiPriority="48"/>
-    <w:lsdException w:name="List Table 4 Accent 5" w:uiPriority="49"/>
-    <w:lsdException w:name="List Table 5 Dark Accent 5" w:uiPriority="50"/>
-    <w:lsdException w:name="List Table 6 Colorful Accent 5" w:uiPriority="51"/>
-    <w:lsdException w:name="List Table 7 Colorful Accent 5" w:uiPriority="52"/>
-    <w:lsdException w:name="List Table 1 Light Accent 6" w:uiPriority="46"/>
-    <w:lsdException w:name="List Table 2 Accent 6" w:uiPriority="47"/>
-    <w:lsdException w:name="List Table 3 Accent 6" w:uiPriority="48"/>
-    <w:lsdException w:name="List Table 4 Accent 6" w:uiPriority="49"/>
-    <w:lsdException w:name="List Table 5 Dark Accent 6" w:uiPriority="50"/>
-    <w:lsdException w:name="List Table 6 Colorful Accent 6" w:uiPriority="51"/>
-    <w:lsdException w:name="List Table 7 Colorful Accent 6" w:uiPriority="52"/>
-    <w:lsdException w:name="Mention" w:semiHidden="1" w:unhideWhenUsed="1"/>
+  <w:latentStyles w:defLockedState="0" w:defUIPriority="99" w:defSemiHidden="1" w:defUnhideWhenUsed="1" w:defQFormat="0" w:count="267">
+    <w:lsdException w:name="Normal" w:semiHidden="0" w:uiPriority="0" w:unhideWhenUsed="0" w:qFormat="1"/>
+    <w:lsdException w:name="heading 1" w:semiHidden="0" w:uiPriority="9" w:unhideWhenUsed="0" w:qFormat="1"/>
+    <w:lsdException w:name="heading 2" w:uiPriority="9" w:qFormat="1"/>
+    <w:lsdException w:name="heading 3" w:uiPriority="9" w:qFormat="1"/>
+    <w:lsdException w:name="heading 4" w:uiPriority="9" w:qFormat="1"/>
+    <w:lsdException w:name="heading 5" w:uiPriority="9" w:qFormat="1"/>
+    <w:lsdException w:name="heading 6" w:uiPriority="9" w:qFormat="1"/>
+    <w:lsdException w:name="heading 7" w:uiPriority="9" w:qFormat="1"/>
+    <w:lsdException w:name="heading 8" w:uiPriority="9" w:qFormat="1"/>
+    <w:lsdException w:name="heading 9" w:uiPriority="9" w:qFormat="1"/>
+    <w:lsdException w:name="toc 1" w:uiPriority="39"/>
+    <w:lsdException w:name="toc 2" w:uiPriority="39"/>
+    <w:lsdException w:name="toc 3" w:uiPriority="39"/>
+    <w:lsdException w:name="toc 4" w:uiPriority="39"/>
+    <w:lsdException w:name="toc 5" w:uiPriority="39"/>
+    <w:lsdException w:name="toc 6" w:uiPriority="39"/>
+    <w:lsdException w:name="toc 7" w:uiPriority="39"/>
+    <w:lsdException w:name="toc 8" w:uiPriority="39"/>
+    <w:lsdException w:name="toc 9" w:uiPriority="39"/>
+    <w:lsdException w:name="caption" w:uiPriority="35" w:qFormat="1"/>
+    <w:lsdException w:name="Title" w:semiHidden="0" w:uiPriority="10" w:unhideWhenUsed="0" w:qFormat="1"/>
+    <w:lsdException w:name="Default Paragraph Font" w:uiPriority="1"/>
+    <w:lsdException w:name="Subtitle" w:semiHidden="0" w:uiPriority="11" w:unhideWhenUsed="0" w:qFormat="1"/>
+    <w:lsdException w:name="Strong" w:semiHidden="0" w:uiPriority="22" w:unhideWhenUsed="0" w:qFormat="1"/>
+    <w:lsdException w:name="Emphasis" w:semiHidden="0" w:uiPriority="20" w:unhideWhenUsed="0" w:qFormat="1"/>
+    <w:lsdException w:name="Table Grid" w:semiHidden="0" w:uiPriority="59" w:unhideWhenUsed="0"/>
+    <w:lsdException w:name="Placeholder Text" w:unhideWhenUsed="0"/>
+    <w:lsdException w:name="No Spacing" w:semiHidden="0" w:uiPriority="1" w:unhideWhenUsed="0" w:qFormat="1"/>
+    <w:lsdException w:name="Light Shading" w:semiHidden="0" w:uiPriority="60" w:unhideWhenUsed="0"/>
+    <w:lsdException w:name="Light List" w:semiHidden="0" w:uiPriority="61" w:unhideWhenUsed="0"/>
+    <w:lsdException w:name="Light Grid" w:semiHidden="0" w:uiPriority="62" w:unhideWhenUsed="0"/>
+    <w:lsdException w:name="Medium Shading 1" w:semiHidden="0" w:uiPriority="63" w:unhideWhenUsed="0"/>
+    <w:lsdException w:name="Medium Shading 2" w:semiHidden="0" w:uiPriority="64" w:unhideWhenUsed="0"/>
+    <w:lsdException w:name="Medium List 1" w:semiHidden="0" w:uiPriority="65" w:unhideWhenUsed="0"/>
+    <w:lsdException w:name="Medium List 2" w:semiHidden="0" w:uiPriority="66" w:unhideWhenUsed="0"/>
+    <w:lsdException w:name="Medium Grid 1" w:semiHidden="0" w:uiPriority="67" w:unhideWhenUsed="0"/>
+    <w:lsdException w:name="Medium Grid 2" w:semiHidden="0" w:uiPriority="68" w:unhideWhenUsed="0"/>
+    <w:lsdException w:name="Medium Grid 3" w:semiHidden="0" w:uiPriority="69" w:unhideWhenUsed="0"/>
+    <w:lsdException w:name="Dark List" w:semiHidden="0" w:uiPriority="70" w:unhideWhenUsed="0"/>
+    <w:lsdException w:name="Colorful Shading" w:semiHidden="0" w:uiPriority="71" w:unhideWhenUsed="0"/>
+    <w:lsdException w:name="Colorful List" w:semiHidden="0" w:uiPriority="72" w:unhideWhenUsed="0"/>
+    <w:lsdException w:name="Colorful Grid" w:semiHidden="0" w:uiPriority="73" w:unhideWhenUsed="0"/>
+    <w:lsdException w:name="Light Shading Accent 1" w:semiHidden="0" w:uiPriority="60" w:unhideWhenUsed="0"/>
+    <w:lsdException w:name="Light List Accent 1" w:semiHidden="0" w:uiPriority="61" w:unhideWhenUsed="0"/>
+    <w:lsdException w:name="Light Grid Accent 1" w:semiHidden="0" w:uiPriority="62" w:unhideWhenUsed="0"/>
+    <w:lsdException w:name="Medium Shading 1 Accent 1" w:semiHidden="0" w:uiPriority="63" w:unhideWhenUsed="0"/>
+    <w:lsdException w:name="Medium Shading 2 Accent 1" w:semiHidden="0" w:uiPriority="64" w:unhideWhenUsed="0"/>
+    <w:lsdException w:name="Medium List 1 Accent 1" w:semiHidden="0" w:uiPriority="65" w:unhideWhenUsed="0"/>
+    <w:lsdException w:name="Revision" w:unhideWhenUsed="0"/>
+    <w:lsdException w:name="List Paragraph" w:semiHidden="0" w:uiPriority="34" w:unhideWhenUsed="0" w:qFormat="1"/>
+    <w:lsdException w:name="Quote" w:semiHidden="0" w:uiPriority="29" w:unhideWhenUsed="0" w:qFormat="1"/>
+    <w:lsdException w:name="Intense Quote" w:semiHidden="0" w:uiPriority="30" w:unhideWhenUsed="0" w:qFormat="1"/>
+    <w:lsdException w:name="Medium List 2 Accent 1" w:semiHidden="0" w:uiPriority="66" w:unhideWhenUsed="0"/>
+    <w:lsdException w:name="Medium Grid 1 Accent 1" w:semiHidden="0" w:uiPriority="67" w:unhideWhenUsed="0"/>
+    <w:lsdException w:name="Medium Grid 2 Accent 1" w:semiHidden="0" w:uiPriority="68" w:unhideWhenUsed="0"/>
+    <w:lsdException w:name="Medium Grid 3 Accent 1" w:semiHidden="0" w:uiPriority="69" w:unhideWhenUsed="0"/>
+    <w:lsdException w:name="Dark List Accent 1" w:semiHidden="0" w:uiPriority="70" w:unhideWhenUsed="0"/>
+    <w:lsdException w:name="Colorful Shading Accent 1" w:semiHidden="0" w:uiPriority="71" w:unhideWhenUsed="0"/>
+    <w:lsdException w:name="Colorful List Accent 1" w:semiHidden="0" w:uiPriority="72" w:unhideWhenUsed="0"/>
+    <w:lsdException w:name="Colorful Grid Accent 1" w:semiHidden="0" w:uiPriority="73" w:unhideWhenUsed="0"/>
+    <w:lsdException w:name="Light Shading Accent 2" w:semiHidden="0" w:uiPriority="60" w:unhideWhenUsed="0"/>
+    <w:lsdException w:name="Light List Accent 2" w:semiHidden="0" w:uiPriority="61" w:unhideWhenUsed="0"/>
+    <w:lsdException w:name="Light Grid Accent 2" w:semiHidden="0" w:uiPriority="62" w:unhideWhenUsed="0"/>
+    <w:lsdException w:name="Medium Shading 1 Accent 2" w:semiHidden="0" w:uiPriority="63" w:unhideWhenUsed="0"/>
+    <w:lsdException w:name="Medium Shading 2 Accent 2" w:semiHidden="0" w:uiPriority="64" w:unhideWhenUsed="0"/>
+    <w:lsdException w:name="Medium List 1 Accent 2" w:semiHidden="0" w:uiPriority="65" w:unhideWhenUsed="0"/>
+    <w:lsdException w:name="Medium List 2 Accent 2" w:semiHidden="0" w:uiPriority="66" w:unhideWhenUsed="0"/>
+    <w:lsdException w:name="Medium Grid 1 Accent 2" w:semiHidden="0" w:uiPriority="67" w:unhideWhenUsed="0"/>
+    <w:lsdException w:name="Medium Grid 2 Accent 2" w:semiHidden="0" w:uiPriority="68" w:unhideWhenUsed="0"/>
+    <w:lsdException w:name="Medium Grid 3 Accent 2" w:semiHidden="0" w:uiPriority="69" w:unhideWhenUsed="0"/>
+    <w:lsdException w:name="Dark List Accent 2" w:semiHidden="0" w:uiPriority="70" w:unhideWhenUsed="0"/>
+    <w:lsdException w:name="Colorful Shading Accent 2" w:semiHidden="0" w:uiPriority="71" w:unhideWhenUsed="0"/>
+    <w:lsdException w:name="Colorful List Accent 2" w:semiHidden="0" w:uiPriority="72" w:unhideWhenUsed="0"/>
+    <w:lsdException w:name="Colorful Grid Accent 2" w:semiHidden="0" w:uiPriority="73" w:unhideWhenUsed="0"/>
+    <w:lsdException w:name="Light Shading Accent 3" w:semiHidden="0" w:uiPriority="60" w:unhideWhenUsed="0"/>
+    <w:lsdException w:name="Light List Accent 3" w:semiHidden="0" w:uiPriority="61" w:unhideWhenUsed="0"/>
+    <w:lsdException w:name="Light Grid Accent 3" w:semiHidden="0" w:uiPriority="62" w:unhideWhenUsed="0"/>
+    <w:lsdException w:name="Medium Shading 1 Accent 3" w:semiHidden="0" w:uiPriority="63" w:unhideWhenUsed="0"/>
+    <w:lsdException w:name="Medium Shading 2 Accent 3" w:semiHidden="0" w:uiPriority="64" w:unhideWhenUsed="0"/>
+    <w:lsdException w:name="Medium List 1 Accent 3" w:semiHidden="0" w:uiPriority="65" w:unhideWhenUsed="0"/>
+    <w:lsdException w:name="Medium List 2 Accent 3" w:semiHidden="0" w:uiPriority="66" w:unhideWhenUsed="0"/>
+    <w:lsdException w:name="Medium Grid 1 Accent 3" w:semiHidden="0" w:uiPriority="67" w:unhideWhenUsed="0"/>
+    <w:lsdException w:name="Medium Grid 2 Accent 3" w:semiHidden="0" w:uiPriority="68" w:unhideWhenUsed="0"/>
+    <w:lsdException w:name="Medium Grid 3 Accent 3" w:semiHidden="0" w:uiPriority="69" w:unhideWhenUsed="0"/>
+    <w:lsdException w:name="Dark List Accent 3" w:semiHidden="0" w:uiPriority="70" w:unhideWhenUsed="0"/>
+    <w:lsdException w:name="Colorful Shading Accent 3" w:semiHidden="0" w:uiPriority="71" w:unhideWhenUsed="0"/>
+    <w:lsdException w:name="Colorful List Accent 3" w:semiHidden="0" w:uiPriority="72" w:unhideWhenUsed="0"/>
+    <w:lsdException w:name="Colorful Grid Accent 3" w:semiHidden="0" w:uiPriority="73" w:unhideWhenUsed="0"/>
+    <w:lsdException w:name="Light Shading Accent 4" w:semiHidden="0" w:uiPriority="60" w:unhideWhenUsed="0"/>
+    <w:lsdException w:name="Light List Accent 4" w:semiHidden="0" w:uiPriority="61" w:unhideWhenUsed="0"/>
+    <w:lsdException w:name="Light Grid Accent 4" w:semiHidden="0" w:uiPriority="62" w:unhideWhenUsed="0"/>
+    <w:lsdException w:name="Medium Shading 1 Accent 4" w:semiHidden="0" w:uiPriority="63" w:unhideWhenUsed="0"/>
+    <w:lsdException w:name="Medium Shading 2 Accent 4" w:semiHidden="0" w:uiPriority="64" w:unhideWhenUsed="0"/>
+    <w:lsdException w:name="Medium List 1 Accent 4" w:semiHidden="0" w:uiPriority="65" w:unhideWhenUsed="0"/>
+    <w:lsdException w:name="Medium List 2 Accent 4" w:semiHidden="0" w:uiPriority="66" w:unhideWhenUsed="0"/>
+    <w:lsdException w:name="Medium Grid 1 Accent 4" w:semiHidden="0" w:uiPriority="67" w:unhideWhenUsed="0"/>
+    <w:lsdException w:name="Medium Grid 2 Accent 4" w:semiHidden="0" w:uiPriority="68" w:unhideWhenUsed="0"/>
+    <w:lsdException w:name="Medium Grid 3 Accent 4" w:semiHidden="0" w:uiPriority="69" w:unhideWhenUsed="0"/>
+    <w:lsdException w:name="Dark List Accent 4" w:semiHidden="0" w:uiPriority="70" w:unhideWhenUsed="0"/>
+    <w:lsdException w:name="Colorful Shading Accent 4" w:semiHidden="0" w:uiPriority="71" w:unhideWhenUsed="0"/>
+    <w:lsdException w:name="Colorful List Accent 4" w:semiHidden="0" w:uiPriority="72" w:unhideWhenUsed="0"/>
+    <w:lsdException w:name="Colorful Grid Accent 4" w:semiHidden="0" w:uiPriority="73" w:unhideWhenUsed="0"/>
+    <w:lsdException w:name="Light Shading Accent 5" w:semiHidden="0" w:uiPriority="60" w:unhideWhenUsed="0"/>
+    <w:lsdException w:name="Light List Accent 5" w:semiHidden="0" w:uiPriority="61" w:unhideWhenUsed="0"/>
+    <w:lsdException w:name="Light Grid Accent 5" w:semiHidden="0" w:uiPriority="62" w:unhideWhenUsed="0"/>
+    <w:lsdException w:name="Medium Shading 1 Accent 5" w:semiHidden="0" w:uiPriority="63" w:unhideWhenUsed="0"/>
+    <w:lsdException w:name="Medium Shading 2 Accent 5" w:semiHidden="0" w:uiPriority="64" w:unhideWhenUsed="0"/>
+    <w:lsdException w:name="Medium List 1 Accent 5" w:semiHidden="0" w:uiPriority="65" w:unhideWhenUsed="0"/>
+    <w:lsdException w:name="Medium List 2 Accent 5" w:semiHidden="0" w:uiPriority="66" w:unhideWhenUsed="0"/>
+    <w:lsdException w:name="Medium Grid 1 Accent 5" w:semiHidden="0" w:uiPriority="67" w:unhideWhenUsed="0"/>
+    <w:lsdException w:name="Medium Grid 2 Accent 5" w:semiHidden="0" w:uiPriority="68" w:unhideWhenUsed="0"/>
+    <w:lsdException w:name="Medium Grid 3 Accent 5" w:semiHidden="0" w:uiPriority="69" w:unhideWhenUsed="0"/>
+    <w:lsdException w:name="Dark List Accent 5" w:semiHidden="0" w:uiPriority="70" w:unhideWhenUsed="0"/>
+    <w:lsdException w:name="Colorful Shading Accent 5" w:semiHidden="0" w:uiPriority="71" w:unhideWhenUsed="0"/>
+    <w:lsdException w:name="Colorful List Accent 5" w:semiHidden="0" w:uiPriority="72" w:unhideWhenUsed="0"/>
+    <w:lsdException w:name="Colorful Grid Accent 5" w:semiHidden="0" w:uiPriority="73" w:unhideWhenUsed="0"/>
+    <w:lsdException w:name="Light Shading Accent 6" w:semiHidden="0" w:uiPriority="60" w:unhideWhenUsed="0"/>
+    <w:lsdException w:name="Light List Accent 6" w:semiHidden="0" w:uiPriority="61" w:unhideWhenUsed="0"/>
+    <w:lsdException w:name="Light Grid Accent 6" w:semiHidden="0" w:uiPriority="62" w:unhideWhenUsed="0"/>
+    <w:lsdException w:name="Medium Shading 1 Accent 6" w:semiHidden="0" w:uiPriority="63" w:unhideWhenUsed="0"/>
+    <w:lsdException w:name="Medium Shading 2 Accent 6" w:semiHidden="0" w:uiPriority="64" w:unhideWhenUsed="0"/>
+    <w:lsdException w:name="Medium List 1 Accent 6" w:semiHidden="0" w:uiPriority="65" w:unhideWhenUsed="0"/>
+    <w:lsdException w:name="Medium List 2 Accent 6" w:semiHidden="0" w:uiPriority="66" w:unhideWhenUsed="0"/>
+    <w:lsdException w:name="Medium Grid 1 Accent 6" w:semiHidden="0" w:uiPriority="67" w:unhideWhenUsed="0"/>
+    <w:lsdException w:name="Medium Grid 2 Accent 6" w:semiHidden="0" w:uiPriority="68" w:unhideWhenUsed="0"/>
+    <w:lsdException w:name="Medium Grid 3 Accent 6" w:semiHidden="0" w:uiPriority="69" w:unhideWhenUsed="0"/>
+    <w:lsdException w:name="Dark List Accent 6" w:semiHidden="0" w:uiPriority="70" w:unhideWhenUsed="0"/>
+    <w:lsdException w:name="Colorful Shading Accent 6" w:semiHidden="0" w:uiPriority="71" w:unhideWhenUsed="0"/>
+    <w:lsdException w:name="Colorful List Accent 6" w:semiHidden="0" w:uiPriority="72" w:unhideWhenUsed="0"/>
+    <w:lsdException w:name="Colorful Grid Accent 6" w:semiHidden="0" w:uiPriority="73" w:unhideWhenUsed="0"/>
+    <w:lsdException w:name="Subtle Emphasis" w:semiHidden="0" w:uiPriority="19" w:unhideWhenUsed="0" w:qFormat="1"/>
+    <w:lsdException w:name="Intense Emphasis" w:semiHidden="0" w:uiPriority="21" w:unhideWhenUsed="0" w:qFormat="1"/>
+    <w:lsdException w:name="Subtle Reference" w:semiHidden="0" w:uiPriority="31" w:unhideWhenUsed="0" w:qFormat="1"/>
+    <w:lsdException w:name="Intense Reference" w:semiHidden="0" w:uiPriority="32" w:unhideWhenUsed="0" w:qFormat="1"/>
+    <w:lsdException w:name="Book Title" w:semiHidden="0" w:uiPriority="33" w:unhideWhenUsed="0" w:qFormat="1"/>
+    <w:lsdException w:name="Bibliography" w:uiPriority="37"/>
+    <w:lsdException w:name="TOC Heading" w:uiPriority="39" w:qFormat="1"/>
   </w:latentStyles>
   <w:style w:type="paragraph" w:default="1" w:styleId="Normal">
     <w:name w:val="Normal"/>
@@ -3591,8 +4385,230 @@
 </w:styles>
 </file>
 
+<file path=word/glossary/stylesWithEffects.xml><?xml version="1.0" encoding="utf-8"?>
+<w:styles xmlns:wpc="http://schemas.microsoft.com/office/word/2010/wordprocessingCanvas" xmlns:mc="http://schemas.openxmlformats.org/markup-compatibility/2006" xmlns:o="urn:schemas-microsoft-com:office:office" xmlns:r="http://schemas.openxmlformats.org/officeDocument/2006/relationships" xmlns:m="http://schemas.openxmlformats.org/officeDocument/2006/math" xmlns:v="urn:schemas-microsoft-com:vml" xmlns:wp14="http://schemas.microsoft.com/office/word/2010/wordprocessingDrawing" xmlns:wp="http://schemas.openxmlformats.org/drawingml/2006/wordprocessingDrawing" xmlns:w10="urn:schemas-microsoft-com:office:word" xmlns:w="http://schemas.openxmlformats.org/wordprocessingml/2006/main" xmlns:w14="http://schemas.microsoft.com/office/word/2010/wordml" xmlns:wpg="http://schemas.microsoft.com/office/word/2010/wordprocessingGroup" xmlns:wpi="http://schemas.microsoft.com/office/word/2010/wordprocessingInk" xmlns:wne="http://schemas.microsoft.com/office/word/2006/wordml" xmlns:wps="http://schemas.microsoft.com/office/word/2010/wordprocessingShape" mc:Ignorable="w14 wp14">
+  <w:docDefaults>
+    <w:rPrDefault>
+      <w:rPr>
+        <w:rFonts w:asciiTheme="minorHAnsi" w:eastAsiaTheme="minorEastAsia" w:hAnsiTheme="minorHAnsi" w:cstheme="minorBidi"/>
+        <w:sz w:val="22"/>
+        <w:szCs w:val="22"/>
+        <w:lang w:val="fr-FR" w:eastAsia="fr-FR" w:bidi="ar-SA"/>
+      </w:rPr>
+    </w:rPrDefault>
+    <w:pPrDefault>
+      <w:pPr>
+        <w:spacing w:after="200" w:line="276" w:lineRule="auto"/>
+      </w:pPr>
+    </w:pPrDefault>
+  </w:docDefaults>
+  <w:latentStyles w:defLockedState="0" w:defUIPriority="99" w:defSemiHidden="1" w:defUnhideWhenUsed="1" w:defQFormat="0" w:count="267">
+    <w:lsdException w:name="Normal" w:semiHidden="0" w:uiPriority="0" w:unhideWhenUsed="0" w:qFormat="1"/>
+    <w:lsdException w:name="heading 1" w:semiHidden="0" w:uiPriority="9" w:unhideWhenUsed="0" w:qFormat="1"/>
+    <w:lsdException w:name="heading 2" w:uiPriority="9" w:qFormat="1"/>
+    <w:lsdException w:name="heading 3" w:uiPriority="9" w:qFormat="1"/>
+    <w:lsdException w:name="heading 4" w:uiPriority="9" w:qFormat="1"/>
+    <w:lsdException w:name="heading 5" w:uiPriority="9" w:qFormat="1"/>
+    <w:lsdException w:name="heading 6" w:uiPriority="9" w:qFormat="1"/>
+    <w:lsdException w:name="heading 7" w:uiPriority="9" w:qFormat="1"/>
+    <w:lsdException w:name="heading 8" w:uiPriority="9" w:qFormat="1"/>
+    <w:lsdException w:name="heading 9" w:uiPriority="9" w:qFormat="1"/>
+    <w:lsdException w:name="toc 1" w:uiPriority="39"/>
+    <w:lsdException w:name="toc 2" w:uiPriority="39"/>
+    <w:lsdException w:name="toc 3" w:uiPriority="39"/>
+    <w:lsdException w:name="toc 4" w:uiPriority="39"/>
+    <w:lsdException w:name="toc 5" w:uiPriority="39"/>
+    <w:lsdException w:name="toc 6" w:uiPriority="39"/>
+    <w:lsdException w:name="toc 7" w:uiPriority="39"/>
+    <w:lsdException w:name="toc 8" w:uiPriority="39"/>
+    <w:lsdException w:name="toc 9" w:uiPriority="39"/>
+    <w:lsdException w:name="caption" w:uiPriority="35" w:qFormat="1"/>
+    <w:lsdException w:name="Title" w:semiHidden="0" w:uiPriority="10" w:unhideWhenUsed="0" w:qFormat="1"/>
+    <w:lsdException w:name="Default Paragraph Font" w:uiPriority="1"/>
+    <w:lsdException w:name="Subtitle" w:semiHidden="0" w:uiPriority="11" w:unhideWhenUsed="0" w:qFormat="1"/>
+    <w:lsdException w:name="Strong" w:semiHidden="0" w:uiPriority="22" w:unhideWhenUsed="0" w:qFormat="1"/>
+    <w:lsdException w:name="Emphasis" w:semiHidden="0" w:uiPriority="20" w:unhideWhenUsed="0" w:qFormat="1"/>
+    <w:lsdException w:name="Table Grid" w:semiHidden="0" w:uiPriority="59" w:unhideWhenUsed="0"/>
+    <w:lsdException w:name="Placeholder Text" w:unhideWhenUsed="0"/>
+    <w:lsdException w:name="No Spacing" w:semiHidden="0" w:uiPriority="1" w:unhideWhenUsed="0" w:qFormat="1"/>
+    <w:lsdException w:name="Light Shading" w:semiHidden="0" w:uiPriority="60" w:unhideWhenUsed="0"/>
+    <w:lsdException w:name="Light List" w:semiHidden="0" w:uiPriority="61" w:unhideWhenUsed="0"/>
+    <w:lsdException w:name="Light Grid" w:semiHidden="0" w:uiPriority="62" w:unhideWhenUsed="0"/>
+    <w:lsdException w:name="Medium Shading 1" w:semiHidden="0" w:uiPriority="63" w:unhideWhenUsed="0"/>
+    <w:lsdException w:name="Medium Shading 2" w:semiHidden="0" w:uiPriority="64" w:unhideWhenUsed="0"/>
+    <w:lsdException w:name="Medium List 1" w:semiHidden="0" w:uiPriority="65" w:unhideWhenUsed="0"/>
+    <w:lsdException w:name="Medium List 2" w:semiHidden="0" w:uiPriority="66" w:unhideWhenUsed="0"/>
+    <w:lsdException w:name="Medium Grid 1" w:semiHidden="0" w:uiPriority="67" w:unhideWhenUsed="0"/>
+    <w:lsdException w:name="Medium Grid 2" w:semiHidden="0" w:uiPriority="68" w:unhideWhenUsed="0"/>
+    <w:lsdException w:name="Medium Grid 3" w:semiHidden="0" w:uiPriority="69" w:unhideWhenUsed="0"/>
+    <w:lsdException w:name="Dark List" w:semiHidden="0" w:uiPriority="70" w:unhideWhenUsed="0"/>
+    <w:lsdException w:name="Colorful Shading" w:semiHidden="0" w:uiPriority="71" w:unhideWhenUsed="0"/>
+    <w:lsdException w:name="Colorful List" w:semiHidden="0" w:uiPriority="72" w:unhideWhenUsed="0"/>
+    <w:lsdException w:name="Colorful Grid" w:semiHidden="0" w:uiPriority="73" w:unhideWhenUsed="0"/>
+    <w:lsdException w:name="Light Shading Accent 1" w:semiHidden="0" w:uiPriority="60" w:unhideWhenUsed="0"/>
+    <w:lsdException w:name="Light List Accent 1" w:semiHidden="0" w:uiPriority="61" w:unhideWhenUsed="0"/>
+    <w:lsdException w:name="Light Grid Accent 1" w:semiHidden="0" w:uiPriority="62" w:unhideWhenUsed="0"/>
+    <w:lsdException w:name="Medium Shading 1 Accent 1" w:semiHidden="0" w:uiPriority="63" w:unhideWhenUsed="0"/>
+    <w:lsdException w:name="Medium Shading 2 Accent 1" w:semiHidden="0" w:uiPriority="64" w:unhideWhenUsed="0"/>
+    <w:lsdException w:name="Medium List 1 Accent 1" w:semiHidden="0" w:uiPriority="65" w:unhideWhenUsed="0"/>
+    <w:lsdException w:name="Revision" w:unhideWhenUsed="0"/>
+    <w:lsdException w:name="List Paragraph" w:semiHidden="0" w:uiPriority="34" w:unhideWhenUsed="0" w:qFormat="1"/>
+    <w:lsdException w:name="Quote" w:semiHidden="0" w:uiPriority="29" w:unhideWhenUsed="0" w:qFormat="1"/>
+    <w:lsdException w:name="Intense Quote" w:semiHidden="0" w:uiPriority="30" w:unhideWhenUsed="0" w:qFormat="1"/>
+    <w:lsdException w:name="Medium List 2 Accent 1" w:semiHidden="0" w:uiPriority="66" w:unhideWhenUsed="0"/>
+    <w:lsdException w:name="Medium Grid 1 Accent 1" w:semiHidden="0" w:uiPriority="67" w:unhideWhenUsed="0"/>
+    <w:lsdException w:name="Medium Grid 2 Accent 1" w:semiHidden="0" w:uiPriority="68" w:unhideWhenUsed="0"/>
+    <w:lsdException w:name="Medium Grid 3 Accent 1" w:semiHidden="0" w:uiPriority="69" w:unhideWhenUsed="0"/>
+    <w:lsdException w:name="Dark List Accent 1" w:semiHidden="0" w:uiPriority="70" w:unhideWhenUsed="0"/>
+    <w:lsdException w:name="Colorful Shading Accent 1" w:semiHidden="0" w:uiPriority="71" w:unhideWhenUsed="0"/>
+    <w:lsdException w:name="Colorful List Accent 1" w:semiHidden="0" w:uiPriority="72" w:unhideWhenUsed="0"/>
+    <w:lsdException w:name="Colorful Grid Accent 1" w:semiHidden="0" w:uiPriority="73" w:unhideWhenUsed="0"/>
+    <w:lsdException w:name="Light Shading Accent 2" w:semiHidden="0" w:uiPriority="60" w:unhideWhenUsed="0"/>
+    <w:lsdException w:name="Light List Accent 2" w:semiHidden="0" w:uiPriority="61" w:unhideWhenUsed="0"/>
+    <w:lsdException w:name="Light Grid Accent 2" w:semiHidden="0" w:uiPriority="62" w:unhideWhenUsed="0"/>
+    <w:lsdException w:name="Medium Shading 1 Accent 2" w:semiHidden="0" w:uiPriority="63" w:unhideWhenUsed="0"/>
+    <w:lsdException w:name="Medium Shading 2 Accent 2" w:semiHidden="0" w:uiPriority="64" w:unhideWhenUsed="0"/>
+    <w:lsdException w:name="Medium List 1 Accent 2" w:semiHidden="0" w:uiPriority="65" w:unhideWhenUsed="0"/>
+    <w:lsdException w:name="Medium List 2 Accent 2" w:semiHidden="0" w:uiPriority="66" w:unhideWhenUsed="0"/>
+    <w:lsdException w:name="Medium Grid 1 Accent 2" w:semiHidden="0" w:uiPriority="67" w:unhideWhenUsed="0"/>
+    <w:lsdException w:name="Medium Grid 2 Accent 2" w:semiHidden="0" w:uiPriority="68" w:unhideWhenUsed="0"/>
+    <w:lsdException w:name="Medium Grid 3 Accent 2" w:semiHidden="0" w:uiPriority="69" w:unhideWhenUsed="0"/>
+    <w:lsdException w:name="Dark List Accent 2" w:semiHidden="0" w:uiPriority="70" w:unhideWhenUsed="0"/>
+    <w:lsdException w:name="Colorful Shading Accent 2" w:semiHidden="0" w:uiPriority="71" w:unhideWhenUsed="0"/>
+    <w:lsdException w:name="Colorful List Accent 2" w:semiHidden="0" w:uiPriority="72" w:unhideWhenUsed="0"/>
+    <w:lsdException w:name="Colorful Grid Accent 2" w:semiHidden="0" w:uiPriority="73" w:unhideWhenUsed="0"/>
+    <w:lsdException w:name="Light Shading Accent 3" w:semiHidden="0" w:uiPriority="60" w:unhideWhenUsed="0"/>
+    <w:lsdException w:name="Light List Accent 3" w:semiHidden="0" w:uiPriority="61" w:unhideWhenUsed="0"/>
+    <w:lsdException w:name="Light Grid Accent 3" w:semiHidden="0" w:uiPriority="62" w:unhideWhenUsed="0"/>
+    <w:lsdException w:name="Medium Shading 1 Accent 3" w:semiHidden="0" w:uiPriority="63" w:unhideWhenUsed="0"/>
+    <w:lsdException w:name="Medium Shading 2 Accent 3" w:semiHidden="0" w:uiPriority="64" w:unhideWhenUsed="0"/>
+    <w:lsdException w:name="Medium List 1 Accent 3" w:semiHidden="0" w:uiPriority="65" w:unhideWhenUsed="0"/>
+    <w:lsdException w:name="Medium List 2 Accent 3" w:semiHidden="0" w:uiPriority="66" w:unhideWhenUsed="0"/>
+    <w:lsdException w:name="Medium Grid 1 Accent 3" w:semiHidden="0" w:uiPriority="67" w:unhideWhenUsed="0"/>
+    <w:lsdException w:name="Medium Grid 2 Accent 3" w:semiHidden="0" w:uiPriority="68" w:unhideWhenUsed="0"/>
+    <w:lsdException w:name="Medium Grid 3 Accent 3" w:semiHidden="0" w:uiPriority="69" w:unhideWhenUsed="0"/>
+    <w:lsdException w:name="Dark List Accent 3" w:semiHidden="0" w:uiPriority="70" w:unhideWhenUsed="0"/>
+    <w:lsdException w:name="Colorful Shading Accent 3" w:semiHidden="0" w:uiPriority="71" w:unhideWhenUsed="0"/>
+    <w:lsdException w:name="Colorful List Accent 3" w:semiHidden="0" w:uiPriority="72" w:unhideWhenUsed="0"/>
+    <w:lsdException w:name="Colorful Grid Accent 3" w:semiHidden="0" w:uiPriority="73" w:unhideWhenUsed="0"/>
+    <w:lsdException w:name="Light Shading Accent 4" w:semiHidden="0" w:uiPriority="60" w:unhideWhenUsed="0"/>
+    <w:lsdException w:name="Light List Accent 4" w:semiHidden="0" w:uiPriority="61" w:unhideWhenUsed="0"/>
+    <w:lsdException w:name="Light Grid Accent 4" w:semiHidden="0" w:uiPriority="62" w:unhideWhenUsed="0"/>
+    <w:lsdException w:name="Medium Shading 1 Accent 4" w:semiHidden="0" w:uiPriority="63" w:unhideWhenUsed="0"/>
+    <w:lsdException w:name="Medium Shading 2 Accent 4" w:semiHidden="0" w:uiPriority="64" w:unhideWhenUsed="0"/>
+    <w:lsdException w:name="Medium List 1 Accent 4" w:semiHidden="0" w:uiPriority="65" w:unhideWhenUsed="0"/>
+    <w:lsdException w:name="Medium List 2 Accent 4" w:semiHidden="0" w:uiPriority="66" w:unhideWhenUsed="0"/>
+    <w:lsdException w:name="Medium Grid 1 Accent 4" w:semiHidden="0" w:uiPriority="67" w:unhideWhenUsed="0"/>
+    <w:lsdException w:name="Medium Grid 2 Accent 4" w:semiHidden="0" w:uiPriority="68" w:unhideWhenUsed="0"/>
+    <w:lsdException w:name="Medium Grid 3 Accent 4" w:semiHidden="0" w:uiPriority="69" w:unhideWhenUsed="0"/>
+    <w:lsdException w:name="Dark List Accent 4" w:semiHidden="0" w:uiPriority="70" w:unhideWhenUsed="0"/>
+    <w:lsdException w:name="Colorful Shading Accent 4" w:semiHidden="0" w:uiPriority="71" w:unhideWhenUsed="0"/>
+    <w:lsdException w:name="Colorful List Accent 4" w:semiHidden="0" w:uiPriority="72" w:unhideWhenUsed="0"/>
+    <w:lsdException w:name="Colorful Grid Accent 4" w:semiHidden="0" w:uiPriority="73" w:unhideWhenUsed="0"/>
+    <w:lsdException w:name="Light Shading Accent 5" w:semiHidden="0" w:uiPriority="60" w:unhideWhenUsed="0"/>
+    <w:lsdException w:name="Light List Accent 5" w:semiHidden="0" w:uiPriority="61" w:unhideWhenUsed="0"/>
+    <w:lsdException w:name="Light Grid Accent 5" w:semiHidden="0" w:uiPriority="62" w:unhideWhenUsed="0"/>
+    <w:lsdException w:name="Medium Shading 1 Accent 5" w:semiHidden="0" w:uiPriority="63" w:unhideWhenUsed="0"/>
+    <w:lsdException w:name="Medium Shading 2 Accent 5" w:semiHidden="0" w:uiPriority="64" w:unhideWhenUsed="0"/>
+    <w:lsdException w:name="Medium List 1 Accent 5" w:semiHidden="0" w:uiPriority="65" w:unhideWhenUsed="0"/>
+    <w:lsdException w:name="Medium List 2 Accent 5" w:semiHidden="0" w:uiPriority="66" w:unhideWhenUsed="0"/>
+    <w:lsdException w:name="Medium Grid 1 Accent 5" w:semiHidden="0" w:uiPriority="67" w:unhideWhenUsed="0"/>
+    <w:lsdException w:name="Medium Grid 2 Accent 5" w:semiHidden="0" w:uiPriority="68" w:unhideWhenUsed="0"/>
+    <w:lsdException w:name="Medium Grid 3 Accent 5" w:semiHidden="0" w:uiPriority="69" w:unhideWhenUsed="0"/>
+    <w:lsdException w:name="Dark List Accent 5" w:semiHidden="0" w:uiPriority="70" w:unhideWhenUsed="0"/>
+    <w:lsdException w:name="Colorful Shading Accent 5" w:semiHidden="0" w:uiPriority="71" w:unhideWhenUsed="0"/>
+    <w:lsdException w:name="Colorful List Accent 5" w:semiHidden="0" w:uiPriority="72" w:unhideWhenUsed="0"/>
+    <w:lsdException w:name="Colorful Grid Accent 5" w:semiHidden="0" w:uiPriority="73" w:unhideWhenUsed="0"/>
+    <w:lsdException w:name="Light Shading Accent 6" w:semiHidden="0" w:uiPriority="60" w:unhideWhenUsed="0"/>
+    <w:lsdException w:name="Light List Accent 6" w:semiHidden="0" w:uiPriority="61" w:unhideWhenUsed="0"/>
+    <w:lsdException w:name="Light Grid Accent 6" w:semiHidden="0" w:uiPriority="62" w:unhideWhenUsed="0"/>
+    <w:lsdException w:name="Medium Shading 1 Accent 6" w:semiHidden="0" w:uiPriority="63" w:unhideWhenUsed="0"/>
+    <w:lsdException w:name="Medium Shading 2 Accent 6" w:semiHidden="0" w:uiPriority="64" w:unhideWhenUsed="0"/>
+    <w:lsdException w:name="Medium List 1 Accent 6" w:semiHidden="0" w:uiPriority="65" w:unhideWhenUsed="0"/>
+    <w:lsdException w:name="Medium List 2 Accent 6" w:semiHidden="0" w:uiPriority="66" w:unhideWhenUsed="0"/>
+    <w:lsdException w:name="Medium Grid 1 Accent 6" w:semiHidden="0" w:uiPriority="67" w:unhideWhenUsed="0"/>
+    <w:lsdException w:name="Medium Grid 2 Accent 6" w:semiHidden="0" w:uiPriority="68" w:unhideWhenUsed="0"/>
+    <w:lsdException w:name="Medium Grid 3 Accent 6" w:semiHidden="0" w:uiPriority="69" w:unhideWhenUsed="0"/>
+    <w:lsdException w:name="Dark List Accent 6" w:semiHidden="0" w:uiPriority="70" w:unhideWhenUsed="0"/>
+    <w:lsdException w:name="Colorful Shading Accent 6" w:semiHidden="0" w:uiPriority="71" w:unhideWhenUsed="0"/>
+    <w:lsdException w:name="Colorful List Accent 6" w:semiHidden="0" w:uiPriority="72" w:unhideWhenUsed="0"/>
+    <w:lsdException w:name="Colorful Grid Accent 6" w:semiHidden="0" w:uiPriority="73" w:unhideWhenUsed="0"/>
+    <w:lsdException w:name="Subtle Emphasis" w:semiHidden="0" w:uiPriority="19" w:unhideWhenUsed="0" w:qFormat="1"/>
+    <w:lsdException w:name="Intense Emphasis" w:semiHidden="0" w:uiPriority="21" w:unhideWhenUsed="0" w:qFormat="1"/>
+    <w:lsdException w:name="Subtle Reference" w:semiHidden="0" w:uiPriority="31" w:unhideWhenUsed="0" w:qFormat="1"/>
+    <w:lsdException w:name="Intense Reference" w:semiHidden="0" w:uiPriority="32" w:unhideWhenUsed="0" w:qFormat="1"/>
+    <w:lsdException w:name="Book Title" w:semiHidden="0" w:uiPriority="33" w:unhideWhenUsed="0" w:qFormat="1"/>
+    <w:lsdException w:name="Bibliography" w:uiPriority="37"/>
+    <w:lsdException w:name="TOC Heading" w:uiPriority="39" w:qFormat="1"/>
+  </w:latentStyles>
+  <w:style w:type="paragraph" w:default="1" w:styleId="Normal">
+    <w:name w:val="Normal"/>
+    <w:qFormat/>
+  </w:style>
+  <w:style w:type="character" w:default="1" w:styleId="Policepardfaut">
+    <w:name w:val="Default Paragraph Font"/>
+    <w:uiPriority w:val="1"/>
+    <w:semiHidden/>
+    <w:unhideWhenUsed/>
+  </w:style>
+  <w:style w:type="table" w:default="1" w:styleId="TableauNormal">
+    <w:name w:val="Normal Table"/>
+    <w:uiPriority w:val="99"/>
+    <w:semiHidden/>
+    <w:unhideWhenUsed/>
+    <w:tblPr>
+      <w:tblInd w:w="0" w:type="dxa"/>
+      <w:tblCellMar>
+        <w:top w:w="0" w:type="dxa"/>
+        <w:left w:w="108" w:type="dxa"/>
+        <w:bottom w:w="0" w:type="dxa"/>
+        <w:right w:w="108" w:type="dxa"/>
+      </w:tblCellMar>
+    </w:tblPr>
+  </w:style>
+  <w:style w:type="numbering" w:default="1" w:styleId="Aucuneliste">
+    <w:name w:val="No List"/>
+    <w:uiPriority w:val="99"/>
+    <w:semiHidden/>
+    <w:unhideWhenUsed/>
+  </w:style>
+  <w:style w:type="paragraph" w:customStyle="1" w:styleId="762CE73850144FB8A186DACEFA75CA34">
+    <w:name w:val="762CE73850144FB8A186DACEFA75CA34"/>
+    <w:rsid w:val="00C47E6E"/>
+  </w:style>
+  <w:style w:type="paragraph" w:customStyle="1" w:styleId="908ED12B8E6442A786B3984DB157B764">
+    <w:name w:val="908ED12B8E6442A786B3984DB157B764"/>
+    <w:rsid w:val="00C47E6E"/>
+  </w:style>
+  <w:style w:type="paragraph" w:customStyle="1" w:styleId="F8FC9239C0A84DF59927BDECA4D3F5A9">
+    <w:name w:val="F8FC9239C0A84DF59927BDECA4D3F5A9"/>
+    <w:rsid w:val="00C47E6E"/>
+  </w:style>
+  <w:style w:type="paragraph" w:customStyle="1" w:styleId="FCDE6507F57A403D8257AAC125611F54">
+    <w:name w:val="FCDE6507F57A403D8257AAC125611F54"/>
+    <w:rsid w:val="00C47E6E"/>
+  </w:style>
+  <w:style w:type="paragraph" w:customStyle="1" w:styleId="0C53D4084511476893A5636092B03402">
+    <w:name w:val="0C53D4084511476893A5636092B03402"/>
+    <w:rsid w:val="00C47E6E"/>
+  </w:style>
+  <w:style w:type="paragraph" w:customStyle="1" w:styleId="538BC23CEA024D5898A417EADC7ABA5C">
+    <w:name w:val="538BC23CEA024D5898A417EADC7ABA5C"/>
+    <w:rsid w:val="00C47E6E"/>
+  </w:style>
+  <w:style w:type="paragraph" w:customStyle="1" w:styleId="5C704D130BFF4603A28844AD1D159EBF">
+    <w:name w:val="5C704D130BFF4603A28844AD1D159EBF"/>
+    <w:rsid w:val="00C47E6E"/>
+  </w:style>
+  <w:style w:type="paragraph" w:customStyle="1" w:styleId="D706B9A82A9F45E1BB9D7816820B2239">
+    <w:name w:val="D706B9A82A9F45E1BB9D7816820B2239"/>
+    <w:rsid w:val="00C47E6E"/>
+  </w:style>
+</w:styles>
+</file>
+
 <file path=word/glossary/webSettings.xml><?xml version="1.0" encoding="utf-8"?>
-<w:webSettings xmlns:mc="http://schemas.openxmlformats.org/markup-compatibility/2006" xmlns:r="http://schemas.openxmlformats.org/officeDocument/2006/relationships" xmlns:w="http://schemas.openxmlformats.org/wordprocessingml/2006/main" xmlns:w14="http://schemas.microsoft.com/office/word/2010/wordml" xmlns:w15="http://schemas.microsoft.com/office/word/2012/wordml" xmlns:w16se="http://schemas.microsoft.com/office/word/2015/wordml/symex" mc:Ignorable="w14 w15 w16se">
+<w:webSettings xmlns:mc="http://schemas.openxmlformats.org/markup-compatibility/2006" xmlns:r="http://schemas.openxmlformats.org/officeDocument/2006/relationships" xmlns:w="http://schemas.openxmlformats.org/wordprocessingml/2006/main" xmlns:w14="http://schemas.microsoft.com/office/word/2010/wordml" mc:Ignorable="w14">
   <w:optimizeForBrowser/>
   <w:allowPNG/>
 </w:webSettings>
@@ -3907,7 +4923,7 @@
 </file>
 
 <file path=customXml/itemProps2.xml><?xml version="1.0" encoding="utf-8"?>
-<ds:datastoreItem xmlns:ds="http://schemas.openxmlformats.org/officeDocument/2006/customXml" ds:itemID="{4C601EC0-1E8B-4D7A-8065-98D0EFBFB724}">
+<ds:datastoreItem xmlns:ds="http://schemas.openxmlformats.org/officeDocument/2006/customXml" ds:itemID="{97AAE60C-8686-4290-9081-09AB596259AC}">
   <ds:schemaRefs>
     <ds:schemaRef ds:uri="http://schemas.openxmlformats.org/officeDocument/2006/bibliography"/>
   </ds:schemaRefs>

</xml_diff>